<commit_message>
Starting with statistics part section 2, confidence intervals
</commit_message>
<xml_diff>
--- a/CA2_sba23021_Report.docx
+++ b/CA2_sba23021_Report.docx
@@ -459,7 +459,7 @@
           <w:lang w:val="en-US"/>
         </w:rPr>
       </w:pPr>
-      <w:bookmarkStart w:id="0" w:name="_Toc151929784"/>
+      <w:bookmarkStart w:id="0" w:name="_Toc152012962"/>
       <w:r>
         <w:rPr>
           <w:rStyle w:val="Hyperlink"/>
@@ -575,7 +575,7 @@
             </w:rPr>
             <w:fldChar w:fldCharType="separate"/>
           </w:r>
-          <w:hyperlink w:anchor="_Toc151929784" w:history="1">
+          <w:hyperlink w:anchor="_Toc152012962" w:history="1">
             <w:r>
               <w:rPr>
                 <w:rStyle w:val="Hyperlink"/>
@@ -605,7 +605,7 @@
                 <w:noProof/>
                 <w:webHidden/>
               </w:rPr>
-              <w:instrText xml:space="preserve"> PAGEREF _Toc151929784 \h </w:instrText>
+              <w:instrText xml:space="preserve"> PAGEREF _Toc152012962 \h </w:instrText>
             </w:r>
             <w:r>
               <w:rPr>
@@ -651,7 +651,7 @@
               <w14:ligatures w14:val="standardContextual"/>
             </w:rPr>
           </w:pPr>
-          <w:hyperlink w:anchor="_Toc151929785" w:history="1">
+          <w:hyperlink w:anchor="_Toc152012963" w:history="1">
             <w:r>
               <w:rPr>
                 <w:rStyle w:val="Hyperlink"/>
@@ -701,7 +701,7 @@
                 <w:noProof/>
                 <w:webHidden/>
               </w:rPr>
-              <w:instrText xml:space="preserve"> PAGEREF _Toc151929785 \h </w:instrText>
+              <w:instrText xml:space="preserve"> PAGEREF _Toc152012963 \h </w:instrText>
             </w:r>
             <w:r>
               <w:rPr>
@@ -747,7 +747,7 @@
               <w14:ligatures w14:val="standardContextual"/>
             </w:rPr>
           </w:pPr>
-          <w:hyperlink w:anchor="_Toc151929786" w:history="1">
+          <w:hyperlink w:anchor="_Toc152012964" w:history="1">
             <w:r>
               <w:rPr>
                 <w:rStyle w:val="Hyperlink"/>
@@ -797,7 +797,7 @@
                 <w:noProof/>
                 <w:webHidden/>
               </w:rPr>
-              <w:instrText xml:space="preserve"> PAGEREF _Toc151929786 \h </w:instrText>
+              <w:instrText xml:space="preserve"> PAGEREF _Toc152012964 \h </w:instrText>
             </w:r>
             <w:r>
               <w:rPr>
@@ -843,7 +843,7 @@
               <w14:ligatures w14:val="standardContextual"/>
             </w:rPr>
           </w:pPr>
-          <w:hyperlink w:anchor="_Toc151929787" w:history="1">
+          <w:hyperlink w:anchor="_Toc152012965" w:history="1">
             <w:r>
               <w:rPr>
                 <w:rStyle w:val="Hyperlink"/>
@@ -889,7 +889,7 @@
                 <w:noProof/>
                 <w:webHidden/>
               </w:rPr>
-              <w:instrText xml:space="preserve"> PAGEREF _Toc151929787 \h </w:instrText>
+              <w:instrText xml:space="preserve"> PAGEREF _Toc152012965 \h </w:instrText>
             </w:r>
             <w:r>
               <w:rPr>
@@ -935,7 +935,7 @@
               <w14:ligatures w14:val="standardContextual"/>
             </w:rPr>
           </w:pPr>
-          <w:hyperlink w:anchor="_Toc151929788" w:history="1">
+          <w:hyperlink w:anchor="_Toc152012966" w:history="1">
             <w:r>
               <w:rPr>
                 <w:rStyle w:val="Hyperlink"/>
@@ -981,7 +981,7 @@
                 <w:noProof/>
                 <w:webHidden/>
               </w:rPr>
-              <w:instrText xml:space="preserve"> PAGEREF _Toc151929788 \h </w:instrText>
+              <w:instrText xml:space="preserve"> PAGEREF _Toc152012966 \h </w:instrText>
             </w:r>
             <w:r>
               <w:rPr>
@@ -1027,7 +1027,7 @@
               <w14:ligatures w14:val="standardContextual"/>
             </w:rPr>
           </w:pPr>
-          <w:hyperlink w:anchor="_Toc151929789" w:history="1">
+          <w:hyperlink w:anchor="_Toc152012967" w:history="1">
             <w:r>
               <w:rPr>
                 <w:rStyle w:val="Hyperlink"/>
@@ -1073,7 +1073,7 @@
                 <w:noProof/>
                 <w:webHidden/>
               </w:rPr>
-              <w:instrText xml:space="preserve"> PAGEREF _Toc151929789 \h </w:instrText>
+              <w:instrText xml:space="preserve"> PAGEREF _Toc152012967 \h </w:instrText>
             </w:r>
             <w:r>
               <w:rPr>
@@ -1119,7 +1119,7 @@
               <w14:ligatures w14:val="standardContextual"/>
             </w:rPr>
           </w:pPr>
-          <w:hyperlink w:anchor="_Toc151929790" w:history="1">
+          <w:hyperlink w:anchor="_Toc152012968" w:history="1">
             <w:r>
               <w:rPr>
                 <w:rStyle w:val="Hyperlink"/>
@@ -1165,7 +1165,7 @@
                 <w:noProof/>
                 <w:webHidden/>
               </w:rPr>
-              <w:instrText xml:space="preserve"> PAGEREF _Toc151929790 \h </w:instrText>
+              <w:instrText xml:space="preserve"> PAGEREF _Toc152012968 \h </w:instrText>
             </w:r>
             <w:r>
               <w:rPr>
@@ -1211,7 +1211,7 @@
               <w14:ligatures w14:val="standardContextual"/>
             </w:rPr>
           </w:pPr>
-          <w:hyperlink w:anchor="_Toc151929791" w:history="1">
+          <w:hyperlink w:anchor="_Toc152012969" w:history="1">
             <w:r>
               <w:rPr>
                 <w:rStyle w:val="Hyperlink"/>
@@ -1257,7 +1257,7 @@
                 <w:noProof/>
                 <w:webHidden/>
               </w:rPr>
-              <w:instrText xml:space="preserve"> PAGEREF _Toc151929791 \h </w:instrText>
+              <w:instrText xml:space="preserve"> PAGEREF _Toc152012969 \h </w:instrText>
             </w:r>
             <w:r>
               <w:rPr>
@@ -1303,7 +1303,7 @@
               <w14:ligatures w14:val="standardContextual"/>
             </w:rPr>
           </w:pPr>
-          <w:hyperlink w:anchor="_Toc151929792" w:history="1">
+          <w:hyperlink w:anchor="_Toc152012970" w:history="1">
             <w:r>
               <w:rPr>
                 <w:rStyle w:val="Hyperlink"/>
@@ -1353,7 +1353,7 @@
                 <w:noProof/>
                 <w:webHidden/>
               </w:rPr>
-              <w:instrText xml:space="preserve"> PAGEREF _Toc151929792 \h </w:instrText>
+              <w:instrText xml:space="preserve"> PAGEREF _Toc152012970 \h </w:instrText>
             </w:r>
             <w:r>
               <w:rPr>
@@ -1399,14 +1399,14 @@
               <w14:ligatures w14:val="standardContextual"/>
             </w:rPr>
           </w:pPr>
-          <w:hyperlink w:anchor="_Toc151929793" w:history="1">
+          <w:hyperlink w:anchor="_Toc152012971" w:history="1">
             <w:r>
               <w:rPr>
                 <w:rStyle w:val="Hyperlink"/>
                 <w:rFonts w:ascii="Arial" w:hAnsi="Arial" w:cs="Arial"/>
                 <w:noProof/>
               </w:rPr>
-              <w:t>3.2.</w:t>
+              <w:t>3.1.</w:t>
             </w:r>
             <w:r>
               <w:rPr>
@@ -1424,7 +1424,7 @@
                 <w:rFonts w:ascii="Arial" w:hAnsi="Arial" w:cs="Arial"/>
                 <w:noProof/>
               </w:rPr>
-              <w:t>Confidence interval</w:t>
+              <w:t>Descriptive statistics</w:t>
             </w:r>
             <w:r>
               <w:rPr>
@@ -1445,7 +1445,7 @@
                 <w:noProof/>
                 <w:webHidden/>
               </w:rPr>
-              <w:instrText xml:space="preserve"> PAGEREF _Toc151929793 \h </w:instrText>
+              <w:instrText xml:space="preserve"> PAGEREF _Toc152012971 \h </w:instrText>
             </w:r>
             <w:r>
               <w:rPr>
@@ -1491,14 +1491,14 @@
               <w14:ligatures w14:val="standardContextual"/>
             </w:rPr>
           </w:pPr>
-          <w:hyperlink w:anchor="_Toc151929794" w:history="1">
+          <w:hyperlink w:anchor="_Toc152012972" w:history="1">
             <w:r>
               <w:rPr>
                 <w:rStyle w:val="Hyperlink"/>
                 <w:rFonts w:ascii="Arial" w:hAnsi="Arial" w:cs="Arial"/>
                 <w:noProof/>
               </w:rPr>
-              <w:t>3.3.</w:t>
+              <w:t>3.2.</w:t>
             </w:r>
             <w:r>
               <w:rPr>
@@ -1516,6 +1516,98 @@
                 <w:rFonts w:ascii="Arial" w:hAnsi="Arial" w:cs="Arial"/>
                 <w:noProof/>
               </w:rPr>
+              <w:t>Confidence interval</w:t>
+            </w:r>
+            <w:r>
+              <w:rPr>
+                <w:noProof/>
+                <w:webHidden/>
+              </w:rPr>
+              <w:tab/>
+            </w:r>
+            <w:r>
+              <w:rPr>
+                <w:noProof/>
+                <w:webHidden/>
+              </w:rPr>
+              <w:fldChar w:fldCharType="begin"/>
+            </w:r>
+            <w:r>
+              <w:rPr>
+                <w:noProof/>
+                <w:webHidden/>
+              </w:rPr>
+              <w:instrText xml:space="preserve"> PAGEREF _Toc152012972 \h </w:instrText>
+            </w:r>
+            <w:r>
+              <w:rPr>
+                <w:noProof/>
+                <w:webHidden/>
+              </w:rPr>
+            </w:r>
+            <w:r>
+              <w:rPr>
+                <w:noProof/>
+                <w:webHidden/>
+              </w:rPr>
+              <w:fldChar w:fldCharType="separate"/>
+            </w:r>
+            <w:r>
+              <w:rPr>
+                <w:noProof/>
+                <w:webHidden/>
+              </w:rPr>
+              <w:t>4</w:t>
+            </w:r>
+            <w:r>
+              <w:rPr>
+                <w:noProof/>
+                <w:webHidden/>
+              </w:rPr>
+              <w:fldChar w:fldCharType="end"/>
+            </w:r>
+          </w:hyperlink>
+        </w:p>
+        <w:p>
+          <w:pPr>
+            <w:pStyle w:val="TOC1"/>
+            <w:tabs>
+              <w:tab w:val="left" w:pos="660"/>
+              <w:tab w:val="right" w:leader="dot" w:pos="9016"/>
+            </w:tabs>
+            <w:rPr>
+              <w:rFonts w:eastAsiaTheme="minorEastAsia"/>
+              <w:noProof/>
+              <w:kern w:val="2"/>
+              <w:lang w:eastAsia="en-IE"/>
+              <w14:ligatures w14:val="standardContextual"/>
+            </w:rPr>
+          </w:pPr>
+          <w:hyperlink w:anchor="_Toc152012973" w:history="1">
+            <w:r>
+              <w:rPr>
+                <w:rStyle w:val="Hyperlink"/>
+                <w:rFonts w:ascii="Arial" w:hAnsi="Arial" w:cs="Arial"/>
+                <w:noProof/>
+              </w:rPr>
+              <w:t>3.3.</w:t>
+            </w:r>
+            <w:r>
+              <w:rPr>
+                <w:rFonts w:eastAsiaTheme="minorEastAsia"/>
+                <w:noProof/>
+                <w:kern w:val="2"/>
+                <w:lang w:eastAsia="en-IE"/>
+                <w14:ligatures w14:val="standardContextual"/>
+              </w:rPr>
+              <w:tab/>
+            </w:r>
+            <w:r>
+              <w:rPr>
+                <w:rStyle w:val="Hyperlink"/>
+                <w:rFonts w:ascii="Arial" w:hAnsi="Arial" w:cs="Arial"/>
+                <w:noProof/>
+              </w:rPr>
               <w:t>Inferential statistics</w:t>
             </w:r>
             <w:r>
@@ -1537,7 +1629,7 @@
                 <w:noProof/>
                 <w:webHidden/>
               </w:rPr>
-              <w:instrText xml:space="preserve"> PAGEREF _Toc151929794 \h </w:instrText>
+              <w:instrText xml:space="preserve"> PAGEREF _Toc152012973 \h </w:instrText>
             </w:r>
             <w:r>
               <w:rPr>
@@ -1583,7 +1675,7 @@
               <w14:ligatures w14:val="standardContextual"/>
             </w:rPr>
           </w:pPr>
-          <w:hyperlink w:anchor="_Toc151929795" w:history="1">
+          <w:hyperlink w:anchor="_Toc152012974" w:history="1">
             <w:r>
               <w:rPr>
                 <w:rStyle w:val="Hyperlink"/>
@@ -1633,7 +1725,7 @@
                 <w:noProof/>
                 <w:webHidden/>
               </w:rPr>
-              <w:instrText xml:space="preserve"> PAGEREF _Toc151929795 \h </w:instrText>
+              <w:instrText xml:space="preserve"> PAGEREF _Toc152012974 \h </w:instrText>
             </w:r>
             <w:r>
               <w:rPr>
@@ -1679,7 +1771,7 @@
               <w14:ligatures w14:val="standardContextual"/>
             </w:rPr>
           </w:pPr>
-          <w:hyperlink w:anchor="_Toc151929796" w:history="1">
+          <w:hyperlink w:anchor="_Toc152012975" w:history="1">
             <w:r>
               <w:rPr>
                 <w:rStyle w:val="Hyperlink"/>
@@ -1729,7 +1821,7 @@
                 <w:noProof/>
                 <w:webHidden/>
               </w:rPr>
-              <w:instrText xml:space="preserve"> PAGEREF _Toc151929796 \h </w:instrText>
+              <w:instrText xml:space="preserve"> PAGEREF _Toc152012975 \h </w:instrText>
             </w:r>
             <w:r>
               <w:rPr>
@@ -1775,7 +1867,7 @@
               <w14:ligatures w14:val="standardContextual"/>
             </w:rPr>
           </w:pPr>
-          <w:hyperlink w:anchor="_Toc151929797" w:history="1">
+          <w:hyperlink w:anchor="_Toc152012976" w:history="1">
             <w:r>
               <w:rPr>
                 <w:rStyle w:val="Hyperlink"/>
@@ -1825,7 +1917,7 @@
                 <w:noProof/>
                 <w:webHidden/>
               </w:rPr>
-              <w:instrText xml:space="preserve"> PAGEREF _Toc151929797 \h </w:instrText>
+              <w:instrText xml:space="preserve"> PAGEREF _Toc152012976 \h </w:instrText>
             </w:r>
             <w:r>
               <w:rPr>
@@ -1871,7 +1963,7 @@
               <w14:ligatures w14:val="standardContextual"/>
             </w:rPr>
           </w:pPr>
-          <w:hyperlink w:anchor="_Toc151929798" w:history="1">
+          <w:hyperlink w:anchor="_Toc152012977" w:history="1">
             <w:r>
               <w:rPr>
                 <w:rStyle w:val="Hyperlink"/>
@@ -1921,7 +2013,7 @@
                 <w:noProof/>
                 <w:webHidden/>
               </w:rPr>
-              <w:instrText xml:space="preserve"> PAGEREF _Toc151929798 \h </w:instrText>
+              <w:instrText xml:space="preserve"> PAGEREF _Toc152012977 \h </w:instrText>
             </w:r>
             <w:r>
               <w:rPr>
@@ -1967,7 +2059,7 @@
               <w14:ligatures w14:val="standardContextual"/>
             </w:rPr>
           </w:pPr>
-          <w:hyperlink w:anchor="_Toc151929799" w:history="1">
+          <w:hyperlink w:anchor="_Toc152012978" w:history="1">
             <w:r>
               <w:rPr>
                 <w:rStyle w:val="Hyperlink"/>
@@ -2017,7 +2109,7 @@
                 <w:noProof/>
                 <w:webHidden/>
               </w:rPr>
-              <w:instrText xml:space="preserve"> PAGEREF _Toc151929799 \h </w:instrText>
+              <w:instrText xml:space="preserve"> PAGEREF _Toc152012978 \h </w:instrText>
             </w:r>
             <w:r>
               <w:rPr>
@@ -2063,7 +2155,7 @@
               <w14:ligatures w14:val="standardContextual"/>
             </w:rPr>
           </w:pPr>
-          <w:hyperlink w:anchor="_Toc151929800" w:history="1">
+          <w:hyperlink w:anchor="_Toc152012979" w:history="1">
             <w:r>
               <w:rPr>
                 <w:rStyle w:val="Hyperlink"/>
@@ -2113,7 +2205,7 @@
                 <w:noProof/>
                 <w:webHidden/>
               </w:rPr>
-              <w:instrText xml:space="preserve"> PAGEREF _Toc151929800 \h </w:instrText>
+              <w:instrText xml:space="preserve"> PAGEREF _Toc152012979 \h </w:instrText>
             </w:r>
             <w:r>
               <w:rPr>
@@ -2159,7 +2251,7 @@
               <w14:ligatures w14:val="standardContextual"/>
             </w:rPr>
           </w:pPr>
-          <w:hyperlink w:anchor="_Toc151929801" w:history="1">
+          <w:hyperlink w:anchor="_Toc152012980" w:history="1">
             <w:r>
               <w:rPr>
                 <w:rStyle w:val="Hyperlink"/>
@@ -2209,7 +2301,7 @@
                 <w:noProof/>
                 <w:webHidden/>
               </w:rPr>
-              <w:instrText xml:space="preserve"> PAGEREF _Toc151929801 \h </w:instrText>
+              <w:instrText xml:space="preserve"> PAGEREF _Toc152012980 \h </w:instrText>
             </w:r>
             <w:r>
               <w:rPr>
@@ -2255,7 +2347,7 @@
               <w14:ligatures w14:val="standardContextual"/>
             </w:rPr>
           </w:pPr>
-          <w:hyperlink w:anchor="_Toc151929802" w:history="1">
+          <w:hyperlink w:anchor="_Toc152012981" w:history="1">
             <w:r>
               <w:rPr>
                 <w:rStyle w:val="Hyperlink"/>
@@ -2301,7 +2393,7 @@
                 <w:noProof/>
                 <w:webHidden/>
               </w:rPr>
-              <w:instrText xml:space="preserve"> PAGEREF _Toc151929802 \h </w:instrText>
+              <w:instrText xml:space="preserve"> PAGEREF _Toc152012981 \h </w:instrText>
             </w:r>
             <w:r>
               <w:rPr>
@@ -2347,7 +2439,7 @@
               <w14:ligatures w14:val="standardContextual"/>
             </w:rPr>
           </w:pPr>
-          <w:hyperlink w:anchor="_Toc151929803" w:history="1">
+          <w:hyperlink w:anchor="_Toc152012982" w:history="1">
             <w:r>
               <w:rPr>
                 <w:rStyle w:val="Hyperlink"/>
@@ -2397,7 +2489,7 @@
                 <w:noProof/>
                 <w:webHidden/>
               </w:rPr>
-              <w:instrText xml:space="preserve"> PAGEREF _Toc151929803 \h </w:instrText>
+              <w:instrText xml:space="preserve"> PAGEREF _Toc152012982 \h </w:instrText>
             </w:r>
             <w:r>
               <w:rPr>
@@ -2443,7 +2535,7 @@
               <w14:ligatures w14:val="standardContextual"/>
             </w:rPr>
           </w:pPr>
-          <w:hyperlink w:anchor="_Toc151929804" w:history="1">
+          <w:hyperlink w:anchor="_Toc152012983" w:history="1">
             <w:r>
               <w:rPr>
                 <w:rStyle w:val="Hyperlink"/>
@@ -2489,7 +2581,7 @@
                 <w:noProof/>
                 <w:webHidden/>
               </w:rPr>
-              <w:instrText xml:space="preserve"> PAGEREF _Toc151929804 \h </w:instrText>
+              <w:instrText xml:space="preserve"> PAGEREF _Toc152012983 \h </w:instrText>
             </w:r>
             <w:r>
               <w:rPr>
@@ -2535,7 +2627,7 @@
               <w14:ligatures w14:val="standardContextual"/>
             </w:rPr>
           </w:pPr>
-          <w:hyperlink w:anchor="_Toc151929805" w:history="1">
+          <w:hyperlink w:anchor="_Toc152012984" w:history="1">
             <w:r>
               <w:rPr>
                 <w:rStyle w:val="Hyperlink"/>
@@ -2581,7 +2673,7 @@
                 <w:noProof/>
                 <w:webHidden/>
               </w:rPr>
-              <w:instrText xml:space="preserve"> PAGEREF _Toc151929805 \h </w:instrText>
+              <w:instrText xml:space="preserve"> PAGEREF _Toc152012984 \h </w:instrText>
             </w:r>
             <w:r>
               <w:rPr>
@@ -2627,7 +2719,7 @@
               <w14:ligatures w14:val="standardContextual"/>
             </w:rPr>
           </w:pPr>
-          <w:hyperlink w:anchor="_Toc151929806" w:history="1">
+          <w:hyperlink w:anchor="_Toc152012985" w:history="1">
             <w:r>
               <w:rPr>
                 <w:rStyle w:val="Hyperlink"/>
@@ -2673,7 +2765,7 @@
                 <w:noProof/>
                 <w:webHidden/>
               </w:rPr>
-              <w:instrText xml:space="preserve"> PAGEREF _Toc151929806 \h </w:instrText>
+              <w:instrText xml:space="preserve"> PAGEREF _Toc152012985 \h </w:instrText>
             </w:r>
             <w:r>
               <w:rPr>
@@ -2719,7 +2811,7 @@
               <w14:ligatures w14:val="standardContextual"/>
             </w:rPr>
           </w:pPr>
-          <w:hyperlink w:anchor="_Toc151929807" w:history="1">
+          <w:hyperlink w:anchor="_Toc152012986" w:history="1">
             <w:r>
               <w:rPr>
                 <w:rStyle w:val="Hyperlink"/>
@@ -2765,7 +2857,7 @@
                 <w:noProof/>
                 <w:webHidden/>
               </w:rPr>
-              <w:instrText xml:space="preserve"> PAGEREF _Toc151929807 \h </w:instrText>
+              <w:instrText xml:space="preserve"> PAGEREF _Toc152012986 \h </w:instrText>
             </w:r>
             <w:r>
               <w:rPr>
@@ -2811,7 +2903,7 @@
               <w14:ligatures w14:val="standardContextual"/>
             </w:rPr>
           </w:pPr>
-          <w:hyperlink w:anchor="_Toc151929808" w:history="1">
+          <w:hyperlink w:anchor="_Toc152012987" w:history="1">
             <w:r>
               <w:rPr>
                 <w:rStyle w:val="Hyperlink"/>
@@ -2861,7 +2953,7 @@
                 <w:noProof/>
                 <w:webHidden/>
               </w:rPr>
-              <w:instrText xml:space="preserve"> PAGEREF _Toc151929808 \h </w:instrText>
+              <w:instrText xml:space="preserve"> PAGEREF _Toc152012987 \h </w:instrText>
             </w:r>
             <w:r>
               <w:rPr>
@@ -2907,7 +2999,7 @@
               <w14:ligatures w14:val="standardContextual"/>
             </w:rPr>
           </w:pPr>
-          <w:hyperlink w:anchor="_Toc151929809" w:history="1">
+          <w:hyperlink w:anchor="_Toc152012988" w:history="1">
             <w:r>
               <w:rPr>
                 <w:rStyle w:val="Hyperlink"/>
@@ -2953,7 +3045,7 @@
                 <w:noProof/>
                 <w:webHidden/>
               </w:rPr>
-              <w:instrText xml:space="preserve"> PAGEREF _Toc151929809 \h </w:instrText>
+              <w:instrText xml:space="preserve"> PAGEREF _Toc152012988 \h </w:instrText>
             </w:r>
             <w:r>
               <w:rPr>
@@ -2999,7 +3091,7 @@
               <w14:ligatures w14:val="standardContextual"/>
             </w:rPr>
           </w:pPr>
-          <w:hyperlink w:anchor="_Toc151929810" w:history="1">
+          <w:hyperlink w:anchor="_Toc152012989" w:history="1">
             <w:r>
               <w:rPr>
                 <w:rStyle w:val="Hyperlink"/>
@@ -3045,7 +3137,7 @@
                 <w:noProof/>
                 <w:webHidden/>
               </w:rPr>
-              <w:instrText xml:space="preserve"> PAGEREF _Toc151929810 \h </w:instrText>
+              <w:instrText xml:space="preserve"> PAGEREF _Toc152012989 \h </w:instrText>
             </w:r>
             <w:r>
               <w:rPr>
@@ -3091,7 +3183,7 @@
               <w14:ligatures w14:val="standardContextual"/>
             </w:rPr>
           </w:pPr>
-          <w:hyperlink w:anchor="_Toc151929811" w:history="1">
+          <w:hyperlink w:anchor="_Toc152012990" w:history="1">
             <w:r>
               <w:rPr>
                 <w:rStyle w:val="Hyperlink"/>
@@ -3137,7 +3229,7 @@
                 <w:noProof/>
                 <w:webHidden/>
               </w:rPr>
-              <w:instrText xml:space="preserve"> PAGEREF _Toc151929811 \h </w:instrText>
+              <w:instrText xml:space="preserve"> PAGEREF _Toc152012990 \h </w:instrText>
             </w:r>
             <w:r>
               <w:rPr>
@@ -3183,7 +3275,7 @@
               <w14:ligatures w14:val="standardContextual"/>
             </w:rPr>
           </w:pPr>
-          <w:hyperlink w:anchor="_Toc151929812" w:history="1">
+          <w:hyperlink w:anchor="_Toc152012991" w:history="1">
             <w:r>
               <w:rPr>
                 <w:rStyle w:val="Hyperlink"/>
@@ -3229,7 +3321,7 @@
                 <w:noProof/>
                 <w:webHidden/>
               </w:rPr>
-              <w:instrText xml:space="preserve"> PAGEREF _Toc151929812 \h </w:instrText>
+              <w:instrText xml:space="preserve"> PAGEREF _Toc152012991 \h </w:instrText>
             </w:r>
             <w:r>
               <w:rPr>
@@ -3275,7 +3367,7 @@
               <w14:ligatures w14:val="standardContextual"/>
             </w:rPr>
           </w:pPr>
-          <w:hyperlink w:anchor="_Toc151929813" w:history="1">
+          <w:hyperlink w:anchor="_Toc152012992" w:history="1">
             <w:r>
               <w:rPr>
                 <w:rStyle w:val="Hyperlink"/>
@@ -3325,7 +3417,7 @@
                 <w:noProof/>
                 <w:webHidden/>
               </w:rPr>
-              <w:instrText xml:space="preserve"> PAGEREF _Toc151929813 \h </w:instrText>
+              <w:instrText xml:space="preserve"> PAGEREF _Toc152012992 \h </w:instrText>
             </w:r>
             <w:r>
               <w:rPr>
@@ -3371,7 +3463,7 @@
               <w14:ligatures w14:val="standardContextual"/>
             </w:rPr>
           </w:pPr>
-          <w:hyperlink w:anchor="_Toc151929814" w:history="1">
+          <w:hyperlink w:anchor="_Toc152012993" w:history="1">
             <w:r>
               <w:rPr>
                 <w:rStyle w:val="Hyperlink"/>
@@ -3421,7 +3513,7 @@
                 <w:noProof/>
                 <w:webHidden/>
               </w:rPr>
-              <w:instrText xml:space="preserve"> PAGEREF _Toc151929814 \h </w:instrText>
+              <w:instrText xml:space="preserve"> PAGEREF _Toc152012993 \h </w:instrText>
             </w:r>
             <w:r>
               <w:rPr>
@@ -3516,7 +3608,7 @@
           <w:szCs w:val="24"/>
         </w:rPr>
       </w:pPr>
-      <w:bookmarkStart w:id="1" w:name="_Toc151929785"/>
+      <w:bookmarkStart w:id="1" w:name="_Toc152012963"/>
       <w:r>
         <w:rPr>
           <w:rFonts w:ascii="Arial" w:hAnsi="Arial" w:cs="Arial"/>
@@ -3567,7 +3659,7 @@
           <w:szCs w:val="24"/>
         </w:rPr>
       </w:pPr>
-      <w:bookmarkStart w:id="2" w:name="_Toc151929786"/>
+      <w:bookmarkStart w:id="2" w:name="_Toc152012964"/>
       <w:r>
         <w:rPr>
           <w:rFonts w:ascii="Arial" w:hAnsi="Arial" w:cs="Arial"/>
@@ -3597,7 +3689,7 @@
           <w:szCs w:val="24"/>
         </w:rPr>
       </w:pPr>
-      <w:bookmarkStart w:id="3" w:name="_Toc151929787"/>
+      <w:bookmarkStart w:id="3" w:name="_Toc152012965"/>
       <w:r>
         <w:rPr>
           <w:rFonts w:ascii="Arial" w:hAnsi="Arial" w:cs="Arial"/>
@@ -3624,7 +3716,7 @@
           <w:szCs w:val="24"/>
         </w:rPr>
       </w:pPr>
-      <w:bookmarkStart w:id="4" w:name="_Toc151929788"/>
+      <w:bookmarkStart w:id="4" w:name="_Toc152012966"/>
       <w:r>
         <w:rPr>
           <w:rFonts w:ascii="Arial" w:hAnsi="Arial" w:cs="Arial"/>
@@ -3651,7 +3743,7 @@
           <w:szCs w:val="24"/>
         </w:rPr>
       </w:pPr>
-      <w:bookmarkStart w:id="5" w:name="_Toc151929789"/>
+      <w:bookmarkStart w:id="5" w:name="_Toc152012967"/>
       <w:r>
         <w:rPr>
           <w:rFonts w:ascii="Arial" w:hAnsi="Arial" w:cs="Arial"/>
@@ -3678,7 +3770,7 @@
           <w:szCs w:val="24"/>
         </w:rPr>
       </w:pPr>
-      <w:bookmarkStart w:id="6" w:name="_Toc151929790"/>
+      <w:bookmarkStart w:id="6" w:name="_Toc152012968"/>
       <w:r>
         <w:rPr>
           <w:rFonts w:ascii="Arial" w:hAnsi="Arial" w:cs="Arial"/>
@@ -3714,7 +3806,7 @@
           <w:szCs w:val="24"/>
         </w:rPr>
       </w:pPr>
-      <w:bookmarkStart w:id="7" w:name="_Toc151929791"/>
+      <w:bookmarkStart w:id="7" w:name="_Toc152012969"/>
       <w:r>
         <w:rPr>
           <w:rFonts w:ascii="Arial" w:hAnsi="Arial" w:cs="Arial"/>
@@ -3747,7 +3839,7 @@
           <w:szCs w:val="24"/>
         </w:rPr>
       </w:pPr>
-      <w:bookmarkStart w:id="8" w:name="_Toc151929792"/>
+      <w:bookmarkStart w:id="8" w:name="_Toc152012970"/>
       <w:r>
         <w:rPr>
           <w:rFonts w:ascii="Arial" w:hAnsi="Arial" w:cs="Arial"/>
@@ -3763,60 +3855,6 @@
     </w:p>
     <w:p>
       <w:pPr>
-        <w:pStyle w:val="ListParagraph"/>
-        <w:ind w:left="360"/>
-        <w:rPr>
-          <w:rFonts w:ascii="Times New Roman" w:hAnsi="Times New Roman" w:cs="Times New Roman"/>
-          <w:sz w:val="24"/>
-          <w:szCs w:val="24"/>
-          <w:lang w:val="en-US"/>
-        </w:rPr>
-      </w:pPr>
-    </w:p>
-    <w:p>
-      <w:pPr>
-        <w:pStyle w:val="ListParagraph"/>
-        <w:numPr>
-          <w:ilvl w:val="1"/>
-          <w:numId w:val="1"/>
-        </w:numPr>
-        <w:rPr>
-          <w:rFonts w:ascii="Arial" w:hAnsi="Arial" w:cs="Arial"/>
-          <w:sz w:val="24"/>
-          <w:szCs w:val="24"/>
-          <w:lang w:val="en-US"/>
-        </w:rPr>
-      </w:pPr>
-      <w:r>
-        <w:rPr>
-          <w:rFonts w:ascii="Arial" w:hAnsi="Arial" w:cs="Arial"/>
-          <w:sz w:val="24"/>
-          <w:szCs w:val="24"/>
-          <w:lang w:val="en-US"/>
-        </w:rPr>
-        <w:t>D</w:t>
-      </w:r>
-      <w:r>
-        <w:rPr>
-          <w:rFonts w:ascii="Arial" w:hAnsi="Arial" w:cs="Arial"/>
-          <w:sz w:val="24"/>
-          <w:szCs w:val="24"/>
-          <w:lang w:val="en-US"/>
-        </w:rPr>
-        <w:t xml:space="preserve">escriptive </w:t>
-      </w:r>
-      <w:r>
-        <w:rPr>
-          <w:rFonts w:ascii="Arial" w:hAnsi="Arial" w:cs="Arial"/>
-          <w:sz w:val="24"/>
-          <w:szCs w:val="24"/>
-          <w:lang w:val="en-US"/>
-        </w:rPr>
-        <w:t>statistics</w:t>
-      </w:r>
-    </w:p>
-    <w:p>
-      <w:pPr>
         <w:pStyle w:val="Heading1"/>
         <w:numPr>
           <w:ilvl w:val="1"/>
@@ -3830,7 +3868,7 @@
           <w:szCs w:val="24"/>
         </w:rPr>
       </w:pPr>
-      <w:bookmarkStart w:id="9" w:name="_Toc151929793"/>
+      <w:bookmarkStart w:id="9" w:name="_Toc152012971"/>
       <w:r>
         <w:rPr>
           <w:rFonts w:ascii="Arial" w:hAnsi="Arial" w:cs="Arial"/>
@@ -3838,16 +3876,7 @@
           <w:sz w:val="24"/>
           <w:szCs w:val="24"/>
         </w:rPr>
-        <w:t xml:space="preserve">Confidence </w:t>
-      </w:r>
-      <w:r>
-        <w:rPr>
-          <w:rFonts w:ascii="Arial" w:hAnsi="Arial" w:cs="Arial"/>
-          <w:color w:val="auto"/>
-          <w:sz w:val="24"/>
-          <w:szCs w:val="24"/>
-        </w:rPr>
-        <w:t>interval</w:t>
+        <w:t>Descriptive statistics</w:t>
       </w:r>
       <w:bookmarkEnd w:id="9"/>
     </w:p>
@@ -3866,7 +3895,36 @@
           <w:szCs w:val="24"/>
         </w:rPr>
       </w:pPr>
-      <w:bookmarkStart w:id="10" w:name="_Toc151929794"/>
+      <w:bookmarkStart w:id="10" w:name="_Toc152012972"/>
+      <w:r>
+        <w:rPr>
+          <w:rFonts w:ascii="Arial" w:hAnsi="Arial" w:cs="Arial"/>
+          <w:color w:val="auto"/>
+          <w:sz w:val="24"/>
+          <w:szCs w:val="24"/>
+        </w:rPr>
+        <w:t>Confidence interval</w:t>
+      </w:r>
+      <w:bookmarkEnd w:id="10"/>
+    </w:p>
+    <w:p/>
+    <w:p/>
+    <w:p>
+      <w:pPr>
+        <w:pStyle w:val="Heading1"/>
+        <w:numPr>
+          <w:ilvl w:val="1"/>
+          <w:numId w:val="1"/>
+        </w:numPr>
+        <w:spacing w:after="120"/>
+        <w:rPr>
+          <w:rFonts w:ascii="Arial" w:hAnsi="Arial" w:cs="Arial"/>
+          <w:color w:val="auto"/>
+          <w:sz w:val="24"/>
+          <w:szCs w:val="24"/>
+        </w:rPr>
+      </w:pPr>
+      <w:bookmarkStart w:id="11" w:name="_Toc152012973"/>
       <w:r>
         <w:rPr>
           <w:rFonts w:ascii="Arial" w:hAnsi="Arial" w:cs="Arial"/>
@@ -3876,7 +3934,7 @@
         </w:rPr>
         <w:t>Inferential statistics</w:t>
       </w:r>
-      <w:bookmarkEnd w:id="10"/>
+      <w:bookmarkEnd w:id="11"/>
     </w:p>
     <w:p>
       <w:pPr>
@@ -3895,7 +3953,7 @@
           <w:szCs w:val="24"/>
         </w:rPr>
       </w:pPr>
-      <w:bookmarkStart w:id="11" w:name="_Toc151929795"/>
+      <w:bookmarkStart w:id="12" w:name="_Toc152012974"/>
       <w:r>
         <w:rPr>
           <w:rFonts w:ascii="Arial" w:hAnsi="Arial" w:cs="Arial"/>
@@ -3907,7 +3965,7 @@
         </w:rPr>
         <w:t>Parametric</w:t>
       </w:r>
-      <w:bookmarkEnd w:id="11"/>
+      <w:bookmarkEnd w:id="12"/>
     </w:p>
     <w:p>
       <w:pPr>
@@ -3926,7 +3984,7 @@
           <w:szCs w:val="24"/>
         </w:rPr>
       </w:pPr>
-      <w:bookmarkStart w:id="12" w:name="_Toc151929796"/>
+      <w:bookmarkStart w:id="13" w:name="_Toc152012975"/>
       <w:r>
         <w:rPr>
           <w:rFonts w:ascii="Arial" w:hAnsi="Arial" w:cs="Arial"/>
@@ -3938,7 +3996,7 @@
         </w:rPr>
         <w:t>T-test</w:t>
       </w:r>
-      <w:bookmarkEnd w:id="12"/>
+      <w:bookmarkEnd w:id="13"/>
     </w:p>
     <w:p>
       <w:pPr>
@@ -3957,7 +4015,7 @@
           <w:szCs w:val="24"/>
         </w:rPr>
       </w:pPr>
-      <w:bookmarkStart w:id="13" w:name="_Toc151929797"/>
+      <w:bookmarkStart w:id="14" w:name="_Toc152012976"/>
       <w:proofErr w:type="spellStart"/>
       <w:r>
         <w:rPr>
@@ -3970,7 +4028,7 @@
         </w:rPr>
         <w:t>Anova</w:t>
       </w:r>
-      <w:bookmarkEnd w:id="13"/>
+      <w:bookmarkEnd w:id="14"/>
       <w:proofErr w:type="spellEnd"/>
     </w:p>
     <w:p>
@@ -3990,7 +4048,7 @@
           <w:szCs w:val="24"/>
         </w:rPr>
       </w:pPr>
-      <w:bookmarkStart w:id="14" w:name="_Toc151929798"/>
+      <w:bookmarkStart w:id="15" w:name="_Toc152012977"/>
       <w:r>
         <w:rPr>
           <w:rFonts w:ascii="Arial" w:hAnsi="Arial" w:cs="Arial"/>
@@ -4002,7 +4060,7 @@
         </w:rPr>
         <w:t>Chi-squared test</w:t>
       </w:r>
-      <w:bookmarkEnd w:id="14"/>
+      <w:bookmarkEnd w:id="15"/>
       <w:r>
         <w:rPr>
           <w:rFonts w:ascii="Arial" w:hAnsi="Arial" w:cs="Arial"/>
@@ -4032,7 +4090,7 @@
           <w:szCs w:val="24"/>
         </w:rPr>
       </w:pPr>
-      <w:bookmarkStart w:id="15" w:name="_Toc151929799"/>
+      <w:bookmarkStart w:id="16" w:name="_Toc152012978"/>
       <w:r>
         <w:rPr>
           <w:rFonts w:ascii="Arial" w:hAnsi="Arial" w:cs="Arial"/>
@@ -4044,7 +4102,7 @@
         </w:rPr>
         <w:t>Non-parametric</w:t>
       </w:r>
-      <w:bookmarkEnd w:id="15"/>
+      <w:bookmarkEnd w:id="16"/>
     </w:p>
     <w:p>
       <w:pPr>
@@ -4063,7 +4121,7 @@
           <w:szCs w:val="24"/>
         </w:rPr>
       </w:pPr>
-      <w:bookmarkStart w:id="16" w:name="_Toc151929800"/>
+      <w:bookmarkStart w:id="17" w:name="_Toc152012979"/>
       <w:r>
         <w:rPr>
           <w:rFonts w:ascii="Arial" w:hAnsi="Arial" w:cs="Arial"/>
@@ -4075,7 +4133,7 @@
         </w:rPr>
         <w:t>Kruskal-Wallis</w:t>
       </w:r>
-      <w:bookmarkEnd w:id="16"/>
+      <w:bookmarkEnd w:id="17"/>
     </w:p>
     <w:p>
       <w:pPr>
@@ -4094,7 +4152,7 @@
           <w:szCs w:val="24"/>
         </w:rPr>
       </w:pPr>
-      <w:bookmarkStart w:id="17" w:name="_Toc151929801"/>
+      <w:bookmarkStart w:id="18" w:name="_Toc152012980"/>
       <w:r>
         <w:rPr>
           <w:rFonts w:ascii="Arial" w:hAnsi="Arial" w:cs="Arial"/>
@@ -4106,7 +4164,7 @@
         </w:rPr>
         <w:t>U-Mann Whitman</w:t>
       </w:r>
-      <w:bookmarkEnd w:id="17"/>
+      <w:bookmarkEnd w:id="18"/>
     </w:p>
     <w:p>
       <w:pPr>
@@ -4123,7 +4181,7 @@
           <w:szCs w:val="24"/>
         </w:rPr>
       </w:pPr>
-      <w:bookmarkStart w:id="18" w:name="_Toc151929802"/>
+      <w:bookmarkStart w:id="19" w:name="_Toc152012981"/>
       <w:r>
         <w:rPr>
           <w:rFonts w:ascii="Arial" w:hAnsi="Arial" w:cs="Arial"/>
@@ -4143,7 +4201,7 @@
         </w:rPr>
         <w:t>faced</w:t>
       </w:r>
-      <w:bookmarkEnd w:id="18"/>
+      <w:bookmarkEnd w:id="19"/>
       <w:proofErr w:type="gramEnd"/>
     </w:p>
     <w:p/>
@@ -4167,7 +4225,7 @@
           <w:szCs w:val="24"/>
         </w:rPr>
       </w:pPr>
-      <w:bookmarkStart w:id="19" w:name="_Toc151929803"/>
+      <w:bookmarkStart w:id="20" w:name="_Toc152012982"/>
       <w:r>
         <w:rPr>
           <w:rFonts w:ascii="Arial" w:hAnsi="Arial" w:cs="Arial"/>
@@ -4180,7 +4238,7 @@
         <w:lastRenderedPageBreak/>
         <w:t>ML</w:t>
       </w:r>
-      <w:bookmarkEnd w:id="19"/>
+      <w:bookmarkEnd w:id="20"/>
     </w:p>
     <w:p>
       <w:pPr>
@@ -4197,7 +4255,7 @@
           <w:szCs w:val="24"/>
         </w:rPr>
       </w:pPr>
-      <w:bookmarkStart w:id="20" w:name="_Toc151929804"/>
+      <w:bookmarkStart w:id="21" w:name="_Toc152012983"/>
       <w:r>
         <w:rPr>
           <w:rFonts w:ascii="Arial" w:hAnsi="Arial" w:cs="Arial"/>
@@ -4207,7 +4265,7 @@
         </w:rPr>
         <w:t>ML supervised learning</w:t>
       </w:r>
-      <w:bookmarkEnd w:id="20"/>
+      <w:bookmarkEnd w:id="21"/>
     </w:p>
     <w:p>
       <w:pPr>
@@ -4224,7 +4282,7 @@
           <w:szCs w:val="24"/>
         </w:rPr>
       </w:pPr>
-      <w:bookmarkStart w:id="21" w:name="_Toc151929805"/>
+      <w:bookmarkStart w:id="22" w:name="_Toc152012984"/>
       <w:r>
         <w:rPr>
           <w:rFonts w:ascii="Arial" w:hAnsi="Arial" w:cs="Arial"/>
@@ -4234,7 +4292,7 @@
         </w:rPr>
         <w:t>Sentiment analysis</w:t>
       </w:r>
-      <w:bookmarkEnd w:id="21"/>
+      <w:bookmarkEnd w:id="22"/>
     </w:p>
     <w:p>
       <w:pPr>
@@ -4251,7 +4309,7 @@
           <w:szCs w:val="24"/>
         </w:rPr>
       </w:pPr>
-      <w:bookmarkStart w:id="22" w:name="_Toc151929806"/>
+      <w:bookmarkStart w:id="23" w:name="_Toc152012985"/>
       <w:r>
         <w:rPr>
           <w:rFonts w:ascii="Arial" w:hAnsi="Arial" w:cs="Arial"/>
@@ -4290,7 +4348,7 @@
         </w:rPr>
         <w:t>semi-supervised ML models.</w:t>
       </w:r>
-      <w:bookmarkEnd w:id="22"/>
+      <w:bookmarkEnd w:id="23"/>
     </w:p>
     <w:p>
       <w:pPr>
@@ -4307,7 +4365,7 @@
           <w:szCs w:val="24"/>
         </w:rPr>
       </w:pPr>
-      <w:bookmarkStart w:id="23" w:name="_Toc151929807"/>
+      <w:bookmarkStart w:id="24" w:name="_Toc152012986"/>
       <w:r>
         <w:rPr>
           <w:rFonts w:ascii="Arial" w:hAnsi="Arial" w:cs="Arial"/>
@@ -4317,7 +4375,7 @@
         </w:rPr>
         <w:t>Table and conclusions</w:t>
       </w:r>
-      <w:bookmarkEnd w:id="23"/>
+      <w:bookmarkEnd w:id="24"/>
     </w:p>
     <w:p/>
     <w:p>
@@ -4338,7 +4396,7 @@
           <w:szCs w:val="24"/>
         </w:rPr>
       </w:pPr>
-      <w:bookmarkStart w:id="24" w:name="_Toc151929808"/>
+      <w:bookmarkStart w:id="25" w:name="_Toc152012987"/>
       <w:r>
         <w:rPr>
           <w:rFonts w:ascii="Arial" w:hAnsi="Arial" w:cs="Arial"/>
@@ -4361,7 +4419,7 @@
         </w:rPr>
         <w:t>tion and Visualisation</w:t>
       </w:r>
-      <w:bookmarkEnd w:id="24"/>
+      <w:bookmarkEnd w:id="25"/>
     </w:p>
     <w:p>
       <w:pPr>
@@ -4378,7 +4436,7 @@
           <w:szCs w:val="24"/>
         </w:rPr>
       </w:pPr>
-      <w:bookmarkStart w:id="25" w:name="_Toc151929809"/>
+      <w:bookmarkStart w:id="26" w:name="_Toc152012988"/>
       <w:r>
         <w:rPr>
           <w:rFonts w:ascii="Arial" w:hAnsi="Arial" w:cs="Arial"/>
@@ -4398,7 +4456,7 @@
         </w:rPr>
         <w:t>acquistion</w:t>
       </w:r>
-      <w:bookmarkEnd w:id="25"/>
+      <w:bookmarkEnd w:id="26"/>
       <w:proofErr w:type="spellEnd"/>
     </w:p>
     <w:p>
@@ -4416,7 +4474,7 @@
           <w:szCs w:val="24"/>
         </w:rPr>
       </w:pPr>
-      <w:bookmarkStart w:id="26" w:name="_Toc151929810"/>
+      <w:bookmarkStart w:id="27" w:name="_Toc152012989"/>
       <w:r>
         <w:rPr>
           <w:rFonts w:ascii="Arial" w:hAnsi="Arial" w:cs="Arial"/>
@@ -4426,7 +4484,7 @@
         </w:rPr>
         <w:t>EDA methodology</w:t>
       </w:r>
-      <w:bookmarkEnd w:id="26"/>
+      <w:bookmarkEnd w:id="27"/>
     </w:p>
     <w:p>
       <w:pPr>
@@ -4443,7 +4501,7 @@
           <w:szCs w:val="24"/>
         </w:rPr>
       </w:pPr>
-      <w:bookmarkStart w:id="27" w:name="_Toc151929811"/>
+      <w:bookmarkStart w:id="28" w:name="_Toc152012990"/>
       <w:r>
         <w:rPr>
           <w:rFonts w:ascii="Arial" w:hAnsi="Arial" w:cs="Arial"/>
@@ -4453,7 +4511,7 @@
         </w:rPr>
         <w:t>Visualisations</w:t>
       </w:r>
-      <w:bookmarkEnd w:id="27"/>
+      <w:bookmarkEnd w:id="28"/>
     </w:p>
     <w:p>
       <w:pPr>
@@ -4470,7 +4528,7 @@
           <w:szCs w:val="24"/>
         </w:rPr>
       </w:pPr>
-      <w:bookmarkStart w:id="28" w:name="_Toc151929812"/>
+      <w:bookmarkStart w:id="29" w:name="_Toc152012991"/>
       <w:r>
         <w:rPr>
           <w:rFonts w:ascii="Arial" w:hAnsi="Arial" w:cs="Arial"/>
@@ -4480,7 +4538,7 @@
         </w:rPr>
         <w:t>Dashboard</w:t>
       </w:r>
-      <w:bookmarkEnd w:id="28"/>
+      <w:bookmarkEnd w:id="29"/>
     </w:p>
     <w:p>
       <w:pPr>
@@ -4500,7 +4558,7 @@
           <w:szCs w:val="24"/>
         </w:rPr>
       </w:pPr>
-      <w:bookmarkStart w:id="29" w:name="_Toc151929813"/>
+      <w:bookmarkStart w:id="30" w:name="_Toc152012992"/>
       <w:r>
         <w:rPr>
           <w:rFonts w:ascii="Arial" w:hAnsi="Arial" w:cs="Arial"/>
@@ -4512,7 +4570,7 @@
         </w:rPr>
         <w:t>Conclusion</w:t>
       </w:r>
-      <w:bookmarkEnd w:id="29"/>
+      <w:bookmarkEnd w:id="30"/>
     </w:p>
     <w:p>
       <w:pPr>
@@ -4532,7 +4590,7 @@
           <w:szCs w:val="24"/>
         </w:rPr>
       </w:pPr>
-      <w:bookmarkStart w:id="30" w:name="_Toc151929814"/>
+      <w:bookmarkStart w:id="31" w:name="_Toc152012993"/>
       <w:r>
         <w:rPr>
           <w:rFonts w:ascii="Arial" w:hAnsi="Arial" w:cs="Arial"/>
@@ -4544,7 +4602,7 @@
         </w:rPr>
         <w:t>References</w:t>
       </w:r>
-      <w:bookmarkEnd w:id="30"/>
+      <w:bookmarkEnd w:id="31"/>
     </w:p>
     <w:p/>
     <w:sectPr>

</xml_diff>

<commit_message>
Statistics, finding articles for point ●	Use the outcome of your analysis to deepen your research. Indicate the challenges you faced in the process.
</commit_message>
<xml_diff>
--- a/CA2_sba23021_Report.docx
+++ b/CA2_sba23021_Report.docx
@@ -5084,7 +5084,25 @@
           <w:sz w:val="24"/>
           <w:szCs w:val="24"/>
         </w:rPr>
-        <w:t>formulate hypothesis to assess if there are statistic si</w:t>
+        <w:t xml:space="preserve">formulate hypothesis to assess if there are </w:t>
+      </w:r>
+      <w:proofErr w:type="spellStart"/>
+      <w:r>
+        <w:rPr>
+          <w:rFonts w:ascii="Times New Roman" w:hAnsi="Times New Roman" w:cs="Times New Roman"/>
+          <w:sz w:val="24"/>
+          <w:szCs w:val="24"/>
+        </w:rPr>
+        <w:t>statistic</w:t>
+      </w:r>
+      <w:proofErr w:type="spellEnd"/>
+      <w:r>
+        <w:rPr>
+          <w:rFonts w:ascii="Times New Roman" w:hAnsi="Times New Roman" w:cs="Times New Roman"/>
+          <w:sz w:val="24"/>
+          <w:szCs w:val="24"/>
+        </w:rPr>
+        <w:t xml:space="preserve"> si</w:t>
       </w:r>
       <w:r>
         <w:rPr>
@@ -5891,6 +5909,7 @@
         </w:rPr>
         <w:t>“</w:t>
       </w:r>
+      <w:proofErr w:type="spellStart"/>
       <w:r>
         <w:rPr>
           <w:i/>
@@ -5898,6 +5917,7 @@
         </w:rPr>
         <w:t>Motor_energy_type</w:t>
       </w:r>
+      <w:proofErr w:type="spellEnd"/>
       <w:r>
         <w:rPr>
           <w:i/>
@@ -5933,7 +5953,23 @@
           <w:i/>
           <w:iCs/>
         </w:rPr>
-        <w:t>“road_eqr_carpda”</w:t>
+        <w:t>“</w:t>
+      </w:r>
+      <w:proofErr w:type="spellStart"/>
+      <w:r>
+        <w:rPr>
+          <w:i/>
+          <w:iCs/>
+        </w:rPr>
+        <w:t>road_eqr_carpda</w:t>
+      </w:r>
+      <w:proofErr w:type="spellEnd"/>
+      <w:r>
+        <w:rPr>
+          <w:i/>
+          <w:iCs/>
+        </w:rPr>
+        <w:t>”</w:t>
       </w:r>
       <w:r>
         <w:rPr>
@@ -6542,7 +6578,29 @@
           <w:sz w:val="24"/>
           <w:szCs w:val="24"/>
         </w:rPr>
-        <w:t>“rail_pa_total”</w:t>
+        <w:t>“</w:t>
+      </w:r>
+      <w:proofErr w:type="spellStart"/>
+      <w:r>
+        <w:rPr>
+          <w:rFonts w:ascii="Times New Roman" w:hAnsi="Times New Roman" w:cs="Times New Roman"/>
+          <w:i/>
+          <w:iCs/>
+          <w:sz w:val="24"/>
+          <w:szCs w:val="24"/>
+        </w:rPr>
+        <w:t>rail_pa_total</w:t>
+      </w:r>
+      <w:proofErr w:type="spellEnd"/>
+      <w:r>
+        <w:rPr>
+          <w:rFonts w:ascii="Times New Roman" w:hAnsi="Times New Roman" w:cs="Times New Roman"/>
+          <w:i/>
+          <w:iCs/>
+          <w:sz w:val="24"/>
+          <w:szCs w:val="24"/>
+        </w:rPr>
+        <w:t>”</w:t>
       </w:r>
       <w:r>
         <w:rPr>
@@ -7276,6 +7334,7 @@
       <w:r>
         <w:rPr>
           <w:rFonts w:ascii="Times New Roman" w:hAnsi="Times New Roman" w:cs="Times New Roman"/>
+          <w:noProof/>
           <w:sz w:val="24"/>
           <w:szCs w:val="24"/>
         </w:rPr>
@@ -7509,15 +7568,7 @@
           <w:sz w:val="24"/>
           <w:szCs w:val="24"/>
         </w:rPr>
-        <w:t>red</w:t>
-      </w:r>
-      <w:r>
-        <w:rPr>
-          <w:rFonts w:ascii="Times New Roman" w:hAnsi="Times New Roman" w:cs="Times New Roman"/>
-          <w:sz w:val="24"/>
-          <w:szCs w:val="24"/>
-        </w:rPr>
-        <w:t xml:space="preserve"> line</w:t>
+        <w:t>red line</w:t>
       </w:r>
       <w:r>
         <w:rPr>
@@ -7559,6 +7610,7 @@
       <w:r>
         <w:rPr>
           <w:rFonts w:ascii="Times New Roman" w:hAnsi="Times New Roman" w:cs="Times New Roman"/>
+          <w:noProof/>
           <w:sz w:val="24"/>
           <w:szCs w:val="24"/>
         </w:rPr>
@@ -7612,6 +7664,7 @@
       <w:r>
         <w:rPr>
           <w:rFonts w:ascii="Times New Roman" w:hAnsi="Times New Roman" w:cs="Times New Roman"/>
+          <w:noProof/>
           <w:sz w:val="24"/>
           <w:szCs w:val="24"/>
         </w:rPr>
@@ -8111,6 +8164,7 @@
       <w:r>
         <w:rPr>
           <w:rFonts w:ascii="Times New Roman" w:hAnsi="Times New Roman" w:cs="Times New Roman"/>
+          <w:noProof/>
           <w:sz w:val="24"/>
           <w:szCs w:val="24"/>
         </w:rPr>
@@ -8166,7 +8220,25 @@
           <w:sz w:val="24"/>
           <w:szCs w:val="24"/>
         </w:rPr>
-        <w:t>As p_value &gt; alpha, then we accept H0</w:t>
+        <w:t xml:space="preserve">As </w:t>
+      </w:r>
+      <w:proofErr w:type="spellStart"/>
+      <w:r>
+        <w:rPr>
+          <w:rFonts w:ascii="Times New Roman" w:hAnsi="Times New Roman" w:cs="Times New Roman"/>
+          <w:sz w:val="24"/>
+          <w:szCs w:val="24"/>
+        </w:rPr>
+        <w:t>p_value</w:t>
+      </w:r>
+      <w:proofErr w:type="spellEnd"/>
+      <w:r>
+        <w:rPr>
+          <w:rFonts w:ascii="Times New Roman" w:hAnsi="Times New Roman" w:cs="Times New Roman"/>
+          <w:sz w:val="24"/>
+          <w:szCs w:val="24"/>
+        </w:rPr>
+        <w:t xml:space="preserve"> &gt; alpha, then we accept H0</w:t>
       </w:r>
       <w:r>
         <w:rPr>
@@ -8214,6 +8286,7 @@
       <w:r>
         <w:rPr>
           <w:rFonts w:ascii="Times New Roman" w:hAnsi="Times New Roman" w:cs="Times New Roman"/>
+          <w:noProof/>
           <w:sz w:val="24"/>
           <w:szCs w:val="24"/>
         </w:rPr>
@@ -8270,7 +8343,25 @@
           <w:sz w:val="24"/>
           <w:szCs w:val="24"/>
         </w:rPr>
-        <w:t xml:space="preserve">As p_value </w:t>
+        <w:t xml:space="preserve">As </w:t>
+      </w:r>
+      <w:proofErr w:type="spellStart"/>
+      <w:r>
+        <w:rPr>
+          <w:rFonts w:ascii="Times New Roman" w:hAnsi="Times New Roman" w:cs="Times New Roman"/>
+          <w:sz w:val="24"/>
+          <w:szCs w:val="24"/>
+        </w:rPr>
+        <w:t>p_value</w:t>
+      </w:r>
+      <w:proofErr w:type="spellEnd"/>
+      <w:r>
+        <w:rPr>
+          <w:rFonts w:ascii="Times New Roman" w:hAnsi="Times New Roman" w:cs="Times New Roman"/>
+          <w:sz w:val="24"/>
+          <w:szCs w:val="24"/>
+        </w:rPr>
+        <w:t xml:space="preserve"> </w:t>
       </w:r>
       <w:r>
         <w:rPr>
@@ -8318,15 +8409,7 @@
           <w:sz w:val="24"/>
           <w:szCs w:val="24"/>
         </w:rPr>
-        <w:t>there</w:t>
-      </w:r>
-      <w:r>
-        <w:rPr>
-          <w:rFonts w:ascii="Times New Roman" w:hAnsi="Times New Roman" w:cs="Times New Roman"/>
-          <w:sz w:val="24"/>
-          <w:szCs w:val="24"/>
-        </w:rPr>
-        <w:t xml:space="preserve"> is not enough evidence to state that there is a significant difference between the percentage average on passenger-kilometres for Vehicle </w:t>
+        <w:t xml:space="preserve">there is not enough evidence to state that there is a significant difference between the percentage average on passenger-kilometres for Vehicle </w:t>
       </w:r>
       <w:r>
         <w:rPr>
@@ -8374,6 +8457,7 @@
       <w:r>
         <w:rPr>
           <w:rFonts w:ascii="Times New Roman" w:hAnsi="Times New Roman" w:cs="Times New Roman"/>
+          <w:noProof/>
           <w:sz w:val="24"/>
           <w:szCs w:val="24"/>
         </w:rPr>
@@ -8429,7 +8513,25 @@
           <w:sz w:val="24"/>
           <w:szCs w:val="24"/>
         </w:rPr>
-        <w:t xml:space="preserve">As p_value </w:t>
+        <w:t xml:space="preserve">As </w:t>
+      </w:r>
+      <w:proofErr w:type="spellStart"/>
+      <w:r>
+        <w:rPr>
+          <w:rFonts w:ascii="Times New Roman" w:hAnsi="Times New Roman" w:cs="Times New Roman"/>
+          <w:sz w:val="24"/>
+          <w:szCs w:val="24"/>
+        </w:rPr>
+        <w:t>p_value</w:t>
+      </w:r>
+      <w:proofErr w:type="spellEnd"/>
+      <w:r>
+        <w:rPr>
+          <w:rFonts w:ascii="Times New Roman" w:hAnsi="Times New Roman" w:cs="Times New Roman"/>
+          <w:sz w:val="24"/>
+          <w:szCs w:val="24"/>
+        </w:rPr>
+        <w:t xml:space="preserve"> </w:t>
       </w:r>
       <w:r>
         <w:rPr>
@@ -8477,15 +8579,7 @@
           <w:sz w:val="24"/>
           <w:szCs w:val="24"/>
         </w:rPr>
-        <w:t>there</w:t>
-      </w:r>
-      <w:r>
-        <w:rPr>
-          <w:rFonts w:ascii="Times New Roman" w:hAnsi="Times New Roman" w:cs="Times New Roman"/>
-          <w:sz w:val="24"/>
-          <w:szCs w:val="24"/>
-        </w:rPr>
-        <w:t xml:space="preserve"> is not enough evidence to state that there is a significant difference between the percentage average on passenger-kilometres for Vehicle </w:t>
+        <w:t xml:space="preserve">there is not enough evidence to state that there is a significant difference between the percentage average on passenger-kilometres for Vehicle </w:t>
       </w:r>
       <w:r>
         <w:rPr>
@@ -8533,6 +8627,7 @@
       <w:r>
         <w:rPr>
           <w:rFonts w:ascii="Times New Roman" w:hAnsi="Times New Roman" w:cs="Times New Roman"/>
+          <w:noProof/>
           <w:sz w:val="24"/>
           <w:szCs w:val="24"/>
         </w:rPr>
@@ -8730,6 +8825,7 @@
       <w:r>
         <w:rPr>
           <w:rFonts w:ascii="Times New Roman" w:hAnsi="Times New Roman" w:cs="Times New Roman"/>
+          <w:noProof/>
           <w:sz w:val="24"/>
           <w:szCs w:val="24"/>
         </w:rPr>
@@ -8959,6 +9055,7 @@
       <w:r>
         <w:rPr>
           <w:rFonts w:ascii="Times New Roman" w:hAnsi="Times New Roman" w:cs="Times New Roman"/>
+          <w:noProof/>
           <w:sz w:val="24"/>
           <w:szCs w:val="24"/>
         </w:rPr>
@@ -9030,23 +9127,7 @@
           <w:sz w:val="24"/>
           <w:szCs w:val="24"/>
         </w:rPr>
-        <w:t xml:space="preserve"> we can state that with a 5% alpha the mean of annual passengers carried (2003-2022) for Dublin, Zurich and Copenhagen </w:t>
-      </w:r>
-      <w:r>
-        <w:rPr>
-          <w:rFonts w:ascii="Times New Roman" w:hAnsi="Times New Roman" w:cs="Times New Roman"/>
-          <w:sz w:val="24"/>
-          <w:szCs w:val="24"/>
-        </w:rPr>
-        <w:t>airports</w:t>
-      </w:r>
-      <w:r>
-        <w:rPr>
-          <w:rFonts w:ascii="Times New Roman" w:hAnsi="Times New Roman" w:cs="Times New Roman"/>
-          <w:sz w:val="24"/>
-          <w:szCs w:val="24"/>
-        </w:rPr>
-        <w:t xml:space="preserve"> is the same.</w:t>
+        <w:t xml:space="preserve"> we can state that with a 5% alpha the mean of annual passengers carried (2003-2022) for Dublin, Zurich and Copenhagen airports is the same.</w:t>
       </w:r>
     </w:p>
     <w:p>
@@ -9064,15 +9145,7 @@
           <w:sz w:val="24"/>
           <w:szCs w:val="24"/>
         </w:rPr>
-        <w:t>Second</w:t>
-      </w:r>
-      <w:r>
-        <w:rPr>
-          <w:rFonts w:ascii="Times New Roman" w:hAnsi="Times New Roman" w:cs="Times New Roman"/>
-          <w:sz w:val="24"/>
-          <w:szCs w:val="24"/>
-        </w:rPr>
-        <w:t xml:space="preserve"> scenario </w:t>
+        <w:t xml:space="preserve">Second scenario </w:t>
       </w:r>
       <w:r>
         <w:rPr>
@@ -9088,31 +9161,7 @@
           <w:sz w:val="24"/>
           <w:szCs w:val="24"/>
         </w:rPr>
-        <w:t xml:space="preserve"> </w:t>
-      </w:r>
-      <w:r>
-        <w:rPr>
-          <w:rFonts w:ascii="Times New Roman" w:hAnsi="Times New Roman" w:cs="Times New Roman"/>
-          <w:sz w:val="24"/>
-          <w:szCs w:val="24"/>
-        </w:rPr>
-        <w:t xml:space="preserve">and </w:t>
-      </w:r>
-      <w:r>
-        <w:rPr>
-          <w:rFonts w:ascii="Times New Roman" w:hAnsi="Times New Roman" w:cs="Times New Roman"/>
-          <w:sz w:val="24"/>
-          <w:szCs w:val="24"/>
-        </w:rPr>
-        <w:t>Treviso</w:t>
-      </w:r>
-      <w:r>
-        <w:rPr>
-          <w:rFonts w:ascii="Times New Roman" w:hAnsi="Times New Roman" w:cs="Times New Roman"/>
-          <w:sz w:val="24"/>
-          <w:szCs w:val="24"/>
-        </w:rPr>
-        <w:t xml:space="preserve"> airports, we want to verify if yearly average passenger numbers for the period 2003 and 2022 are the same or not.</w:t>
+        <w:t xml:space="preserve"> and Treviso airports, we want to verify if yearly average passenger numbers for the period 2003 and 2022 are the same or not.</w:t>
       </w:r>
     </w:p>
     <w:p>
@@ -9177,6 +9226,7 @@
       <w:r>
         <w:rPr>
           <w:rFonts w:ascii="Times New Roman" w:hAnsi="Times New Roman" w:cs="Times New Roman"/>
+          <w:noProof/>
           <w:sz w:val="24"/>
           <w:szCs w:val="24"/>
         </w:rPr>
@@ -9232,15 +9282,7 @@
           <w:sz w:val="24"/>
           <w:szCs w:val="24"/>
         </w:rPr>
-        <w:t>ANOV</w:t>
-      </w:r>
-      <w:r>
-        <w:rPr>
-          <w:rFonts w:ascii="Times New Roman" w:hAnsi="Times New Roman" w:cs="Times New Roman"/>
-          <w:sz w:val="24"/>
-          <w:szCs w:val="24"/>
-        </w:rPr>
-        <w:t>A hypothesis:</w:t>
+        <w:t>ANOVA hypothesis:</w:t>
       </w:r>
     </w:p>
     <w:p>
@@ -9430,6 +9472,7 @@
       <w:r>
         <w:rPr>
           <w:rFonts w:ascii="Times New Roman" w:hAnsi="Times New Roman" w:cs="Times New Roman"/>
+          <w:noProof/>
           <w:sz w:val="24"/>
           <w:szCs w:val="24"/>
         </w:rPr>
@@ -9716,6 +9759,7 @@
       <w:r>
         <w:rPr>
           <w:rFonts w:ascii="Times New Roman" w:hAnsi="Times New Roman" w:cs="Times New Roman"/>
+          <w:noProof/>
           <w:sz w:val="24"/>
           <w:szCs w:val="24"/>
         </w:rPr>
@@ -9795,23 +9839,7 @@
           <w:sz w:val="24"/>
           <w:szCs w:val="24"/>
         </w:rPr>
-        <w:t xml:space="preserve">Ireland and </w:t>
-      </w:r>
-      <w:r>
-        <w:rPr>
-          <w:rFonts w:ascii="Times New Roman" w:hAnsi="Times New Roman" w:cs="Times New Roman"/>
-          <w:sz w:val="24"/>
-          <w:szCs w:val="24"/>
-        </w:rPr>
-        <w:t>Austria are</w:t>
-      </w:r>
-      <w:r>
-        <w:rPr>
-          <w:rFonts w:ascii="Times New Roman" w:hAnsi="Times New Roman" w:cs="Times New Roman"/>
-          <w:sz w:val="24"/>
-          <w:szCs w:val="24"/>
-        </w:rPr>
-        <w:t xml:space="preserve"> not independent and there is association or relationship between them</w:t>
+        <w:t>Ireland and Austria are not independent and there is association or relationship between them</w:t>
       </w:r>
       <w:r>
         <w:rPr>
@@ -9877,6 +9905,7 @@
       <w:r>
         <w:rPr>
           <w:rFonts w:ascii="Times New Roman" w:hAnsi="Times New Roman" w:cs="Times New Roman"/>
+          <w:noProof/>
           <w:sz w:val="24"/>
           <w:szCs w:val="24"/>
         </w:rPr>
@@ -9964,6 +9993,7 @@
       <w:r>
         <w:rPr>
           <w:rFonts w:ascii="Times New Roman" w:hAnsi="Times New Roman" w:cs="Times New Roman"/>
+          <w:noProof/>
           <w:sz w:val="24"/>
           <w:szCs w:val="24"/>
         </w:rPr>
@@ -10052,6 +10082,7 @@
       <w:r>
         <w:rPr>
           <w:rFonts w:ascii="Times New Roman" w:hAnsi="Times New Roman" w:cs="Times New Roman"/>
+          <w:noProof/>
           <w:sz w:val="24"/>
           <w:szCs w:val="24"/>
         </w:rPr>
@@ -10240,6 +10271,7 @@
       <w:r>
         <w:rPr>
           <w:rFonts w:ascii="Times New Roman" w:hAnsi="Times New Roman" w:cs="Times New Roman"/>
+          <w:noProof/>
           <w:sz w:val="24"/>
           <w:szCs w:val="24"/>
         </w:rPr>
@@ -10511,6 +10543,7 @@
       <w:r>
         <w:rPr>
           <w:rFonts w:ascii="Times New Roman" w:hAnsi="Times New Roman" w:cs="Times New Roman"/>
+          <w:noProof/>
           <w:sz w:val="24"/>
           <w:szCs w:val="24"/>
         </w:rPr>
@@ -10627,23 +10660,7 @@
           <w:sz w:val="24"/>
           <w:szCs w:val="24"/>
         </w:rPr>
-        <w:t xml:space="preserve">Scenario </w:t>
-      </w:r>
-      <w:r>
-        <w:rPr>
-          <w:rFonts w:ascii="Times New Roman" w:hAnsi="Times New Roman" w:cs="Times New Roman"/>
-          <w:sz w:val="24"/>
-          <w:szCs w:val="24"/>
-        </w:rPr>
-        <w:t>2</w:t>
-      </w:r>
-      <w:r>
-        <w:rPr>
-          <w:rFonts w:ascii="Times New Roman" w:hAnsi="Times New Roman" w:cs="Times New Roman"/>
-          <w:sz w:val="24"/>
-          <w:szCs w:val="24"/>
-        </w:rPr>
-        <w:t>:</w:t>
+        <w:t>Scenario 2:</w:t>
       </w:r>
     </w:p>
     <w:p>
@@ -10677,6 +10694,7 @@
       <w:r>
         <w:rPr>
           <w:rFonts w:ascii="Times New Roman" w:hAnsi="Times New Roman" w:cs="Times New Roman"/>
+          <w:noProof/>
           <w:sz w:val="24"/>
           <w:szCs w:val="24"/>
         </w:rPr>
@@ -10938,6 +10956,7 @@
       <w:r>
         <w:rPr>
           <w:rFonts w:ascii="Times New Roman" w:hAnsi="Times New Roman" w:cs="Times New Roman"/>
+          <w:noProof/>
           <w:sz w:val="24"/>
           <w:szCs w:val="24"/>
         </w:rPr>
@@ -11009,7 +11028,25 @@
           <w:sz w:val="24"/>
           <w:szCs w:val="24"/>
         </w:rPr>
-        <w:t>the mean of annual passengers carried (2003-2022) for Kerry, Karlsruhe/Baden and Rzeszow-Jasionka airports is different.</w:t>
+        <w:t>the mean of annual passengers carried (2003-2022) for Kerry, Karlsruhe/Baden and Rzeszow-</w:t>
+      </w:r>
+      <w:proofErr w:type="spellStart"/>
+      <w:r>
+        <w:rPr>
+          <w:rFonts w:ascii="Times New Roman" w:hAnsi="Times New Roman" w:cs="Times New Roman"/>
+          <w:sz w:val="24"/>
+          <w:szCs w:val="24"/>
+        </w:rPr>
+        <w:t>Jasionka</w:t>
+      </w:r>
+      <w:proofErr w:type="spellEnd"/>
+      <w:r>
+        <w:rPr>
+          <w:rFonts w:ascii="Times New Roman" w:hAnsi="Times New Roman" w:cs="Times New Roman"/>
+          <w:sz w:val="24"/>
+          <w:szCs w:val="24"/>
+        </w:rPr>
+        <w:t xml:space="preserve"> airports is different.</w:t>
       </w:r>
     </w:p>
     <w:p>
@@ -11106,6 +11143,7 @@
           <w:rFonts w:ascii="Times New Roman" w:hAnsi="Times New Roman" w:cs="Times New Roman"/>
           <w:b/>
           <w:bCs/>
+          <w:noProof/>
           <w:sz w:val="24"/>
           <w:szCs w:val="24"/>
         </w:rPr>
@@ -11275,6 +11313,7 @@
       <w:r>
         <w:rPr>
           <w:rFonts w:ascii="Times New Roman" w:hAnsi="Times New Roman" w:cs="Times New Roman"/>
+          <w:noProof/>
           <w:sz w:val="24"/>
           <w:szCs w:val="24"/>
         </w:rPr>
@@ -11366,23 +11405,7 @@
           <w:sz w:val="24"/>
           <w:szCs w:val="24"/>
         </w:rPr>
-        <w:t xml:space="preserve">Scenario </w:t>
-      </w:r>
-      <w:r>
-        <w:rPr>
-          <w:rFonts w:ascii="Times New Roman" w:hAnsi="Times New Roman" w:cs="Times New Roman"/>
-          <w:sz w:val="24"/>
-          <w:szCs w:val="24"/>
-        </w:rPr>
-        <w:t>2</w:t>
-      </w:r>
-      <w:r>
-        <w:rPr>
-          <w:rFonts w:ascii="Times New Roman" w:hAnsi="Times New Roman" w:cs="Times New Roman"/>
-          <w:sz w:val="24"/>
-          <w:szCs w:val="24"/>
-        </w:rPr>
-        <w:t>:</w:t>
+        <w:t>Scenario 2:</w:t>
       </w:r>
     </w:p>
     <w:p>
@@ -11416,6 +11439,7 @@
       <w:r>
         <w:rPr>
           <w:rFonts w:ascii="Times New Roman" w:hAnsi="Times New Roman" w:cs="Times New Roman"/>
+          <w:noProof/>
           <w:sz w:val="24"/>
           <w:szCs w:val="24"/>
         </w:rPr>
@@ -11592,6 +11616,7 @@
       <w:r>
         <w:rPr>
           <w:rFonts w:ascii="Times New Roman" w:hAnsi="Times New Roman" w:cs="Times New Roman"/>
+          <w:noProof/>
           <w:sz w:val="24"/>
           <w:szCs w:val="24"/>
         </w:rPr>
@@ -11648,39 +11673,7 @@
           <w:sz w:val="24"/>
           <w:szCs w:val="24"/>
         </w:rPr>
-        <w:t xml:space="preserve">We </w:t>
-      </w:r>
-      <w:r>
-        <w:rPr>
-          <w:rFonts w:ascii="Times New Roman" w:hAnsi="Times New Roman" w:cs="Times New Roman"/>
-          <w:sz w:val="24"/>
-          <w:szCs w:val="24"/>
-        </w:rPr>
-        <w:t>reject</w:t>
-      </w:r>
-      <w:r>
-        <w:rPr>
-          <w:rFonts w:ascii="Times New Roman" w:hAnsi="Times New Roman" w:cs="Times New Roman"/>
-          <w:sz w:val="24"/>
-          <w:szCs w:val="24"/>
-        </w:rPr>
-        <w:t xml:space="preserve"> H0 as p-value is </w:t>
-      </w:r>
-      <w:r>
-        <w:rPr>
-          <w:rFonts w:ascii="Times New Roman" w:hAnsi="Times New Roman" w:cs="Times New Roman"/>
-          <w:sz w:val="24"/>
-          <w:szCs w:val="24"/>
-        </w:rPr>
-        <w:t>lower</w:t>
-      </w:r>
-      <w:r>
-        <w:rPr>
-          <w:rFonts w:ascii="Times New Roman" w:hAnsi="Times New Roman" w:cs="Times New Roman"/>
-          <w:sz w:val="24"/>
-          <w:szCs w:val="24"/>
-        </w:rPr>
-        <w:t xml:space="preserve"> than alpha, there is </w:t>
+        <w:t xml:space="preserve">We reject H0 as p-value is lower than alpha, there is </w:t>
       </w:r>
       <w:r>
         <w:rPr>
@@ -11772,7 +11765,22 @@
       </w:r>
       <w:bookmarkEnd w:id="25"/>
     </w:p>
+    <w:p>
+      <w:hyperlink r:id="rId45" w:history="1">
+        <w:r>
+          <w:rPr>
+            <w:rStyle w:val="Hyperlink"/>
+          </w:rPr>
+          <w:t>https://www.breakingnews.ie/ireland/number-of-public-transport-journeys-at-highest-level-since-the-beginning-of-the-pandemic-1304260.html</w:t>
+        </w:r>
+      </w:hyperlink>
+    </w:p>
     <w:p/>
+    <w:p>
+      <w:r>
+        <w:t>https://www.thesun.ie/travel/11097490/shocking-new-study-dublin-airport-crowded-europe/</w:t>
+      </w:r>
+    </w:p>
     <w:p/>
     <w:p/>
     <w:p>
@@ -11992,9 +12000,20 @@
           <w:sz w:val="24"/>
           <w:szCs w:val="24"/>
         </w:rPr>
-        <w:t>Data acquistion</w:t>
+        <w:t xml:space="preserve">Data </w:t>
+      </w:r>
+      <w:proofErr w:type="spellStart"/>
+      <w:r>
+        <w:rPr>
+          <w:rFonts w:ascii="Arial" w:hAnsi="Arial" w:cs="Arial"/>
+          <w:color w:val="auto"/>
+          <w:sz w:val="24"/>
+          <w:szCs w:val="24"/>
+        </w:rPr>
+        <w:t>acquistion</w:t>
       </w:r>
       <w:bookmarkEnd w:id="32"/>
+      <w:proofErr w:type="spellEnd"/>
     </w:p>
     <w:p>
       <w:pPr>
@@ -12150,8 +12169,8 @@
       </w:r>
     </w:p>
     <w:sectPr>
-      <w:footerReference w:type="default" r:id="rId45"/>
-      <w:footerReference w:type="first" r:id="rId46"/>
+      <w:footerReference w:type="default" r:id="rId46"/>
+      <w:footerReference w:type="first" r:id="rId47"/>
       <w:pgSz w:w="11906" w:h="16838"/>
       <w:pgMar w:top="1440" w:right="1440" w:bottom="1440" w:left="1440" w:header="708" w:footer="708" w:gutter="0"/>
       <w:pgNumType w:start="0"/>

</xml_diff>

<commit_message>
Statistics part complete, word count 1327/3300. Starting ML Part.
</commit_message>
<xml_diff>
--- a/CA2_sba23021_Report.docx
+++ b/CA2_sba23021_Report.docx
@@ -5086,16 +5086,14 @@
         </w:rPr>
         <w:t xml:space="preserve">formulate hypothesis to assess if there are </w:t>
       </w:r>
-      <w:proofErr w:type="spellStart"/>
-      <w:r>
-        <w:rPr>
-          <w:rFonts w:ascii="Times New Roman" w:hAnsi="Times New Roman" w:cs="Times New Roman"/>
-          <w:sz w:val="24"/>
-          <w:szCs w:val="24"/>
-        </w:rPr>
-        <w:t>statistic</w:t>
-      </w:r>
-      <w:proofErr w:type="spellEnd"/>
+      <w:r>
+        <w:rPr>
+          <w:rFonts w:ascii="Times New Roman" w:hAnsi="Times New Roman" w:cs="Times New Roman"/>
+          <w:sz w:val="24"/>
+          <w:szCs w:val="24"/>
+        </w:rPr>
+        <w:t>statistical</w:t>
+      </w:r>
       <w:r>
         <w:rPr>
           <w:rFonts w:ascii="Times New Roman" w:hAnsi="Times New Roman" w:cs="Times New Roman"/>
@@ -11766,22 +11764,533 @@
       <w:bookmarkEnd w:id="25"/>
     </w:p>
     <w:p>
-      <w:hyperlink r:id="rId45" w:history="1">
-        <w:r>
-          <w:rPr>
-            <w:rStyle w:val="Hyperlink"/>
-          </w:rPr>
-          <w:t>https://www.breakingnews.ie/ireland/number-of-public-transport-journeys-at-highest-level-since-the-beginning-of-the-pandemic-1304260.html</w:t>
-        </w:r>
-      </w:hyperlink>
-    </w:p>
-    <w:p/>
-    <w:p>
-      <w:r>
-        <w:t>https://www.thesun.ie/travel/11097490/shocking-new-study-dublin-airport-crowded-europe/</w:t>
-      </w:r>
-    </w:p>
-    <w:p/>
+      <w:pPr>
+        <w:ind w:left="360"/>
+        <w:rPr>
+          <w:rFonts w:ascii="Times New Roman" w:hAnsi="Times New Roman" w:cs="Times New Roman"/>
+          <w:sz w:val="24"/>
+          <w:szCs w:val="24"/>
+        </w:rPr>
+      </w:pPr>
+      <w:r>
+        <w:rPr>
+          <w:rFonts w:ascii="Times New Roman" w:hAnsi="Times New Roman" w:cs="Times New Roman"/>
+          <w:sz w:val="24"/>
+          <w:szCs w:val="24"/>
+        </w:rPr>
+        <w:t>F</w:t>
+      </w:r>
+      <w:r>
+        <w:rPr>
+          <w:rFonts w:ascii="Times New Roman" w:hAnsi="Times New Roman" w:cs="Times New Roman"/>
+          <w:sz w:val="24"/>
+          <w:szCs w:val="24"/>
+        </w:rPr>
+        <w:t>rom the tests I have performed above we can find interesting facts:</w:t>
+      </w:r>
+    </w:p>
+    <w:p>
+      <w:pPr>
+        <w:ind w:left="360"/>
+        <w:rPr>
+          <w:rFonts w:ascii="Times New Roman" w:hAnsi="Times New Roman" w:cs="Times New Roman"/>
+          <w:sz w:val="24"/>
+          <w:szCs w:val="24"/>
+        </w:rPr>
+      </w:pPr>
+      <w:r>
+        <w:rPr>
+          <w:rFonts w:ascii="Times New Roman" w:hAnsi="Times New Roman" w:cs="Times New Roman"/>
+          <w:i/>
+          <w:iCs/>
+          <w:sz w:val="24"/>
+          <w:szCs w:val="24"/>
+        </w:rPr>
+        <w:t>“</w:t>
+      </w:r>
+      <w:r>
+        <w:rPr>
+          <w:rFonts w:ascii="Times New Roman" w:hAnsi="Times New Roman" w:cs="Times New Roman"/>
+          <w:i/>
+          <w:iCs/>
+          <w:sz w:val="24"/>
+          <w:szCs w:val="24"/>
+        </w:rPr>
+        <w:t>Number of public transport journeys at highest level since the beginning of the pandemic</w:t>
+      </w:r>
+      <w:r>
+        <w:rPr>
+          <w:rFonts w:ascii="Times New Roman" w:hAnsi="Times New Roman" w:cs="Times New Roman"/>
+          <w:i/>
+          <w:iCs/>
+          <w:sz w:val="24"/>
+          <w:szCs w:val="24"/>
+        </w:rPr>
+        <w:t>”</w:t>
+      </w:r>
+      <w:r>
+        <w:rPr>
+          <w:rFonts w:ascii="Times New Roman" w:hAnsi="Times New Roman" w:cs="Times New Roman"/>
+          <w:i/>
+          <w:iCs/>
+          <w:sz w:val="24"/>
+          <w:szCs w:val="24"/>
+        </w:rPr>
+        <w:t xml:space="preserve"> </w:t>
+      </w:r>
+      <w:r>
+        <w:rPr>
+          <w:rFonts w:ascii="Times New Roman" w:hAnsi="Times New Roman" w:cs="Times New Roman"/>
+          <w:sz w:val="24"/>
+          <w:szCs w:val="24"/>
+        </w:rPr>
+        <w:t>(BreakingNews.ie, 2022)</w:t>
+      </w:r>
+      <w:r>
+        <w:rPr>
+          <w:rFonts w:ascii="Times New Roman" w:hAnsi="Times New Roman" w:cs="Times New Roman"/>
+          <w:sz w:val="24"/>
+          <w:szCs w:val="24"/>
+        </w:rPr>
+        <w:t xml:space="preserve">, </w:t>
+      </w:r>
+      <w:r>
+        <w:rPr>
+          <w:rFonts w:ascii="Times New Roman" w:hAnsi="Times New Roman" w:cs="Times New Roman"/>
+          <w:sz w:val="24"/>
+          <w:szCs w:val="24"/>
+        </w:rPr>
+        <w:t>based on the confidence intervals, we can confirm that the number of passengers is recovering</w:t>
+      </w:r>
+      <w:r>
+        <w:rPr>
+          <w:rFonts w:ascii="Times New Roman" w:hAnsi="Times New Roman" w:cs="Times New Roman"/>
+          <w:sz w:val="24"/>
+          <w:szCs w:val="24"/>
+        </w:rPr>
+        <w:t>:</w:t>
+      </w:r>
+    </w:p>
+    <w:p>
+      <w:pPr>
+        <w:ind w:left="360"/>
+        <w:jc w:val="center"/>
+        <w:rPr>
+          <w:rFonts w:ascii="Times New Roman" w:hAnsi="Times New Roman" w:cs="Times New Roman"/>
+          <w:sz w:val="24"/>
+          <w:szCs w:val="24"/>
+        </w:rPr>
+      </w:pPr>
+      <w:r>
+        <w:rPr>
+          <w:rFonts w:ascii="Times New Roman" w:hAnsi="Times New Roman" w:cs="Times New Roman"/>
+          <w:sz w:val="24"/>
+          <w:szCs w:val="24"/>
+        </w:rPr>
+        <w:drawing>
+          <wp:inline distT="0" distB="0" distL="0" distR="0" wp14:anchorId="40159ACC" wp14:editId="17E056C2">
+            <wp:extent cx="4463621" cy="2778760"/>
+            <wp:effectExtent l="0" t="0" r="0" b="2540"/>
+            <wp:docPr id="1399827321" name="Picture 1" descr="A graph of a number of people&#10;&#10;Description automatically generated with medium confidence"/>
+            <wp:cNvGraphicFramePr>
+              <a:graphicFrameLocks xmlns:a="http://schemas.openxmlformats.org/drawingml/2006/main" noChangeAspect="1"/>
+            </wp:cNvGraphicFramePr>
+            <a:graphic xmlns:a="http://schemas.openxmlformats.org/drawingml/2006/main">
+              <a:graphicData uri="http://schemas.openxmlformats.org/drawingml/2006/picture">
+                <pic:pic xmlns:pic="http://schemas.openxmlformats.org/drawingml/2006/picture">
+                  <pic:nvPicPr>
+                    <pic:cNvPr id="1399827321" name="Picture 1" descr="A graph of a number of people&#10;&#10;Description automatically generated with medium confidence"/>
+                    <pic:cNvPicPr/>
+                  </pic:nvPicPr>
+                  <pic:blipFill>
+                    <a:blip r:embed="rId45"/>
+                    <a:stretch>
+                      <a:fillRect/>
+                    </a:stretch>
+                  </pic:blipFill>
+                  <pic:spPr>
+                    <a:xfrm>
+                      <a:off x="0" y="0"/>
+                      <a:ext cx="4467061" cy="2780902"/>
+                    </a:xfrm>
+                    <a:prstGeom prst="rect">
+                      <a:avLst/>
+                    </a:prstGeom>
+                  </pic:spPr>
+                </pic:pic>
+              </a:graphicData>
+            </a:graphic>
+          </wp:inline>
+        </w:drawing>
+      </w:r>
+    </w:p>
+    <w:p>
+      <w:pPr>
+        <w:ind w:left="360"/>
+        <w:jc w:val="center"/>
+        <w:rPr>
+          <w:rFonts w:ascii="Times New Roman" w:hAnsi="Times New Roman" w:cs="Times New Roman"/>
+          <w:sz w:val="24"/>
+          <w:szCs w:val="24"/>
+        </w:rPr>
+      </w:pPr>
+    </w:p>
+    <w:p>
+      <w:pPr>
+        <w:ind w:left="360"/>
+        <w:jc w:val="center"/>
+        <w:rPr>
+          <w:rFonts w:ascii="Times New Roman" w:hAnsi="Times New Roman" w:cs="Times New Roman"/>
+          <w:sz w:val="24"/>
+          <w:szCs w:val="24"/>
+        </w:rPr>
+      </w:pPr>
+    </w:p>
+    <w:p>
+      <w:pPr>
+        <w:ind w:left="360"/>
+        <w:rPr>
+          <w:rFonts w:ascii="Times New Roman" w:hAnsi="Times New Roman" w:cs="Times New Roman"/>
+          <w:sz w:val="24"/>
+          <w:szCs w:val="24"/>
+        </w:rPr>
+      </w:pPr>
+      <w:r>
+        <w:rPr>
+          <w:rFonts w:ascii="Times New Roman" w:hAnsi="Times New Roman" w:cs="Times New Roman"/>
+          <w:i/>
+          <w:iCs/>
+          <w:sz w:val="24"/>
+          <w:szCs w:val="24"/>
+        </w:rPr>
+        <w:t>“</w:t>
+      </w:r>
+      <w:r>
+        <w:rPr>
+          <w:rFonts w:ascii="Times New Roman" w:hAnsi="Times New Roman" w:cs="Times New Roman"/>
+          <w:i/>
+          <w:iCs/>
+          <w:sz w:val="24"/>
+          <w:szCs w:val="24"/>
+        </w:rPr>
+        <w:t>Paris Charles De Gaulle recorded the highest number of air passengers</w:t>
+      </w:r>
+      <w:r>
+        <w:rPr>
+          <w:rFonts w:ascii="Times New Roman" w:hAnsi="Times New Roman" w:cs="Times New Roman"/>
+          <w:i/>
+          <w:iCs/>
+          <w:sz w:val="24"/>
+          <w:szCs w:val="24"/>
+        </w:rPr>
+        <w:t>”</w:t>
+      </w:r>
+      <w:r>
+        <w:rPr>
+          <w:rFonts w:ascii="Times New Roman" w:hAnsi="Times New Roman" w:cs="Times New Roman"/>
+          <w:i/>
+          <w:iCs/>
+          <w:sz w:val="24"/>
+          <w:szCs w:val="24"/>
+        </w:rPr>
+        <w:t xml:space="preserve"> </w:t>
+      </w:r>
+      <w:r>
+        <w:rPr>
+          <w:rFonts w:ascii="Times New Roman" w:hAnsi="Times New Roman" w:cs="Times New Roman"/>
+          <w:sz w:val="24"/>
+          <w:szCs w:val="24"/>
+        </w:rPr>
+        <w:t>(ec.europa.eu, n.d.)</w:t>
+      </w:r>
+      <w:r>
+        <w:rPr>
+          <w:rFonts w:ascii="Times New Roman" w:hAnsi="Times New Roman" w:cs="Times New Roman"/>
+          <w:sz w:val="24"/>
+          <w:szCs w:val="24"/>
+        </w:rPr>
+        <w:t xml:space="preserve">. </w:t>
+      </w:r>
+      <w:r>
+        <w:rPr>
+          <w:rFonts w:ascii="Times New Roman" w:hAnsi="Times New Roman" w:cs="Times New Roman"/>
+          <w:i/>
+          <w:iCs/>
+          <w:sz w:val="24"/>
+          <w:szCs w:val="24"/>
+        </w:rPr>
+        <w:t>“</w:t>
+      </w:r>
+      <w:r>
+        <w:rPr>
+          <w:rFonts w:ascii="Times New Roman" w:hAnsi="Times New Roman" w:cs="Times New Roman"/>
+          <w:i/>
+          <w:iCs/>
+          <w:sz w:val="24"/>
+          <w:szCs w:val="24"/>
+        </w:rPr>
+        <w:t>Dublin Airport Was EU’s 11th Largest Airport in 2018</w:t>
+      </w:r>
+      <w:r>
+        <w:rPr>
+          <w:rFonts w:ascii="Times New Roman" w:hAnsi="Times New Roman" w:cs="Times New Roman"/>
+          <w:i/>
+          <w:iCs/>
+          <w:sz w:val="24"/>
+          <w:szCs w:val="24"/>
+        </w:rPr>
+        <w:t>”</w:t>
+      </w:r>
+      <w:r>
+        <w:rPr>
+          <w:rFonts w:ascii="Times New Roman" w:hAnsi="Times New Roman" w:cs="Times New Roman"/>
+          <w:sz w:val="24"/>
+          <w:szCs w:val="24"/>
+        </w:rPr>
+        <w:t xml:space="preserve"> </w:t>
+      </w:r>
+      <w:r>
+        <w:rPr>
+          <w:rFonts w:ascii="Times New Roman" w:hAnsi="Times New Roman" w:cs="Times New Roman"/>
+          <w:sz w:val="24"/>
+          <w:szCs w:val="24"/>
+        </w:rPr>
+        <w:t>(</w:t>
+      </w:r>
+      <w:proofErr w:type="spellStart"/>
+      <w:r>
+        <w:rPr>
+          <w:rFonts w:ascii="Times New Roman" w:hAnsi="Times New Roman" w:cs="Times New Roman"/>
+          <w:sz w:val="24"/>
+          <w:szCs w:val="24"/>
+        </w:rPr>
+        <w:t>DublinAirport</w:t>
+      </w:r>
+      <w:proofErr w:type="spellEnd"/>
+      <w:r>
+        <w:rPr>
+          <w:rFonts w:ascii="Times New Roman" w:hAnsi="Times New Roman" w:cs="Times New Roman"/>
+          <w:sz w:val="24"/>
+          <w:szCs w:val="24"/>
+        </w:rPr>
+        <w:t>, n.d.)</w:t>
+      </w:r>
+      <w:r>
+        <w:rPr>
+          <w:rFonts w:ascii="Times New Roman" w:hAnsi="Times New Roman" w:cs="Times New Roman"/>
+          <w:sz w:val="24"/>
+          <w:szCs w:val="24"/>
+        </w:rPr>
+        <w:t>:</w:t>
+      </w:r>
+    </w:p>
+    <w:p>
+      <w:pPr>
+        <w:ind w:left="360"/>
+        <w:jc w:val="center"/>
+        <w:rPr>
+          <w:rFonts w:ascii="Times New Roman" w:hAnsi="Times New Roman" w:cs="Times New Roman"/>
+          <w:sz w:val="24"/>
+          <w:szCs w:val="24"/>
+        </w:rPr>
+      </w:pPr>
+      <w:r>
+        <w:rPr>
+          <w:rFonts w:ascii="Times New Roman" w:hAnsi="Times New Roman" w:cs="Times New Roman"/>
+          <w:sz w:val="24"/>
+          <w:szCs w:val="24"/>
+        </w:rPr>
+        <w:drawing>
+          <wp:inline distT="0" distB="0" distL="0" distR="0" wp14:anchorId="445E2D16" wp14:editId="6BF47C0E">
+            <wp:extent cx="4080510" cy="2531218"/>
+            <wp:effectExtent l="0" t="0" r="0" b="2540"/>
+            <wp:docPr id="683530950" name="Picture 1" descr="A graph of different colored bars&#10;&#10;Description automatically generated"/>
+            <wp:cNvGraphicFramePr>
+              <a:graphicFrameLocks xmlns:a="http://schemas.openxmlformats.org/drawingml/2006/main" noChangeAspect="1"/>
+            </wp:cNvGraphicFramePr>
+            <a:graphic xmlns:a="http://schemas.openxmlformats.org/drawingml/2006/main">
+              <a:graphicData uri="http://schemas.openxmlformats.org/drawingml/2006/picture">
+                <pic:pic xmlns:pic="http://schemas.openxmlformats.org/drawingml/2006/picture">
+                  <pic:nvPicPr>
+                    <pic:cNvPr id="683530950" name="Picture 1" descr="A graph of different colored bars&#10;&#10;Description automatically generated"/>
+                    <pic:cNvPicPr/>
+                  </pic:nvPicPr>
+                  <pic:blipFill>
+                    <a:blip r:embed="rId46"/>
+                    <a:stretch>
+                      <a:fillRect/>
+                    </a:stretch>
+                  </pic:blipFill>
+                  <pic:spPr>
+                    <a:xfrm>
+                      <a:off x="0" y="0"/>
+                      <a:ext cx="4090976" cy="2537710"/>
+                    </a:xfrm>
+                    <a:prstGeom prst="rect">
+                      <a:avLst/>
+                    </a:prstGeom>
+                  </pic:spPr>
+                </pic:pic>
+              </a:graphicData>
+            </a:graphic>
+          </wp:inline>
+        </w:drawing>
+      </w:r>
+    </w:p>
+    <w:p>
+      <w:pPr>
+        <w:jc w:val="center"/>
+        <w:rPr>
+          <w:rFonts w:ascii="Times New Roman" w:hAnsi="Times New Roman" w:cs="Times New Roman"/>
+          <w:sz w:val="24"/>
+          <w:szCs w:val="24"/>
+        </w:rPr>
+      </w:pPr>
+    </w:p>
+    <w:p>
+      <w:pPr>
+        <w:ind w:left="360"/>
+        <w:rPr>
+          <w:rFonts w:ascii="Times New Roman" w:hAnsi="Times New Roman" w:cs="Times New Roman"/>
+          <w:i/>
+          <w:iCs/>
+          <w:sz w:val="24"/>
+          <w:szCs w:val="24"/>
+        </w:rPr>
+      </w:pPr>
+      <w:proofErr w:type="spellStart"/>
+      <w:r>
+        <w:rPr>
+          <w:rFonts w:ascii="Times New Roman" w:hAnsi="Times New Roman" w:cs="Times New Roman"/>
+          <w:sz w:val="24"/>
+          <w:szCs w:val="24"/>
+        </w:rPr>
+        <w:t>Analising</w:t>
+      </w:r>
+      <w:proofErr w:type="spellEnd"/>
+      <w:r>
+        <w:rPr>
+          <w:rFonts w:ascii="Times New Roman" w:hAnsi="Times New Roman" w:cs="Times New Roman"/>
+          <w:sz w:val="24"/>
+          <w:szCs w:val="24"/>
+        </w:rPr>
+        <w:t xml:space="preserve"> means in the ANOVA section we can see that </w:t>
+      </w:r>
+      <w:r>
+        <w:rPr>
+          <w:rFonts w:ascii="Times New Roman" w:hAnsi="Times New Roman" w:cs="Times New Roman"/>
+          <w:sz w:val="24"/>
+          <w:szCs w:val="24"/>
+        </w:rPr>
+        <w:t xml:space="preserve">those headings are highly correlated with </w:t>
+      </w:r>
+      <w:r>
+        <w:rPr>
+          <w:rFonts w:ascii="Times New Roman" w:hAnsi="Times New Roman" w:cs="Times New Roman"/>
+          <w:i/>
+          <w:iCs/>
+          <w:sz w:val="24"/>
+          <w:szCs w:val="24"/>
+        </w:rPr>
+        <w:t>“</w:t>
+      </w:r>
+      <w:r>
+        <w:rPr>
+          <w:rFonts w:ascii="Times New Roman" w:hAnsi="Times New Roman" w:cs="Times New Roman"/>
+          <w:i/>
+          <w:iCs/>
+          <w:sz w:val="24"/>
+          <w:szCs w:val="24"/>
+        </w:rPr>
+        <w:t>FR_LFPG</w:t>
+      </w:r>
+      <w:r>
+        <w:rPr>
+          <w:rFonts w:ascii="Times New Roman" w:hAnsi="Times New Roman" w:cs="Times New Roman"/>
+          <w:i/>
+          <w:iCs/>
+          <w:sz w:val="24"/>
+          <w:szCs w:val="24"/>
+        </w:rPr>
+        <w:t>”</w:t>
+      </w:r>
+      <w:r>
+        <w:rPr>
+          <w:rFonts w:ascii="Times New Roman" w:hAnsi="Times New Roman" w:cs="Times New Roman"/>
+          <w:i/>
+          <w:iCs/>
+          <w:sz w:val="24"/>
+          <w:szCs w:val="24"/>
+        </w:rPr>
+        <w:t xml:space="preserve"> </w:t>
+      </w:r>
+      <w:r>
+        <w:rPr>
+          <w:rFonts w:ascii="Times New Roman" w:hAnsi="Times New Roman" w:cs="Times New Roman"/>
+          <w:sz w:val="24"/>
+          <w:szCs w:val="24"/>
+        </w:rPr>
+        <w:t xml:space="preserve">and </w:t>
+      </w:r>
+      <w:r>
+        <w:rPr>
+          <w:rFonts w:ascii="Times New Roman" w:hAnsi="Times New Roman" w:cs="Times New Roman"/>
+          <w:i/>
+          <w:iCs/>
+          <w:sz w:val="24"/>
+          <w:szCs w:val="24"/>
+        </w:rPr>
+        <w:t>“</w:t>
+      </w:r>
+      <w:r>
+        <w:rPr>
+          <w:rFonts w:ascii="Times New Roman" w:hAnsi="Times New Roman" w:cs="Times New Roman"/>
+          <w:i/>
+          <w:iCs/>
+          <w:sz w:val="24"/>
+          <w:szCs w:val="24"/>
+        </w:rPr>
+        <w:t>IE_EIDW</w:t>
+      </w:r>
+      <w:r>
+        <w:rPr>
+          <w:rFonts w:ascii="Times New Roman" w:hAnsi="Times New Roman" w:cs="Times New Roman"/>
+          <w:i/>
+          <w:iCs/>
+          <w:sz w:val="24"/>
+          <w:szCs w:val="24"/>
+        </w:rPr>
+        <w:t>”</w:t>
+      </w:r>
+      <w:r>
+        <w:rPr>
+          <w:rFonts w:ascii="Times New Roman" w:hAnsi="Times New Roman" w:cs="Times New Roman"/>
+          <w:i/>
+          <w:iCs/>
+          <w:sz w:val="24"/>
+          <w:szCs w:val="24"/>
+        </w:rPr>
+        <w:t>.</w:t>
+      </w:r>
+    </w:p>
+    <w:p>
+      <w:pPr>
+        <w:ind w:left="357"/>
+        <w:rPr>
+          <w:rFonts w:ascii="Times New Roman" w:hAnsi="Times New Roman" w:cs="Times New Roman"/>
+          <w:sz w:val="24"/>
+          <w:szCs w:val="24"/>
+        </w:rPr>
+      </w:pPr>
+      <w:r>
+        <w:rPr>
+          <w:rFonts w:ascii="Times New Roman" w:hAnsi="Times New Roman" w:cs="Times New Roman"/>
+          <w:sz w:val="24"/>
+          <w:szCs w:val="24"/>
+        </w:rPr>
+        <w:t>The challenges faced included gathering the data and establishing the scenarios to perform the tests.</w:t>
+      </w:r>
+    </w:p>
     <w:p/>
     <w:p>
       <w:pPr>
@@ -12163,14 +12672,206 @@
     <w:p>
       <w:pPr>
         <w:ind w:left="357"/>
-      </w:pPr>
-      <w:r>
+        <w:rPr>
+          <w:rFonts w:ascii="Times New Roman" w:hAnsi="Times New Roman" w:cs="Times New Roman"/>
+          <w:sz w:val="24"/>
+          <w:szCs w:val="24"/>
+        </w:rPr>
+      </w:pPr>
+      <w:r>
+        <w:rPr>
+          <w:rFonts w:ascii="Times New Roman" w:hAnsi="Times New Roman" w:cs="Times New Roman"/>
+          <w:sz w:val="24"/>
+          <w:szCs w:val="24"/>
+        </w:rPr>
         <w:t xml:space="preserve">Statistics: </w:t>
       </w:r>
     </w:p>
+    <w:p>
+      <w:pPr>
+        <w:ind w:left="357"/>
+        <w:rPr>
+          <w:rFonts w:ascii="Times New Roman" w:hAnsi="Times New Roman" w:cs="Times New Roman"/>
+          <w:sz w:val="24"/>
+          <w:szCs w:val="24"/>
+        </w:rPr>
+      </w:pPr>
+      <w:r>
+        <w:rPr>
+          <w:rFonts w:ascii="Times New Roman" w:hAnsi="Times New Roman" w:cs="Times New Roman"/>
+          <w:sz w:val="24"/>
+          <w:szCs w:val="24"/>
+        </w:rPr>
+        <w:t xml:space="preserve">BreakingNews.ie. (2022). </w:t>
+      </w:r>
+      <w:r>
+        <w:rPr>
+          <w:rFonts w:ascii="Times New Roman" w:hAnsi="Times New Roman" w:cs="Times New Roman"/>
+          <w:i/>
+          <w:iCs/>
+          <w:sz w:val="24"/>
+          <w:szCs w:val="24"/>
+        </w:rPr>
+        <w:t>Number of public transport journeys at highest level since the beginning of the pandemic.</w:t>
+      </w:r>
+      <w:r>
+        <w:rPr>
+          <w:rFonts w:ascii="Times New Roman" w:hAnsi="Times New Roman" w:cs="Times New Roman"/>
+          <w:sz w:val="24"/>
+          <w:szCs w:val="24"/>
+        </w:rPr>
+        <w:t xml:space="preserve"> [online] Available at: https://www.breakingnews.ie/ireland/number-of-public-transport-journeys-at-highest-level-since-the-beginning-of-the-pandemic-1304260.html [Accessed 11 Dec. 2023].</w:t>
+      </w:r>
+    </w:p>
+    <w:p>
+      <w:pPr>
+        <w:ind w:left="357"/>
+        <w:rPr>
+          <w:rFonts w:ascii="Times New Roman" w:hAnsi="Times New Roman" w:cs="Times New Roman"/>
+          <w:sz w:val="24"/>
+          <w:szCs w:val="24"/>
+        </w:rPr>
+      </w:pPr>
+      <w:r>
+        <w:rPr>
+          <w:rFonts w:ascii="Times New Roman" w:hAnsi="Times New Roman" w:cs="Times New Roman"/>
+          <w:sz w:val="24"/>
+          <w:szCs w:val="24"/>
+        </w:rPr>
+        <w:t xml:space="preserve">ec.europa.eu. (n.d.). </w:t>
+      </w:r>
+      <w:r>
+        <w:rPr>
+          <w:rFonts w:ascii="Times New Roman" w:hAnsi="Times New Roman" w:cs="Times New Roman"/>
+          <w:i/>
+          <w:iCs/>
+          <w:sz w:val="24"/>
+          <w:szCs w:val="24"/>
+        </w:rPr>
+        <w:t>Air transport statistics.</w:t>
+      </w:r>
+      <w:r>
+        <w:rPr>
+          <w:rFonts w:ascii="Times New Roman" w:hAnsi="Times New Roman" w:cs="Times New Roman"/>
+          <w:sz w:val="24"/>
+          <w:szCs w:val="24"/>
+        </w:rPr>
+        <w:t xml:space="preserve"> [online] Available at: https://ec.europa.eu/eurostat/statistics-explained/index.php?title=Air_transport_statistics#:~:text=In%202022%2C%20820%20million%20people%20in%20the%20EU%20travelled%20by%20air.&amp;text=In%202022%2C%20Paris%20Charles%20De [Accessed 11 Dec. 2023].</w:t>
+      </w:r>
+    </w:p>
+    <w:p>
+      <w:pPr>
+        <w:ind w:left="357"/>
+        <w:rPr>
+          <w:rFonts w:ascii="Times New Roman" w:hAnsi="Times New Roman" w:cs="Times New Roman"/>
+          <w:sz w:val="24"/>
+          <w:szCs w:val="24"/>
+        </w:rPr>
+      </w:pPr>
+      <w:proofErr w:type="spellStart"/>
+      <w:r>
+        <w:rPr>
+          <w:rFonts w:ascii="Times New Roman" w:hAnsi="Times New Roman" w:cs="Times New Roman"/>
+          <w:sz w:val="24"/>
+          <w:szCs w:val="24"/>
+        </w:rPr>
+        <w:t>DublinAirport</w:t>
+      </w:r>
+      <w:proofErr w:type="spellEnd"/>
+      <w:r>
+        <w:rPr>
+          <w:rFonts w:ascii="Times New Roman" w:hAnsi="Times New Roman" w:cs="Times New Roman"/>
+          <w:sz w:val="24"/>
+          <w:szCs w:val="24"/>
+        </w:rPr>
+        <w:t xml:space="preserve">. (n.d.). </w:t>
+      </w:r>
+      <w:r>
+        <w:rPr>
+          <w:rFonts w:ascii="Times New Roman" w:hAnsi="Times New Roman" w:cs="Times New Roman"/>
+          <w:i/>
+          <w:iCs/>
+          <w:sz w:val="24"/>
+          <w:szCs w:val="24"/>
+        </w:rPr>
+        <w:t>Dublin Airport Was EU’s 11th Largest Airport in 2018</w:t>
+      </w:r>
+      <w:r>
+        <w:rPr>
+          <w:rFonts w:ascii="Times New Roman" w:hAnsi="Times New Roman" w:cs="Times New Roman"/>
+          <w:sz w:val="24"/>
+          <w:szCs w:val="24"/>
+        </w:rPr>
+        <w:t>. [online] Available at: https://www.dublinairport.com/latest-news/2019/05/31/dublin-airport-was-eu-s-11th-largest-airport-in-2018.</w:t>
+      </w:r>
+    </w:p>
+    <w:p>
+      <w:pPr>
+        <w:ind w:left="357"/>
+        <w:rPr>
+          <w:rFonts w:ascii="Times New Roman" w:hAnsi="Times New Roman" w:cs="Times New Roman"/>
+          <w:sz w:val="24"/>
+          <w:szCs w:val="24"/>
+        </w:rPr>
+      </w:pPr>
+      <w:proofErr w:type="spellStart"/>
+      <w:r>
+        <w:rPr>
+          <w:rFonts w:ascii="Calibri" w:hAnsi="Calibri" w:cs="Calibri"/>
+          <w:color w:val="2C3E50"/>
+          <w:sz w:val="27"/>
+          <w:szCs w:val="27"/>
+          <w:shd w:val="clear" w:color="auto" w:fill="FEF1C4"/>
+        </w:rPr>
+        <w:t>DublinAirport</w:t>
+      </w:r>
+      <w:proofErr w:type="spellEnd"/>
+      <w:r>
+        <w:rPr>
+          <w:rFonts w:ascii="Calibri" w:hAnsi="Calibri" w:cs="Calibri"/>
+          <w:color w:val="2C3E50"/>
+          <w:sz w:val="27"/>
+          <w:szCs w:val="27"/>
+          <w:shd w:val="clear" w:color="auto" w:fill="FEF1C4"/>
+        </w:rPr>
+        <w:t>. (n.d.). </w:t>
+      </w:r>
+      <w:r>
+        <w:rPr>
+          <w:rFonts w:ascii="Calibri" w:hAnsi="Calibri" w:cs="Calibri"/>
+          <w:i/>
+          <w:iCs/>
+          <w:color w:val="2C3E50"/>
+          <w:sz w:val="27"/>
+          <w:szCs w:val="27"/>
+          <w:shd w:val="clear" w:color="auto" w:fill="FEF1C4"/>
+        </w:rPr>
+        <w:t>Dublin Airport Was EU’s 11th Largest Airport in 2018</w:t>
+      </w:r>
+      <w:r>
+        <w:rPr>
+          <w:rFonts w:ascii="Calibri" w:hAnsi="Calibri" w:cs="Calibri"/>
+          <w:color w:val="2C3E50"/>
+          <w:sz w:val="27"/>
+          <w:szCs w:val="27"/>
+          <w:shd w:val="clear" w:color="auto" w:fill="FEF1C4"/>
+        </w:rPr>
+        <w:t>. [online] Available at: https://www.dublinairport.com/latest-news/2019/05/31/dublin-airport-was-eu-s-11th-largest-airport-in-2018.</w:t>
+      </w:r>
+    </w:p>
+    <w:p>
+      <w:pPr>
+        <w:ind w:left="357"/>
+        <w:rPr>
+          <w:rFonts w:ascii="Times New Roman" w:hAnsi="Times New Roman" w:cs="Times New Roman"/>
+          <w:sz w:val="24"/>
+          <w:szCs w:val="24"/>
+        </w:rPr>
+      </w:pPr>
+    </w:p>
     <w:sectPr>
-      <w:footerReference w:type="default" r:id="rId46"/>
-      <w:footerReference w:type="first" r:id="rId47"/>
+      <w:footerReference w:type="default" r:id="rId47"/>
+      <w:footerReference w:type="first" r:id="rId48"/>
       <w:pgSz w:w="11906" w:h="16838"/>
       <w:pgMar w:top="1440" w:right="1440" w:bottom="1440" w:left="1440" w:header="708" w:footer="708" w:gutter="0"/>
       <w:pgNumType w:start="0"/>

</xml_diff>

<commit_message>
Completing the report for ML part, word count 1508/3300.
</commit_message>
<xml_diff>
--- a/CA2_sba23021_Report.docx
+++ b/CA2_sba23021_Report.docx
@@ -7518,7 +7518,16 @@
           <w:sz w:val="24"/>
           <w:szCs w:val="24"/>
         </w:rPr>
-        <w:t>green line</w:t>
+        <w:t xml:space="preserve">green </w:t>
+      </w:r>
+      <w:proofErr w:type="gramStart"/>
+      <w:r>
+        <w:rPr>
+          <w:rFonts w:ascii="Times New Roman" w:hAnsi="Times New Roman" w:cs="Times New Roman"/>
+          <w:sz w:val="24"/>
+          <w:szCs w:val="24"/>
+        </w:rPr>
+        <w:t>line</w:t>
       </w:r>
       <w:r>
         <w:rPr>
@@ -7534,7 +7543,16 @@
           <w:sz w:val="24"/>
           <w:szCs w:val="24"/>
         </w:rPr>
-        <w:t>!=</w:t>
+        <w:t>!</w:t>
+      </w:r>
+      <w:proofErr w:type="gramEnd"/>
+      <w:r>
+        <w:rPr>
+          <w:rFonts w:ascii="Times New Roman" w:hAnsi="Times New Roman" w:cs="Times New Roman"/>
+          <w:sz w:val="24"/>
+          <w:szCs w:val="24"/>
+        </w:rPr>
+        <w:t>=</w:t>
       </w:r>
       <w:r>
         <w:rPr>
@@ -8079,6 +8097,7 @@
         </w:rPr>
         <w:t xml:space="preserve">H1: μ </w:t>
       </w:r>
+      <w:proofErr w:type="gramStart"/>
       <w:r>
         <w:rPr>
           <w:rFonts w:ascii="Times New Roman" w:hAnsi="Times New Roman" w:cs="Times New Roman"/>
@@ -8093,7 +8112,16 @@
           <w:sz w:val="24"/>
           <w:szCs w:val="24"/>
         </w:rPr>
-        <w:t xml:space="preserve"> != μ </w:t>
+        <w:t xml:space="preserve"> !</w:t>
+      </w:r>
+      <w:proofErr w:type="gramEnd"/>
+      <w:r>
+        <w:rPr>
+          <w:rFonts w:ascii="Times New Roman" w:hAnsi="Times New Roman" w:cs="Times New Roman"/>
+          <w:sz w:val="24"/>
+          <w:szCs w:val="24"/>
+        </w:rPr>
+        <w:t xml:space="preserve">= μ </w:t>
       </w:r>
       <w:r>
         <w:rPr>
@@ -8765,7 +8793,25 @@
           <w:sz w:val="24"/>
           <w:szCs w:val="24"/>
         </w:rPr>
-        <w:t>for the period 2003 and 2022 are the same or not</w:t>
+        <w:t xml:space="preserve">for the </w:t>
+      </w:r>
+      <w:proofErr w:type="gramStart"/>
+      <w:r>
+        <w:rPr>
+          <w:rFonts w:ascii="Times New Roman" w:hAnsi="Times New Roman" w:cs="Times New Roman"/>
+          <w:sz w:val="24"/>
+          <w:szCs w:val="24"/>
+        </w:rPr>
+        <w:t>period</w:t>
+      </w:r>
+      <w:proofErr w:type="gramEnd"/>
+      <w:r>
+        <w:rPr>
+          <w:rFonts w:ascii="Times New Roman" w:hAnsi="Times New Roman" w:cs="Times New Roman"/>
+          <w:sz w:val="24"/>
+          <w:szCs w:val="24"/>
+        </w:rPr>
+        <w:t xml:space="preserve"> 2003 and 2022 are the same or not</w:t>
       </w:r>
       <w:r>
         <w:rPr>
@@ -8791,7 +8837,25 @@
           <w:sz w:val="24"/>
           <w:szCs w:val="24"/>
         </w:rPr>
-        <w:t xml:space="preserve">To perform ANOVA </w:t>
+        <w:t xml:space="preserve">To perform </w:t>
+      </w:r>
+      <w:proofErr w:type="gramStart"/>
+      <w:r>
+        <w:rPr>
+          <w:rFonts w:ascii="Times New Roman" w:hAnsi="Times New Roman" w:cs="Times New Roman"/>
+          <w:sz w:val="24"/>
+          <w:szCs w:val="24"/>
+        </w:rPr>
+        <w:t>ANOVA</w:t>
+      </w:r>
+      <w:proofErr w:type="gramEnd"/>
+      <w:r>
+        <w:rPr>
+          <w:rFonts w:ascii="Times New Roman" w:hAnsi="Times New Roman" w:cs="Times New Roman"/>
+          <w:sz w:val="24"/>
+          <w:szCs w:val="24"/>
+        </w:rPr>
+        <w:t xml:space="preserve"> </w:t>
       </w:r>
       <w:r>
         <w:rPr>
@@ -9159,7 +9223,25 @@
           <w:sz w:val="24"/>
           <w:szCs w:val="24"/>
         </w:rPr>
-        <w:t xml:space="preserve"> and Treviso airports, we want to verify if yearly average passenger numbers for the period 2003 and 2022 are the same or not.</w:t>
+        <w:t xml:space="preserve"> and Treviso airports, we want to verify if yearly average passenger numbers for the </w:t>
+      </w:r>
+      <w:proofErr w:type="gramStart"/>
+      <w:r>
+        <w:rPr>
+          <w:rFonts w:ascii="Times New Roman" w:hAnsi="Times New Roman" w:cs="Times New Roman"/>
+          <w:sz w:val="24"/>
+          <w:szCs w:val="24"/>
+        </w:rPr>
+        <w:t>period</w:t>
+      </w:r>
+      <w:proofErr w:type="gramEnd"/>
+      <w:r>
+        <w:rPr>
+          <w:rFonts w:ascii="Times New Roman" w:hAnsi="Times New Roman" w:cs="Times New Roman"/>
+          <w:sz w:val="24"/>
+          <w:szCs w:val="24"/>
+        </w:rPr>
+        <w:t xml:space="preserve"> 2003 and 2022 are the same or not.</w:t>
       </w:r>
     </w:p>
     <w:p>
@@ -9526,7 +9608,25 @@
           <w:sz w:val="24"/>
           <w:szCs w:val="24"/>
         </w:rPr>
-        <w:t>We fail to accept the Null Hypothesis; therefore we can state that with a 5% alpha the mean of annual passengers carried (2003-2022) for Shannon, Treviso-Sant'Angelo and Billund airports is different.</w:t>
+        <w:t xml:space="preserve">We fail to accept the Null Hypothesis; </w:t>
+      </w:r>
+      <w:proofErr w:type="gramStart"/>
+      <w:r>
+        <w:rPr>
+          <w:rFonts w:ascii="Times New Roman" w:hAnsi="Times New Roman" w:cs="Times New Roman"/>
+          <w:sz w:val="24"/>
+          <w:szCs w:val="24"/>
+        </w:rPr>
+        <w:t>therefore</w:t>
+      </w:r>
+      <w:proofErr w:type="gramEnd"/>
+      <w:r>
+        <w:rPr>
+          <w:rFonts w:ascii="Times New Roman" w:hAnsi="Times New Roman" w:cs="Times New Roman"/>
+          <w:sz w:val="24"/>
+          <w:szCs w:val="24"/>
+        </w:rPr>
+        <w:t xml:space="preserve"> we can state that with a 5% alpha the mean of annual passengers carried (2003-2022) for Shannon, Treviso-Sant'Angelo and Billund airports is different.</w:t>
       </w:r>
     </w:p>
     <w:p>
@@ -11261,7 +11361,25 @@
           <w:sz w:val="24"/>
           <w:szCs w:val="24"/>
         </w:rPr>
-        <w:t xml:space="preserve">H1: μ Ireland != μ </w:t>
+        <w:t xml:space="preserve">H1: μ </w:t>
+      </w:r>
+      <w:proofErr w:type="gramStart"/>
+      <w:r>
+        <w:rPr>
+          <w:rFonts w:ascii="Times New Roman" w:hAnsi="Times New Roman" w:cs="Times New Roman"/>
+          <w:sz w:val="24"/>
+          <w:szCs w:val="24"/>
+        </w:rPr>
+        <w:t>Ireland !</w:t>
+      </w:r>
+      <w:proofErr w:type="gramEnd"/>
+      <w:r>
+        <w:rPr>
+          <w:rFonts w:ascii="Times New Roman" w:hAnsi="Times New Roman" w:cs="Times New Roman"/>
+          <w:sz w:val="24"/>
+          <w:szCs w:val="24"/>
+        </w:rPr>
+        <w:t xml:space="preserve">= μ </w:t>
       </w:r>
       <w:r>
         <w:rPr>
@@ -11556,7 +11674,25 @@
           <w:sz w:val="24"/>
           <w:szCs w:val="24"/>
         </w:rPr>
-        <w:t xml:space="preserve">H1: μ Ireland != μ </w:t>
+        <w:t xml:space="preserve">H1: μ </w:t>
+      </w:r>
+      <w:proofErr w:type="gramStart"/>
+      <w:r>
+        <w:rPr>
+          <w:rFonts w:ascii="Times New Roman" w:hAnsi="Times New Roman" w:cs="Times New Roman"/>
+          <w:sz w:val="24"/>
+          <w:szCs w:val="24"/>
+        </w:rPr>
+        <w:t>Ireland !</w:t>
+      </w:r>
+      <w:proofErr w:type="gramEnd"/>
+      <w:r>
+        <w:rPr>
+          <w:rFonts w:ascii="Times New Roman" w:hAnsi="Times New Roman" w:cs="Times New Roman"/>
+          <w:sz w:val="24"/>
+          <w:szCs w:val="24"/>
+        </w:rPr>
+        <w:t xml:space="preserve">= μ </w:t>
       </w:r>
       <w:r>
         <w:rPr>
@@ -11759,9 +11895,20 @@
           <w:sz w:val="24"/>
           <w:szCs w:val="24"/>
         </w:rPr>
-        <w:t>and challenges faced</w:t>
+        <w:t xml:space="preserve">and challenges </w:t>
+      </w:r>
+      <w:proofErr w:type="gramStart"/>
+      <w:r>
+        <w:rPr>
+          <w:rFonts w:ascii="Arial" w:hAnsi="Arial" w:cs="Arial"/>
+          <w:color w:val="auto"/>
+          <w:sz w:val="24"/>
+          <w:szCs w:val="24"/>
+        </w:rPr>
+        <w:t>faced</w:t>
       </w:r>
       <w:bookmarkEnd w:id="25"/>
+      <w:proofErr w:type="gramEnd"/>
     </w:p>
     <w:p>
       <w:pPr>
@@ -11806,7 +11953,7 @@
           <w:sz w:val="24"/>
           <w:szCs w:val="24"/>
         </w:rPr>
-        <w:t>“</w:t>
+        <w:t>“Number of public transport journeys at highest level since the beginning of the pandemic”</w:t>
       </w:r>
       <w:r>
         <w:rPr>
@@ -11816,26 +11963,6 @@
           <w:sz w:val="24"/>
           <w:szCs w:val="24"/>
         </w:rPr>
-        <w:t>Number of public transport journeys at highest level since the beginning of the pandemic</w:t>
-      </w:r>
-      <w:r>
-        <w:rPr>
-          <w:rFonts w:ascii="Times New Roman" w:hAnsi="Times New Roman" w:cs="Times New Roman"/>
-          <w:i/>
-          <w:iCs/>
-          <w:sz w:val="24"/>
-          <w:szCs w:val="24"/>
-        </w:rPr>
-        <w:t>”</w:t>
-      </w:r>
-      <w:r>
-        <w:rPr>
-          <w:rFonts w:ascii="Times New Roman" w:hAnsi="Times New Roman" w:cs="Times New Roman"/>
-          <w:i/>
-          <w:iCs/>
-          <w:sz w:val="24"/>
-          <w:szCs w:val="24"/>
-        </w:rPr>
         <w:t xml:space="preserve"> </w:t>
       </w:r>
       <w:r>
@@ -11884,6 +12011,7 @@
       <w:r>
         <w:rPr>
           <w:rFonts w:ascii="Times New Roman" w:hAnsi="Times New Roman" w:cs="Times New Roman"/>
+          <w:noProof/>
           <w:sz w:val="24"/>
           <w:szCs w:val="24"/>
         </w:rPr>
@@ -11963,7 +12091,7 @@
           <w:sz w:val="24"/>
           <w:szCs w:val="24"/>
         </w:rPr>
-        <w:t>“</w:t>
+        <w:t>“Paris Charles De Gaulle recorded the highest number of air passengers”</w:t>
       </w:r>
       <w:r>
         <w:rPr>
@@ -11973,7 +12101,23 @@
           <w:sz w:val="24"/>
           <w:szCs w:val="24"/>
         </w:rPr>
-        <w:t>Paris Charles De Gaulle recorded the highest number of air passengers</w:t>
+        <w:t xml:space="preserve"> </w:t>
+      </w:r>
+      <w:r>
+        <w:rPr>
+          <w:rFonts w:ascii="Times New Roman" w:hAnsi="Times New Roman" w:cs="Times New Roman"/>
+          <w:sz w:val="24"/>
+          <w:szCs w:val="24"/>
+        </w:rPr>
+        <w:t>(ec.europa.eu, n.d.)</w:t>
+      </w:r>
+      <w:r>
+        <w:rPr>
+          <w:rFonts w:ascii="Times New Roman" w:hAnsi="Times New Roman" w:cs="Times New Roman"/>
+          <w:sz w:val="24"/>
+          <w:szCs w:val="24"/>
+        </w:rPr>
+        <w:t xml:space="preserve">. </w:t>
       </w:r>
       <w:r>
         <w:rPr>
@@ -11983,63 +12127,7 @@
           <w:sz w:val="24"/>
           <w:szCs w:val="24"/>
         </w:rPr>
-        <w:t>”</w:t>
-      </w:r>
-      <w:r>
-        <w:rPr>
-          <w:rFonts w:ascii="Times New Roman" w:hAnsi="Times New Roman" w:cs="Times New Roman"/>
-          <w:i/>
-          <w:iCs/>
-          <w:sz w:val="24"/>
-          <w:szCs w:val="24"/>
-        </w:rPr>
-        <w:t xml:space="preserve"> </w:t>
-      </w:r>
-      <w:r>
-        <w:rPr>
-          <w:rFonts w:ascii="Times New Roman" w:hAnsi="Times New Roman" w:cs="Times New Roman"/>
-          <w:sz w:val="24"/>
-          <w:szCs w:val="24"/>
-        </w:rPr>
-        <w:t>(ec.europa.eu, n.d.)</w:t>
-      </w:r>
-      <w:r>
-        <w:rPr>
-          <w:rFonts w:ascii="Times New Roman" w:hAnsi="Times New Roman" w:cs="Times New Roman"/>
-          <w:sz w:val="24"/>
-          <w:szCs w:val="24"/>
-        </w:rPr>
-        <w:t xml:space="preserve">. </w:t>
-      </w:r>
-      <w:r>
-        <w:rPr>
-          <w:rFonts w:ascii="Times New Roman" w:hAnsi="Times New Roman" w:cs="Times New Roman"/>
-          <w:i/>
-          <w:iCs/>
-          <w:sz w:val="24"/>
-          <w:szCs w:val="24"/>
-        </w:rPr>
-        <w:t>“</w:t>
-      </w:r>
-      <w:r>
-        <w:rPr>
-          <w:rFonts w:ascii="Times New Roman" w:hAnsi="Times New Roman" w:cs="Times New Roman"/>
-          <w:i/>
-          <w:iCs/>
-          <w:sz w:val="24"/>
-          <w:szCs w:val="24"/>
-        </w:rPr>
-        <w:t>Dublin Airport Was EU’s 11th Largest Airport in 2018</w:t>
-      </w:r>
-      <w:r>
-        <w:rPr>
-          <w:rFonts w:ascii="Times New Roman" w:hAnsi="Times New Roman" w:cs="Times New Roman"/>
-          <w:i/>
-          <w:iCs/>
-          <w:sz w:val="24"/>
-          <w:szCs w:val="24"/>
-        </w:rPr>
-        <w:t>”</w:t>
+        <w:t>“Dublin Airport Was EU’s 11th Largest Airport in 2018”</w:t>
       </w:r>
       <w:r>
         <w:rPr>
@@ -12097,6 +12185,7 @@
       <w:r>
         <w:rPr>
           <w:rFonts w:ascii="Times New Roman" w:hAnsi="Times New Roman" w:cs="Times New Roman"/>
+          <w:noProof/>
           <w:sz w:val="24"/>
           <w:szCs w:val="24"/>
         </w:rPr>
@@ -12192,7 +12281,7 @@
           <w:sz w:val="24"/>
           <w:szCs w:val="24"/>
         </w:rPr>
-        <w:t>“</w:t>
+        <w:t>“FR_LFPG”</w:t>
       </w:r>
       <w:r>
         <w:rPr>
@@ -12202,7 +12291,15 @@
           <w:sz w:val="24"/>
           <w:szCs w:val="24"/>
         </w:rPr>
-        <w:t>FR_LFPG</w:t>
+        <w:t xml:space="preserve"> </w:t>
+      </w:r>
+      <w:r>
+        <w:rPr>
+          <w:rFonts w:ascii="Times New Roman" w:hAnsi="Times New Roman" w:cs="Times New Roman"/>
+          <w:sz w:val="24"/>
+          <w:szCs w:val="24"/>
+        </w:rPr>
+        <w:t xml:space="preserve">and </w:t>
       </w:r>
       <w:r>
         <w:rPr>
@@ -12212,55 +12309,7 @@
           <w:sz w:val="24"/>
           <w:szCs w:val="24"/>
         </w:rPr>
-        <w:t>”</w:t>
-      </w:r>
-      <w:r>
-        <w:rPr>
-          <w:rFonts w:ascii="Times New Roman" w:hAnsi="Times New Roman" w:cs="Times New Roman"/>
-          <w:i/>
-          <w:iCs/>
-          <w:sz w:val="24"/>
-          <w:szCs w:val="24"/>
-        </w:rPr>
-        <w:t xml:space="preserve"> </w:t>
-      </w:r>
-      <w:r>
-        <w:rPr>
-          <w:rFonts w:ascii="Times New Roman" w:hAnsi="Times New Roman" w:cs="Times New Roman"/>
-          <w:sz w:val="24"/>
-          <w:szCs w:val="24"/>
-        </w:rPr>
-        <w:t xml:space="preserve">and </w:t>
-      </w:r>
-      <w:r>
-        <w:rPr>
-          <w:rFonts w:ascii="Times New Roman" w:hAnsi="Times New Roman" w:cs="Times New Roman"/>
-          <w:i/>
-          <w:iCs/>
-          <w:sz w:val="24"/>
-          <w:szCs w:val="24"/>
-        </w:rPr>
-        <w:t>“</w:t>
-      </w:r>
-      <w:r>
-        <w:rPr>
-          <w:rFonts w:ascii="Times New Roman" w:hAnsi="Times New Roman" w:cs="Times New Roman"/>
-          <w:i/>
-          <w:iCs/>
-          <w:sz w:val="24"/>
-          <w:szCs w:val="24"/>
-        </w:rPr>
-        <w:t>IE_EIDW</w:t>
-      </w:r>
-      <w:r>
-        <w:rPr>
-          <w:rFonts w:ascii="Times New Roman" w:hAnsi="Times New Roman" w:cs="Times New Roman"/>
-          <w:i/>
-          <w:iCs/>
-          <w:sz w:val="24"/>
-          <w:szCs w:val="24"/>
-        </w:rPr>
-        <w:t>”</w:t>
+        <w:t>“IE_EIDW”</w:t>
       </w:r>
       <w:r>
         <w:rPr>
@@ -12326,6 +12375,101 @@
     </w:p>
     <w:p>
       <w:pPr>
+        <w:ind w:firstLine="357"/>
+      </w:pPr>
+      <w:r>
+        <w:rPr>
+          <w:rFonts w:ascii="Times New Roman" w:hAnsi="Times New Roman" w:cs="Times New Roman"/>
+          <w:sz w:val="24"/>
+          <w:szCs w:val="24"/>
+        </w:rPr>
+        <w:t xml:space="preserve">The methodology </w:t>
+      </w:r>
+      <w:r>
+        <w:rPr>
+          <w:rFonts w:ascii="Times New Roman" w:hAnsi="Times New Roman" w:cs="Times New Roman"/>
+          <w:sz w:val="24"/>
+          <w:szCs w:val="24"/>
+        </w:rPr>
+        <w:t xml:space="preserve">for </w:t>
+      </w:r>
+      <w:r>
+        <w:rPr>
+          <w:rFonts w:ascii="Times New Roman" w:hAnsi="Times New Roman" w:cs="Times New Roman"/>
+          <w:sz w:val="24"/>
+          <w:szCs w:val="24"/>
+        </w:rPr>
+        <w:t>ML</w:t>
+      </w:r>
+      <w:r>
+        <w:rPr>
+          <w:rFonts w:ascii="Times New Roman" w:hAnsi="Times New Roman" w:cs="Times New Roman"/>
+          <w:sz w:val="24"/>
+          <w:szCs w:val="24"/>
+        </w:rPr>
+        <w:t xml:space="preserve"> part can be seen as </w:t>
+      </w:r>
+      <w:r>
+        <w:rPr>
+          <w:rFonts w:ascii="Times New Roman" w:hAnsi="Times New Roman" w:cs="Times New Roman"/>
+          <w:sz w:val="24"/>
+          <w:szCs w:val="24"/>
+        </w:rPr>
+        <w:t>follows</w:t>
+      </w:r>
+      <w:r>
+        <w:rPr>
+          <w:rFonts w:ascii="Times New Roman" w:hAnsi="Times New Roman" w:cs="Times New Roman"/>
+          <w:sz w:val="24"/>
+          <w:szCs w:val="24"/>
+        </w:rPr>
+        <w:t>:</w:t>
+      </w:r>
+    </w:p>
+    <w:p>
+      <w:pPr>
+        <w:jc w:val="center"/>
+      </w:pPr>
+      <w:r>
+        <w:drawing>
+          <wp:inline distT="0" distB="0" distL="0" distR="0" wp14:anchorId="4CF68006" wp14:editId="25B47297">
+            <wp:extent cx="4406828" cy="3187700"/>
+            <wp:effectExtent l="0" t="0" r="0" b="0"/>
+            <wp:docPr id="929119517" name="Picture 1" descr="A diagram of a data processing process&#10;&#10;Description automatically generated"/>
+            <wp:cNvGraphicFramePr>
+              <a:graphicFrameLocks xmlns:a="http://schemas.openxmlformats.org/drawingml/2006/main" noChangeAspect="1"/>
+            </wp:cNvGraphicFramePr>
+            <a:graphic xmlns:a="http://schemas.openxmlformats.org/drawingml/2006/main">
+              <a:graphicData uri="http://schemas.openxmlformats.org/drawingml/2006/picture">
+                <pic:pic xmlns:pic="http://schemas.openxmlformats.org/drawingml/2006/picture">
+                  <pic:nvPicPr>
+                    <pic:cNvPr id="929119517" name="Picture 1" descr="A diagram of a data processing process&#10;&#10;Description automatically generated"/>
+                    <pic:cNvPicPr/>
+                  </pic:nvPicPr>
+                  <pic:blipFill>
+                    <a:blip r:embed="rId47"/>
+                    <a:stretch>
+                      <a:fillRect/>
+                    </a:stretch>
+                  </pic:blipFill>
+                  <pic:spPr>
+                    <a:xfrm>
+                      <a:off x="0" y="0"/>
+                      <a:ext cx="4421479" cy="3198298"/>
+                    </a:xfrm>
+                    <a:prstGeom prst="rect">
+                      <a:avLst/>
+                    </a:prstGeom>
+                  </pic:spPr>
+                </pic:pic>
+              </a:graphicData>
+            </a:graphic>
+          </wp:inline>
+        </w:drawing>
+      </w:r>
+    </w:p>
+    <w:p>
+      <w:pPr>
         <w:pStyle w:val="Heading1"/>
         <w:numPr>
           <w:ilvl w:val="1"/>
@@ -12347,9 +12491,633 @@
           <w:sz w:val="24"/>
           <w:szCs w:val="24"/>
         </w:rPr>
-        <w:t>ML supervised learning</w:t>
+        <w:lastRenderedPageBreak/>
+        <w:t>S</w:t>
+      </w:r>
+      <w:r>
+        <w:rPr>
+          <w:rFonts w:ascii="Arial" w:hAnsi="Arial" w:cs="Arial"/>
+          <w:color w:val="auto"/>
+          <w:sz w:val="24"/>
+          <w:szCs w:val="24"/>
+        </w:rPr>
+        <w:t>upervised learning</w:t>
       </w:r>
       <w:bookmarkEnd w:id="27"/>
+      <w:r>
+        <w:rPr>
+          <w:rFonts w:ascii="Arial" w:hAnsi="Arial" w:cs="Arial"/>
+          <w:color w:val="auto"/>
+          <w:sz w:val="24"/>
+          <w:szCs w:val="24"/>
+        </w:rPr>
+        <w:t xml:space="preserve">, </w:t>
+      </w:r>
+      <w:proofErr w:type="spellStart"/>
+      <w:r>
+        <w:rPr>
+          <w:rFonts w:ascii="Arial" w:hAnsi="Arial" w:cs="Arial"/>
+          <w:color w:val="auto"/>
+          <w:sz w:val="24"/>
+          <w:szCs w:val="24"/>
+        </w:rPr>
+        <w:t>GridSearchCV</w:t>
+      </w:r>
+      <w:proofErr w:type="spellEnd"/>
+      <w:r>
+        <w:rPr>
+          <w:rFonts w:ascii="Arial" w:hAnsi="Arial" w:cs="Arial"/>
+          <w:color w:val="auto"/>
+          <w:sz w:val="24"/>
+          <w:szCs w:val="24"/>
+        </w:rPr>
+        <w:t xml:space="preserve"> hyperparameter tunning</w:t>
+      </w:r>
+      <w:r>
+        <w:rPr>
+          <w:rFonts w:ascii="Arial" w:hAnsi="Arial" w:cs="Arial"/>
+          <w:color w:val="auto"/>
+          <w:sz w:val="24"/>
+          <w:szCs w:val="24"/>
+        </w:rPr>
+        <w:t>.</w:t>
+      </w:r>
+    </w:p>
+    <w:p>
+      <w:pPr>
+        <w:ind w:left="360"/>
+        <w:rPr>
+          <w:rFonts w:ascii="Times New Roman" w:hAnsi="Times New Roman" w:cs="Times New Roman"/>
+          <w:sz w:val="24"/>
+          <w:szCs w:val="24"/>
+        </w:rPr>
+      </w:pPr>
+      <w:r>
+        <w:rPr>
+          <w:rFonts w:ascii="Times New Roman" w:hAnsi="Times New Roman" w:cs="Times New Roman"/>
+          <w:sz w:val="24"/>
+          <w:szCs w:val="24"/>
+        </w:rPr>
+        <w:t xml:space="preserve">The choice of the dataset </w:t>
+      </w:r>
+      <w:r>
+        <w:rPr>
+          <w:rFonts w:ascii="Times New Roman" w:hAnsi="Times New Roman" w:cs="Times New Roman"/>
+          <w:i/>
+          <w:iCs/>
+          <w:sz w:val="24"/>
+          <w:szCs w:val="24"/>
+        </w:rPr>
+        <w:t>“</w:t>
+      </w:r>
+      <w:r>
+        <w:rPr>
+          <w:rFonts w:ascii="Times New Roman" w:hAnsi="Times New Roman" w:cs="Times New Roman"/>
+          <w:i/>
+          <w:iCs/>
+          <w:sz w:val="24"/>
+          <w:szCs w:val="24"/>
+        </w:rPr>
+        <w:t>TRAN_HV_PSMOD</w:t>
+      </w:r>
+      <w:r>
+        <w:rPr>
+          <w:rFonts w:ascii="Times New Roman" w:hAnsi="Times New Roman" w:cs="Times New Roman"/>
+          <w:i/>
+          <w:iCs/>
+          <w:sz w:val="24"/>
+          <w:szCs w:val="24"/>
+        </w:rPr>
+        <w:t>”</w:t>
+      </w:r>
+      <w:r>
+        <w:rPr>
+          <w:rFonts w:ascii="Times New Roman" w:hAnsi="Times New Roman" w:cs="Times New Roman"/>
+          <w:sz w:val="24"/>
+          <w:szCs w:val="24"/>
+        </w:rPr>
+        <w:t xml:space="preserve"> and the selection of supervised ML models (Decision Tree, Random Forest, K-Nearest </w:t>
+      </w:r>
+      <w:r>
+        <w:rPr>
+          <w:rFonts w:ascii="Times New Roman" w:hAnsi="Times New Roman" w:cs="Times New Roman"/>
+          <w:sz w:val="24"/>
+          <w:szCs w:val="24"/>
+        </w:rPr>
+        <w:t>Neighbours</w:t>
+      </w:r>
+      <w:r>
+        <w:rPr>
+          <w:rFonts w:ascii="Times New Roman" w:hAnsi="Times New Roman" w:cs="Times New Roman"/>
+          <w:sz w:val="24"/>
+          <w:szCs w:val="24"/>
+        </w:rPr>
+        <w:t xml:space="preserve">, and Support Vector Machine) are purely matters of </w:t>
+      </w:r>
+      <w:r>
+        <w:rPr>
+          <w:rFonts w:ascii="Times New Roman" w:hAnsi="Times New Roman" w:cs="Times New Roman"/>
+          <w:sz w:val="24"/>
+          <w:szCs w:val="24"/>
+        </w:rPr>
+        <w:t>modelling</w:t>
+      </w:r>
+      <w:r>
+        <w:rPr>
+          <w:rFonts w:ascii="Times New Roman" w:hAnsi="Times New Roman" w:cs="Times New Roman"/>
+          <w:sz w:val="24"/>
+          <w:szCs w:val="24"/>
+        </w:rPr>
+        <w:t>. After numerous attempts, this combination has proven effective.</w:t>
+      </w:r>
+    </w:p>
+    <w:p>
+      <w:pPr>
+        <w:ind w:left="360"/>
+        <w:rPr>
+          <w:rFonts w:ascii="Times New Roman" w:hAnsi="Times New Roman" w:cs="Times New Roman"/>
+          <w:sz w:val="24"/>
+          <w:szCs w:val="24"/>
+        </w:rPr>
+      </w:pPr>
+      <w:r>
+        <w:rPr>
+          <w:rFonts w:ascii="Times New Roman" w:hAnsi="Times New Roman" w:cs="Times New Roman"/>
+          <w:sz w:val="24"/>
+          <w:szCs w:val="24"/>
+        </w:rPr>
+        <w:t xml:space="preserve">We will be modelling </w:t>
+      </w:r>
+      <w:r>
+        <w:rPr>
+          <w:rFonts w:ascii="Times New Roman" w:hAnsi="Times New Roman" w:cs="Times New Roman"/>
+          <w:sz w:val="24"/>
+          <w:szCs w:val="24"/>
+        </w:rPr>
+        <w:t>the dataset to see how models react having these classes</w:t>
+      </w:r>
+      <w:r>
+        <w:rPr>
+          <w:rFonts w:ascii="Times New Roman" w:hAnsi="Times New Roman" w:cs="Times New Roman"/>
+          <w:sz w:val="24"/>
+          <w:szCs w:val="24"/>
+        </w:rPr>
+        <w:t>:</w:t>
+      </w:r>
+    </w:p>
+    <w:p>
+      <w:pPr>
+        <w:ind w:left="360"/>
+        <w:jc w:val="center"/>
+        <w:rPr>
+          <w:rFonts w:ascii="Times New Roman" w:hAnsi="Times New Roman" w:cs="Times New Roman"/>
+          <w:sz w:val="24"/>
+          <w:szCs w:val="24"/>
+        </w:rPr>
+      </w:pPr>
+      <w:r>
+        <w:rPr>
+          <w:rFonts w:ascii="Times New Roman" w:hAnsi="Times New Roman" w:cs="Times New Roman"/>
+          <w:sz w:val="24"/>
+          <w:szCs w:val="24"/>
+        </w:rPr>
+        <w:drawing>
+          <wp:inline distT="0" distB="0" distL="0" distR="0" wp14:anchorId="51B19B2A" wp14:editId="259A827C">
+            <wp:extent cx="1158340" cy="1447925"/>
+            <wp:effectExtent l="0" t="0" r="3810" b="0"/>
+            <wp:docPr id="132798508" name="Picture 1" descr="A screenshot of a computer&#10;&#10;Description automatically generated"/>
+            <wp:cNvGraphicFramePr>
+              <a:graphicFrameLocks xmlns:a="http://schemas.openxmlformats.org/drawingml/2006/main" noChangeAspect="1"/>
+            </wp:cNvGraphicFramePr>
+            <a:graphic xmlns:a="http://schemas.openxmlformats.org/drawingml/2006/main">
+              <a:graphicData uri="http://schemas.openxmlformats.org/drawingml/2006/picture">
+                <pic:pic xmlns:pic="http://schemas.openxmlformats.org/drawingml/2006/picture">
+                  <pic:nvPicPr>
+                    <pic:cNvPr id="132798508" name="Picture 1" descr="A screenshot of a computer&#10;&#10;Description automatically generated"/>
+                    <pic:cNvPicPr/>
+                  </pic:nvPicPr>
+                  <pic:blipFill>
+                    <a:blip r:embed="rId48"/>
+                    <a:stretch>
+                      <a:fillRect/>
+                    </a:stretch>
+                  </pic:blipFill>
+                  <pic:spPr>
+                    <a:xfrm>
+                      <a:off x="0" y="0"/>
+                      <a:ext cx="1158340" cy="1447925"/>
+                    </a:xfrm>
+                    <a:prstGeom prst="rect">
+                      <a:avLst/>
+                    </a:prstGeom>
+                  </pic:spPr>
+                </pic:pic>
+              </a:graphicData>
+            </a:graphic>
+          </wp:inline>
+        </w:drawing>
+      </w:r>
+    </w:p>
+    <w:p>
+      <w:pPr>
+        <w:ind w:left="360"/>
+        <w:rPr>
+          <w:rFonts w:ascii="Times New Roman" w:hAnsi="Times New Roman" w:cs="Times New Roman"/>
+          <w:sz w:val="24"/>
+          <w:szCs w:val="24"/>
+        </w:rPr>
+      </w:pPr>
+      <w:r>
+        <w:rPr>
+          <w:rFonts w:ascii="Times New Roman" w:hAnsi="Times New Roman" w:cs="Times New Roman"/>
+          <w:sz w:val="24"/>
+          <w:szCs w:val="24"/>
+        </w:rPr>
+        <w:t xml:space="preserve">I paired Ireland with Hungary because it showed the best performance association for selected </w:t>
+      </w:r>
+      <w:r>
+        <w:rPr>
+          <w:rFonts w:ascii="Times New Roman" w:hAnsi="Times New Roman" w:cs="Times New Roman"/>
+          <w:sz w:val="24"/>
+          <w:szCs w:val="24"/>
+        </w:rPr>
+        <w:t>ML</w:t>
+      </w:r>
+      <w:r>
+        <w:rPr>
+          <w:rFonts w:ascii="Times New Roman" w:hAnsi="Times New Roman" w:cs="Times New Roman"/>
+          <w:sz w:val="24"/>
+          <w:szCs w:val="24"/>
+        </w:rPr>
+        <w:t xml:space="preserve"> models</w:t>
+      </w:r>
+      <w:r>
+        <w:rPr>
+          <w:rFonts w:ascii="Times New Roman" w:hAnsi="Times New Roman" w:cs="Times New Roman"/>
+          <w:sz w:val="24"/>
+          <w:szCs w:val="24"/>
+        </w:rPr>
+        <w:t>, here ar</w:t>
+      </w:r>
+      <w:r>
+        <w:rPr>
+          <w:rFonts w:ascii="Times New Roman" w:hAnsi="Times New Roman" w:cs="Times New Roman"/>
+          <w:sz w:val="24"/>
+          <w:szCs w:val="24"/>
+        </w:rPr>
+        <w:t>e the results:</w:t>
+      </w:r>
+    </w:p>
+    <w:p>
+      <w:pPr>
+        <w:ind w:left="360"/>
+        <w:jc w:val="center"/>
+        <w:rPr>
+          <w:rFonts w:ascii="Times New Roman" w:hAnsi="Times New Roman" w:cs="Times New Roman"/>
+          <w:sz w:val="24"/>
+          <w:szCs w:val="24"/>
+        </w:rPr>
+      </w:pPr>
+      <w:r>
+        <w:rPr>
+          <w:rFonts w:ascii="Times New Roman" w:hAnsi="Times New Roman" w:cs="Times New Roman"/>
+          <w:sz w:val="24"/>
+          <w:szCs w:val="24"/>
+        </w:rPr>
+        <w:drawing>
+          <wp:inline distT="0" distB="0" distL="0" distR="0" wp14:anchorId="370E9D59" wp14:editId="0777E0D3">
+            <wp:extent cx="2491956" cy="1287892"/>
+            <wp:effectExtent l="0" t="0" r="3810" b="7620"/>
+            <wp:docPr id="1454464268" name="Picture 1" descr="A screenshot of a computer&#10;&#10;Description automatically generated"/>
+            <wp:cNvGraphicFramePr>
+              <a:graphicFrameLocks xmlns:a="http://schemas.openxmlformats.org/drawingml/2006/main" noChangeAspect="1"/>
+            </wp:cNvGraphicFramePr>
+            <a:graphic xmlns:a="http://schemas.openxmlformats.org/drawingml/2006/main">
+              <a:graphicData uri="http://schemas.openxmlformats.org/drawingml/2006/picture">
+                <pic:pic xmlns:pic="http://schemas.openxmlformats.org/drawingml/2006/picture">
+                  <pic:nvPicPr>
+                    <pic:cNvPr id="1454464268" name="Picture 1" descr="A screenshot of a computer&#10;&#10;Description automatically generated"/>
+                    <pic:cNvPicPr/>
+                  </pic:nvPicPr>
+                  <pic:blipFill>
+                    <a:blip r:embed="rId49"/>
+                    <a:stretch>
+                      <a:fillRect/>
+                    </a:stretch>
+                  </pic:blipFill>
+                  <pic:spPr>
+                    <a:xfrm>
+                      <a:off x="0" y="0"/>
+                      <a:ext cx="2491956" cy="1287892"/>
+                    </a:xfrm>
+                    <a:prstGeom prst="rect">
+                      <a:avLst/>
+                    </a:prstGeom>
+                  </pic:spPr>
+                </pic:pic>
+              </a:graphicData>
+            </a:graphic>
+          </wp:inline>
+        </w:drawing>
+      </w:r>
+    </w:p>
+    <w:p>
+      <w:pPr>
+        <w:ind w:left="360"/>
+        <w:rPr>
+          <w:rFonts w:ascii="Times New Roman" w:hAnsi="Times New Roman" w:cs="Times New Roman"/>
+          <w:sz w:val="24"/>
+          <w:szCs w:val="24"/>
+        </w:rPr>
+      </w:pPr>
+      <w:r>
+        <w:rPr>
+          <w:rFonts w:ascii="Times New Roman" w:hAnsi="Times New Roman" w:cs="Times New Roman"/>
+          <w:sz w:val="24"/>
+          <w:szCs w:val="24"/>
+        </w:rPr>
+        <w:t>Overall model is performing well however for Gamma</w:t>
+      </w:r>
+      <w:r>
+        <w:rPr>
+          <w:rFonts w:ascii="Times New Roman" w:hAnsi="Times New Roman" w:cs="Times New Roman"/>
+          <w:sz w:val="24"/>
+          <w:szCs w:val="24"/>
+        </w:rPr>
+        <w:t xml:space="preserve"> = 0.0001, models </w:t>
+      </w:r>
+      <w:r>
+        <w:rPr>
+          <w:rFonts w:ascii="Times New Roman" w:hAnsi="Times New Roman" w:cs="Times New Roman"/>
+          <w:sz w:val="24"/>
+          <w:szCs w:val="24"/>
+        </w:rPr>
+        <w:t>seem</w:t>
+      </w:r>
+      <w:r>
+        <w:rPr>
+          <w:rFonts w:ascii="Times New Roman" w:hAnsi="Times New Roman" w:cs="Times New Roman"/>
+          <w:sz w:val="24"/>
+          <w:szCs w:val="24"/>
+        </w:rPr>
+        <w:t xml:space="preserve"> to be overfitted </w:t>
+      </w:r>
+      <w:r>
+        <w:rPr>
+          <w:rFonts w:ascii="Times New Roman" w:hAnsi="Times New Roman" w:cs="Times New Roman"/>
+          <w:sz w:val="24"/>
+          <w:szCs w:val="24"/>
+        </w:rPr>
+        <w:t>as this score is lower compared to Gamma 0.01 and 0.001:</w:t>
+      </w:r>
+    </w:p>
+    <w:p>
+      <w:pPr>
+        <w:ind w:left="360"/>
+        <w:rPr>
+          <w:rFonts w:ascii="Times New Roman" w:hAnsi="Times New Roman" w:cs="Times New Roman"/>
+          <w:sz w:val="24"/>
+          <w:szCs w:val="24"/>
+        </w:rPr>
+      </w:pPr>
+      <w:r>
+        <w:rPr>
+          <w:rFonts w:ascii="Times New Roman" w:hAnsi="Times New Roman" w:cs="Times New Roman"/>
+          <w:sz w:val="24"/>
+          <w:szCs w:val="24"/>
+        </w:rPr>
+        <w:drawing>
+          <wp:inline distT="0" distB="0" distL="0" distR="0" wp14:anchorId="0FDE4057" wp14:editId="536F770E">
+            <wp:extent cx="5731510" cy="2269490"/>
+            <wp:effectExtent l="0" t="0" r="2540" b="0"/>
+            <wp:docPr id="275183621" name="Picture 1" descr="A graph of a graph with numbers&#10;&#10;Description automatically generated with medium confidence"/>
+            <wp:cNvGraphicFramePr>
+              <a:graphicFrameLocks xmlns:a="http://schemas.openxmlformats.org/drawingml/2006/main" noChangeAspect="1"/>
+            </wp:cNvGraphicFramePr>
+            <a:graphic xmlns:a="http://schemas.openxmlformats.org/drawingml/2006/main">
+              <a:graphicData uri="http://schemas.openxmlformats.org/drawingml/2006/picture">
+                <pic:pic xmlns:pic="http://schemas.openxmlformats.org/drawingml/2006/picture">
+                  <pic:nvPicPr>
+                    <pic:cNvPr id="275183621" name="Picture 1" descr="A graph of a graph with numbers&#10;&#10;Description automatically generated with medium confidence"/>
+                    <pic:cNvPicPr/>
+                  </pic:nvPicPr>
+                  <pic:blipFill>
+                    <a:blip r:embed="rId50"/>
+                    <a:stretch>
+                      <a:fillRect/>
+                    </a:stretch>
+                  </pic:blipFill>
+                  <pic:spPr>
+                    <a:xfrm>
+                      <a:off x="0" y="0"/>
+                      <a:ext cx="5731510" cy="2269490"/>
+                    </a:xfrm>
+                    <a:prstGeom prst="rect">
+                      <a:avLst/>
+                    </a:prstGeom>
+                  </pic:spPr>
+                </pic:pic>
+              </a:graphicData>
+            </a:graphic>
+          </wp:inline>
+        </w:drawing>
+      </w:r>
+    </w:p>
+    <w:p>
+      <w:pPr>
+        <w:ind w:left="360"/>
+        <w:rPr>
+          <w:rFonts w:ascii="Times New Roman" w:hAnsi="Times New Roman" w:cs="Times New Roman"/>
+          <w:sz w:val="24"/>
+          <w:szCs w:val="24"/>
+        </w:rPr>
+      </w:pPr>
+    </w:p>
+    <w:p>
+      <w:pPr>
+        <w:ind w:left="360"/>
+        <w:rPr>
+          <w:rFonts w:ascii="Times New Roman" w:hAnsi="Times New Roman" w:cs="Times New Roman"/>
+          <w:sz w:val="24"/>
+          <w:szCs w:val="24"/>
+        </w:rPr>
+      </w:pPr>
+    </w:p>
+    <w:p>
+      <w:pPr>
+        <w:ind w:left="360"/>
+        <w:rPr>
+          <w:rFonts w:ascii="Times New Roman" w:hAnsi="Times New Roman" w:cs="Times New Roman"/>
+          <w:sz w:val="24"/>
+          <w:szCs w:val="24"/>
+        </w:rPr>
+      </w:pPr>
+    </w:p>
+    <w:p>
+      <w:pPr>
+        <w:ind w:left="360"/>
+        <w:rPr>
+          <w:rFonts w:ascii="Times New Roman" w:hAnsi="Times New Roman" w:cs="Times New Roman"/>
+          <w:sz w:val="24"/>
+          <w:szCs w:val="24"/>
+        </w:rPr>
+      </w:pPr>
+      <w:r>
+        <w:rPr>
+          <w:rFonts w:ascii="Times New Roman" w:hAnsi="Times New Roman" w:cs="Times New Roman"/>
+          <w:sz w:val="24"/>
+          <w:szCs w:val="24"/>
+        </w:rPr>
+        <w:lastRenderedPageBreak/>
+        <w:t xml:space="preserve">To address the issue of overfitting, I enriched the dataset by dividing each </w:t>
+      </w:r>
+      <w:r>
+        <w:rPr>
+          <w:rFonts w:ascii="Times New Roman" w:hAnsi="Times New Roman" w:cs="Times New Roman"/>
+          <w:sz w:val="24"/>
+          <w:szCs w:val="24"/>
+        </w:rPr>
+        <w:t>year</w:t>
+      </w:r>
+      <w:r>
+        <w:rPr>
+          <w:rFonts w:ascii="Times New Roman" w:hAnsi="Times New Roman" w:cs="Times New Roman"/>
+          <w:sz w:val="24"/>
+          <w:szCs w:val="24"/>
+        </w:rPr>
+        <w:t xml:space="preserve"> into quarters. The results are as follows</w:t>
+      </w:r>
+      <w:r>
+        <w:rPr>
+          <w:rFonts w:ascii="Times New Roman" w:hAnsi="Times New Roman" w:cs="Times New Roman"/>
+          <w:sz w:val="24"/>
+          <w:szCs w:val="24"/>
+        </w:rPr>
+        <w:t>:</w:t>
+      </w:r>
+    </w:p>
+    <w:p>
+      <w:pPr>
+        <w:ind w:left="360"/>
+        <w:jc w:val="center"/>
+        <w:rPr>
+          <w:rFonts w:ascii="Times New Roman" w:hAnsi="Times New Roman" w:cs="Times New Roman"/>
+          <w:sz w:val="24"/>
+          <w:szCs w:val="24"/>
+        </w:rPr>
+      </w:pPr>
+      <w:r>
+        <w:rPr>
+          <w:rFonts w:ascii="Times New Roman" w:hAnsi="Times New Roman" w:cs="Times New Roman"/>
+          <w:sz w:val="24"/>
+          <w:szCs w:val="24"/>
+        </w:rPr>
+        <w:drawing>
+          <wp:inline distT="0" distB="0" distL="0" distR="0" wp14:anchorId="0F874A3C" wp14:editId="543796CB">
+            <wp:extent cx="2530059" cy="1219306"/>
+            <wp:effectExtent l="0" t="0" r="3810" b="0"/>
+            <wp:docPr id="512040114" name="Picture 1" descr="A screenshot of a computer&#10;&#10;Description automatically generated"/>
+            <wp:cNvGraphicFramePr>
+              <a:graphicFrameLocks xmlns:a="http://schemas.openxmlformats.org/drawingml/2006/main" noChangeAspect="1"/>
+            </wp:cNvGraphicFramePr>
+            <a:graphic xmlns:a="http://schemas.openxmlformats.org/drawingml/2006/main">
+              <a:graphicData uri="http://schemas.openxmlformats.org/drawingml/2006/picture">
+                <pic:pic xmlns:pic="http://schemas.openxmlformats.org/drawingml/2006/picture">
+                  <pic:nvPicPr>
+                    <pic:cNvPr id="512040114" name="Picture 1" descr="A screenshot of a computer&#10;&#10;Description automatically generated"/>
+                    <pic:cNvPicPr/>
+                  </pic:nvPicPr>
+                  <pic:blipFill>
+                    <a:blip r:embed="rId51"/>
+                    <a:stretch>
+                      <a:fillRect/>
+                    </a:stretch>
+                  </pic:blipFill>
+                  <pic:spPr>
+                    <a:xfrm>
+                      <a:off x="0" y="0"/>
+                      <a:ext cx="2530059" cy="1219306"/>
+                    </a:xfrm>
+                    <a:prstGeom prst="rect">
+                      <a:avLst/>
+                    </a:prstGeom>
+                  </pic:spPr>
+                </pic:pic>
+              </a:graphicData>
+            </a:graphic>
+          </wp:inline>
+        </w:drawing>
+      </w:r>
+    </w:p>
+    <w:p>
+      <w:pPr>
+        <w:ind w:left="360"/>
+        <w:rPr>
+          <w:rFonts w:ascii="Times New Roman" w:hAnsi="Times New Roman" w:cs="Times New Roman"/>
+          <w:sz w:val="24"/>
+          <w:szCs w:val="24"/>
+        </w:rPr>
+      </w:pPr>
+      <w:r>
+        <w:rPr>
+          <w:rFonts w:ascii="Times New Roman" w:hAnsi="Times New Roman" w:cs="Times New Roman"/>
+          <w:sz w:val="24"/>
+          <w:szCs w:val="24"/>
+        </w:rPr>
+        <w:drawing>
+          <wp:inline distT="0" distB="0" distL="0" distR="0" wp14:anchorId="1F02F862" wp14:editId="31DE89F6">
+            <wp:extent cx="5731510" cy="2268220"/>
+            <wp:effectExtent l="0" t="0" r="2540" b="0"/>
+            <wp:docPr id="1475696815" name="Picture 1" descr="A graph of a number of numbers&#10;&#10;Description automatically generated with medium confidence"/>
+            <wp:cNvGraphicFramePr>
+              <a:graphicFrameLocks xmlns:a="http://schemas.openxmlformats.org/drawingml/2006/main" noChangeAspect="1"/>
+            </wp:cNvGraphicFramePr>
+            <a:graphic xmlns:a="http://schemas.openxmlformats.org/drawingml/2006/main">
+              <a:graphicData uri="http://schemas.openxmlformats.org/drawingml/2006/picture">
+                <pic:pic xmlns:pic="http://schemas.openxmlformats.org/drawingml/2006/picture">
+                  <pic:nvPicPr>
+                    <pic:cNvPr id="1475696815" name="Picture 1" descr="A graph of a number of numbers&#10;&#10;Description automatically generated with medium confidence"/>
+                    <pic:cNvPicPr/>
+                  </pic:nvPicPr>
+                  <pic:blipFill>
+                    <a:blip r:embed="rId52"/>
+                    <a:stretch>
+                      <a:fillRect/>
+                    </a:stretch>
+                  </pic:blipFill>
+                  <pic:spPr>
+                    <a:xfrm>
+                      <a:off x="0" y="0"/>
+                      <a:ext cx="5731510" cy="2268220"/>
+                    </a:xfrm>
+                    <a:prstGeom prst="rect">
+                      <a:avLst/>
+                    </a:prstGeom>
+                  </pic:spPr>
+                </pic:pic>
+              </a:graphicData>
+            </a:graphic>
+          </wp:inline>
+        </w:drawing>
+      </w:r>
+    </w:p>
+    <w:p>
+      <w:pPr>
+        <w:ind w:left="360"/>
+        <w:rPr>
+          <w:rFonts w:ascii="Times New Roman" w:hAnsi="Times New Roman" w:cs="Times New Roman"/>
+          <w:sz w:val="24"/>
+          <w:szCs w:val="24"/>
+        </w:rPr>
+      </w:pPr>
+      <w:r>
+        <w:rPr>
+          <w:rFonts w:ascii="Times New Roman" w:hAnsi="Times New Roman" w:cs="Times New Roman"/>
+          <w:sz w:val="24"/>
+          <w:szCs w:val="24"/>
+        </w:rPr>
+        <w:t>Now we have a better fit, with higher scores observed at Gamma = 0.0001.</w:t>
+      </w:r>
     </w:p>
     <w:p>
       <w:pPr>
@@ -12366,7 +13134,6 @@
           <w:szCs w:val="24"/>
         </w:rPr>
       </w:pPr>
-      <w:bookmarkStart w:id="28" w:name="_Toc152999984"/>
       <w:r>
         <w:rPr>
           <w:rFonts w:ascii="Arial" w:hAnsi="Arial" w:cs="Arial"/>
@@ -12374,9 +13141,183 @@
           <w:sz w:val="24"/>
           <w:szCs w:val="24"/>
         </w:rPr>
-        <w:t>Sentiment analysis</w:t>
-      </w:r>
-      <w:bookmarkEnd w:id="28"/>
+        <w:t>Cross validation</w:t>
+      </w:r>
+      <w:r>
+        <w:rPr>
+          <w:rFonts w:ascii="Arial" w:hAnsi="Arial" w:cs="Arial"/>
+          <w:color w:val="auto"/>
+          <w:sz w:val="24"/>
+          <w:szCs w:val="24"/>
+        </w:rPr>
+        <w:t xml:space="preserve"> and feature reduction.</w:t>
+      </w:r>
+    </w:p>
+    <w:p>
+      <w:pPr>
+        <w:ind w:left="360"/>
+        <w:rPr>
+          <w:rFonts w:ascii="Times New Roman" w:hAnsi="Times New Roman" w:cs="Times New Roman"/>
+          <w:sz w:val="24"/>
+          <w:szCs w:val="24"/>
+        </w:rPr>
+      </w:pPr>
+      <w:r>
+        <w:rPr>
+          <w:rFonts w:ascii="Times New Roman" w:hAnsi="Times New Roman" w:cs="Times New Roman"/>
+          <w:sz w:val="24"/>
+          <w:szCs w:val="24"/>
+        </w:rPr>
+        <w:t>Ireland will be our target variable for each transportation method. In the first attempt with yearly data, we obtained the following results</w:t>
+      </w:r>
+      <w:r>
+        <w:rPr>
+          <w:rFonts w:ascii="Times New Roman" w:hAnsi="Times New Roman" w:cs="Times New Roman"/>
+          <w:sz w:val="24"/>
+          <w:szCs w:val="24"/>
+        </w:rPr>
+        <w:t>:</w:t>
+      </w:r>
+    </w:p>
+    <w:p>
+      <w:pPr>
+        <w:ind w:left="360"/>
+        <w:jc w:val="center"/>
+        <w:rPr>
+          <w:rFonts w:ascii="Times New Roman" w:hAnsi="Times New Roman" w:cs="Times New Roman"/>
+          <w:sz w:val="24"/>
+          <w:szCs w:val="24"/>
+        </w:rPr>
+      </w:pPr>
+      <w:r>
+        <w:rPr>
+          <w:rFonts w:ascii="Times New Roman" w:hAnsi="Times New Roman" w:cs="Times New Roman"/>
+          <w:sz w:val="24"/>
+          <w:szCs w:val="24"/>
+        </w:rPr>
+        <w:drawing>
+          <wp:inline distT="0" distB="0" distL="0" distR="0" wp14:anchorId="3662CEDA" wp14:editId="07A661B5">
+            <wp:extent cx="2659610" cy="868755"/>
+            <wp:effectExtent l="0" t="0" r="7620" b="7620"/>
+            <wp:docPr id="2010089724" name="Picture 1" descr="A screenshot of a number of features&#10;&#10;Description automatically generated"/>
+            <wp:cNvGraphicFramePr>
+              <a:graphicFrameLocks xmlns:a="http://schemas.openxmlformats.org/drawingml/2006/main" noChangeAspect="1"/>
+            </wp:cNvGraphicFramePr>
+            <a:graphic xmlns:a="http://schemas.openxmlformats.org/drawingml/2006/main">
+              <a:graphicData uri="http://schemas.openxmlformats.org/drawingml/2006/picture">
+                <pic:pic xmlns:pic="http://schemas.openxmlformats.org/drawingml/2006/picture">
+                  <pic:nvPicPr>
+                    <pic:cNvPr id="2010089724" name="Picture 1" descr="A screenshot of a number of features&#10;&#10;Description automatically generated"/>
+                    <pic:cNvPicPr/>
+                  </pic:nvPicPr>
+                  <pic:blipFill>
+                    <a:blip r:embed="rId53"/>
+                    <a:stretch>
+                      <a:fillRect/>
+                    </a:stretch>
+                  </pic:blipFill>
+                  <pic:spPr>
+                    <a:xfrm>
+                      <a:off x="0" y="0"/>
+                      <a:ext cx="2659610" cy="868755"/>
+                    </a:xfrm>
+                    <a:prstGeom prst="rect">
+                      <a:avLst/>
+                    </a:prstGeom>
+                  </pic:spPr>
+                </pic:pic>
+              </a:graphicData>
+            </a:graphic>
+          </wp:inline>
+        </w:drawing>
+      </w:r>
+    </w:p>
+    <w:p>
+      <w:pPr>
+        <w:ind w:left="360"/>
+        <w:rPr>
+          <w:rFonts w:ascii="Times New Roman" w:hAnsi="Times New Roman" w:cs="Times New Roman"/>
+          <w:sz w:val="24"/>
+          <w:szCs w:val="24"/>
+        </w:rPr>
+      </w:pPr>
+      <w:r>
+        <w:rPr>
+          <w:rFonts w:ascii="Times New Roman" w:hAnsi="Times New Roman" w:cs="Times New Roman"/>
+          <w:sz w:val="24"/>
+          <w:szCs w:val="24"/>
+        </w:rPr>
+        <w:t>After quarterly enrichment, we obtained the following results:</w:t>
+      </w:r>
+    </w:p>
+    <w:p>
+      <w:pPr>
+        <w:ind w:left="360"/>
+        <w:jc w:val="center"/>
+      </w:pPr>
+      <w:r>
+        <w:drawing>
+          <wp:inline distT="0" distB="0" distL="0" distR="0" wp14:anchorId="64FC13ED" wp14:editId="35955D11">
+            <wp:extent cx="2552921" cy="823031"/>
+            <wp:effectExtent l="0" t="0" r="0" b="0"/>
+            <wp:docPr id="932444285" name="Picture 1" descr="A screenshot of a computer&#10;&#10;Description automatically generated"/>
+            <wp:cNvGraphicFramePr>
+              <a:graphicFrameLocks xmlns:a="http://schemas.openxmlformats.org/drawingml/2006/main" noChangeAspect="1"/>
+            </wp:cNvGraphicFramePr>
+            <a:graphic xmlns:a="http://schemas.openxmlformats.org/drawingml/2006/main">
+              <a:graphicData uri="http://schemas.openxmlformats.org/drawingml/2006/picture">
+                <pic:pic xmlns:pic="http://schemas.openxmlformats.org/drawingml/2006/picture">
+                  <pic:nvPicPr>
+                    <pic:cNvPr id="932444285" name="Picture 1" descr="A screenshot of a computer&#10;&#10;Description automatically generated"/>
+                    <pic:cNvPicPr/>
+                  </pic:nvPicPr>
+                  <pic:blipFill>
+                    <a:blip r:embed="rId54"/>
+                    <a:stretch>
+                      <a:fillRect/>
+                    </a:stretch>
+                  </pic:blipFill>
+                  <pic:spPr>
+                    <a:xfrm>
+                      <a:off x="0" y="0"/>
+                      <a:ext cx="2552921" cy="823031"/>
+                    </a:xfrm>
+                    <a:prstGeom prst="rect">
+                      <a:avLst/>
+                    </a:prstGeom>
+                  </pic:spPr>
+                </pic:pic>
+              </a:graphicData>
+            </a:graphic>
+          </wp:inline>
+        </w:drawing>
+      </w:r>
+    </w:p>
+    <w:p>
+      <w:pPr>
+        <w:ind w:left="360"/>
+      </w:pPr>
+      <w:r>
+        <w:rPr>
+          <w:rFonts w:ascii="Times New Roman" w:hAnsi="Times New Roman" w:cs="Times New Roman"/>
+          <w:sz w:val="24"/>
+          <w:szCs w:val="24"/>
+        </w:rPr>
+        <w:t xml:space="preserve">Linear </w:t>
+      </w:r>
+      <w:r>
+        <w:rPr>
+          <w:rFonts w:ascii="Times New Roman" w:hAnsi="Times New Roman" w:cs="Times New Roman"/>
+          <w:sz w:val="24"/>
+          <w:szCs w:val="24"/>
+        </w:rPr>
+        <w:t>regression estimation has performed much better with enriched data.</w:t>
+      </w:r>
+    </w:p>
+    <w:p>
+      <w:pPr>
+        <w:ind w:left="360"/>
+      </w:pPr>
     </w:p>
     <w:p>
       <w:pPr>
@@ -12393,7 +13334,7 @@
           <w:szCs w:val="24"/>
         </w:rPr>
       </w:pPr>
-      <w:bookmarkStart w:id="29" w:name="_Toc152999985"/>
+      <w:bookmarkStart w:id="28" w:name="_Toc152999985"/>
       <w:r>
         <w:rPr>
           <w:rFonts w:ascii="Arial" w:hAnsi="Arial" w:cs="Arial"/>
@@ -12401,8 +13342,10 @@
           <w:sz w:val="24"/>
           <w:szCs w:val="24"/>
         </w:rPr>
-        <w:t xml:space="preserve">Comparing Supervised, Unsupervised and </w:t>
-      </w:r>
+        <w:lastRenderedPageBreak/>
+        <w:t xml:space="preserve">Unsupervised </w:t>
+      </w:r>
+      <w:bookmarkEnd w:id="28"/>
       <w:r>
         <w:rPr>
           <w:rFonts w:ascii="Arial" w:hAnsi="Arial" w:cs="Arial"/>
@@ -12410,9 +13353,17 @@
           <w:sz w:val="24"/>
           <w:szCs w:val="24"/>
         </w:rPr>
-        <w:t>semi-supervised ML models.</w:t>
-      </w:r>
-      <w:bookmarkEnd w:id="29"/>
+        <w:t>learning</w:t>
+      </w:r>
+      <w:r>
+        <w:rPr>
+          <w:rFonts w:ascii="Arial" w:hAnsi="Arial" w:cs="Arial"/>
+          <w:color w:val="auto"/>
+          <w:sz w:val="24"/>
+          <w:szCs w:val="24"/>
+        </w:rPr>
+        <w:t>.</w:t>
+      </w:r>
     </w:p>
     <w:p>
       <w:pPr>
@@ -12429,7 +13380,6 @@
           <w:szCs w:val="24"/>
         </w:rPr>
       </w:pPr>
-      <w:bookmarkStart w:id="30" w:name="_Toc152999986"/>
       <w:r>
         <w:rPr>
           <w:rFonts w:ascii="Arial" w:hAnsi="Arial" w:cs="Arial"/>
@@ -12437,10 +13387,35 @@
           <w:sz w:val="24"/>
           <w:szCs w:val="24"/>
         </w:rPr>
+        <w:t>Sentiment Analysis.</w:t>
+      </w:r>
+    </w:p>
+    <w:p>
+      <w:pPr>
+        <w:pStyle w:val="Heading1"/>
+        <w:numPr>
+          <w:ilvl w:val="1"/>
+          <w:numId w:val="1"/>
+        </w:numPr>
+        <w:spacing w:after="120"/>
+        <w:rPr>
+          <w:rFonts w:ascii="Arial" w:hAnsi="Arial" w:cs="Arial"/>
+          <w:color w:val="auto"/>
+          <w:sz w:val="24"/>
+          <w:szCs w:val="24"/>
+        </w:rPr>
+      </w:pPr>
+      <w:r>
+        <w:rPr>
+          <w:rFonts w:ascii="Arial" w:hAnsi="Arial" w:cs="Arial"/>
+          <w:color w:val="auto"/>
+          <w:sz w:val="24"/>
+          <w:szCs w:val="24"/>
+        </w:rPr>
         <w:t>Table and conclusions</w:t>
       </w:r>
-      <w:bookmarkEnd w:id="30"/>
-    </w:p>
+    </w:p>
+    <w:p/>
     <w:p/>
     <w:p>
       <w:pPr>
@@ -12460,7 +13435,7 @@
           <w:szCs w:val="24"/>
         </w:rPr>
       </w:pPr>
-      <w:bookmarkStart w:id="31" w:name="_Toc152999987"/>
+      <w:bookmarkStart w:id="29" w:name="_Toc152999987"/>
       <w:r>
         <w:rPr>
           <w:rFonts w:ascii="Arial" w:hAnsi="Arial" w:cs="Arial"/>
@@ -12470,7 +13445,6 @@
           <w:sz w:val="24"/>
           <w:szCs w:val="24"/>
         </w:rPr>
-        <w:lastRenderedPageBreak/>
         <w:t>Data Prepara</w:t>
       </w:r>
       <w:r>
@@ -12484,7 +13458,7 @@
         </w:rPr>
         <w:t>tion and Visualisation</w:t>
       </w:r>
-      <w:bookmarkEnd w:id="31"/>
+      <w:bookmarkEnd w:id="29"/>
     </w:p>
     <w:p>
       <w:pPr>
@@ -12501,7 +13475,7 @@
           <w:szCs w:val="24"/>
         </w:rPr>
       </w:pPr>
-      <w:bookmarkStart w:id="32" w:name="_Toc152999988"/>
+      <w:bookmarkStart w:id="30" w:name="_Toc152999988"/>
       <w:r>
         <w:rPr>
           <w:rFonts w:ascii="Arial" w:hAnsi="Arial" w:cs="Arial"/>
@@ -12521,7 +13495,7 @@
         </w:rPr>
         <w:t>acquistion</w:t>
       </w:r>
-      <w:bookmarkEnd w:id="32"/>
+      <w:bookmarkEnd w:id="30"/>
       <w:proofErr w:type="spellEnd"/>
     </w:p>
     <w:p>
@@ -12539,7 +13513,7 @@
           <w:szCs w:val="24"/>
         </w:rPr>
       </w:pPr>
-      <w:bookmarkStart w:id="33" w:name="_Toc152999989"/>
+      <w:bookmarkStart w:id="31" w:name="_Toc152999989"/>
       <w:r>
         <w:rPr>
           <w:rFonts w:ascii="Arial" w:hAnsi="Arial" w:cs="Arial"/>
@@ -12549,7 +13523,7 @@
         </w:rPr>
         <w:t>EDA methodology</w:t>
       </w:r>
-      <w:bookmarkEnd w:id="33"/>
+      <w:bookmarkEnd w:id="31"/>
     </w:p>
     <w:p>
       <w:pPr>
@@ -12566,7 +13540,7 @@
           <w:szCs w:val="24"/>
         </w:rPr>
       </w:pPr>
-      <w:bookmarkStart w:id="34" w:name="_Toc152999990"/>
+      <w:bookmarkStart w:id="32" w:name="_Toc152999990"/>
       <w:r>
         <w:rPr>
           <w:rFonts w:ascii="Arial" w:hAnsi="Arial" w:cs="Arial"/>
@@ -12576,7 +13550,7 @@
         </w:rPr>
         <w:t>Visualisations</w:t>
       </w:r>
-      <w:bookmarkEnd w:id="34"/>
+      <w:bookmarkEnd w:id="32"/>
     </w:p>
     <w:p>
       <w:pPr>
@@ -12593,7 +13567,7 @@
           <w:szCs w:val="24"/>
         </w:rPr>
       </w:pPr>
-      <w:bookmarkStart w:id="35" w:name="_Toc152999991"/>
+      <w:bookmarkStart w:id="33" w:name="_Toc152999991"/>
       <w:r>
         <w:rPr>
           <w:rFonts w:ascii="Arial" w:hAnsi="Arial" w:cs="Arial"/>
@@ -12603,7 +13577,7 @@
         </w:rPr>
         <w:t>Dashboard</w:t>
       </w:r>
-      <w:bookmarkEnd w:id="35"/>
+      <w:bookmarkEnd w:id="33"/>
     </w:p>
     <w:p>
       <w:pPr>
@@ -12623,7 +13597,7 @@
           <w:szCs w:val="24"/>
         </w:rPr>
       </w:pPr>
-      <w:bookmarkStart w:id="36" w:name="_Toc152999992"/>
+      <w:bookmarkStart w:id="34" w:name="_Toc152999992"/>
       <w:r>
         <w:rPr>
           <w:rFonts w:ascii="Arial" w:hAnsi="Arial" w:cs="Arial"/>
@@ -12635,7 +13609,7 @@
         </w:rPr>
         <w:t>Conclusion</w:t>
       </w:r>
-      <w:bookmarkEnd w:id="36"/>
+      <w:bookmarkEnd w:id="34"/>
     </w:p>
     <w:p>
       <w:pPr>
@@ -12655,7 +13629,7 @@
           <w:szCs w:val="24"/>
         </w:rPr>
       </w:pPr>
-      <w:bookmarkStart w:id="37" w:name="_Toc152999993"/>
+      <w:bookmarkStart w:id="35" w:name="_Toc152999993"/>
       <w:r>
         <w:rPr>
           <w:rFonts w:ascii="Arial" w:hAnsi="Arial" w:cs="Arial"/>
@@ -12667,7 +13641,7 @@
         </w:rPr>
         <w:t>References</w:t>
       </w:r>
-      <w:bookmarkEnd w:id="37"/>
+      <w:bookmarkEnd w:id="35"/>
     </w:p>
     <w:p>
       <w:pPr>
@@ -12870,8 +13844,8 @@
       </w:pPr>
     </w:p>
     <w:sectPr>
-      <w:footerReference w:type="default" r:id="rId47"/>
-      <w:footerReference w:type="first" r:id="rId48"/>
+      <w:footerReference w:type="default" r:id="rId55"/>
+      <w:footerReference w:type="first" r:id="rId56"/>
       <w:pgSz w:w="11906" w:h="16838"/>
       <w:pgMar w:top="1440" w:right="1440" w:bottom="1440" w:left="1440" w:header="708" w:footer="708" w:gutter="0"/>
       <w:pgNumType w:start="0"/>

</xml_diff>

<commit_message>
Starting Programming report part.
</commit_message>
<xml_diff>
--- a/CA2_sba23021_Report.docx
+++ b/CA2_sba23021_Report.docx
@@ -4697,6 +4697,130 @@
     </w:p>
     <w:p>
       <w:pPr>
+        <w:ind w:left="360"/>
+        <w:rPr>
+          <w:rFonts w:ascii="Times New Roman" w:hAnsi="Times New Roman" w:cs="Times New Roman"/>
+          <w:sz w:val="24"/>
+          <w:szCs w:val="24"/>
+        </w:rPr>
+      </w:pPr>
+      <w:r>
+        <w:rPr>
+          <w:rFonts w:ascii="Times New Roman" w:hAnsi="Times New Roman" w:cs="Times New Roman"/>
+          <w:sz w:val="24"/>
+          <w:szCs w:val="24"/>
+        </w:rPr>
+        <w:t xml:space="preserve">I organized the project into five </w:t>
+      </w:r>
+      <w:proofErr w:type="spellStart"/>
+      <w:r>
+        <w:rPr>
+          <w:rFonts w:ascii="Times New Roman" w:hAnsi="Times New Roman" w:cs="Times New Roman"/>
+          <w:sz w:val="24"/>
+          <w:szCs w:val="24"/>
+        </w:rPr>
+        <w:t>Jupyter</w:t>
+      </w:r>
+      <w:proofErr w:type="spellEnd"/>
+      <w:r>
+        <w:rPr>
+          <w:rFonts w:ascii="Times New Roman" w:hAnsi="Times New Roman" w:cs="Times New Roman"/>
+          <w:sz w:val="24"/>
+          <w:szCs w:val="24"/>
+        </w:rPr>
+        <w:t xml:space="preserve"> Notebooks</w:t>
+      </w:r>
+      <w:r>
+        <w:rPr>
+          <w:rFonts w:ascii="Times New Roman" w:hAnsi="Times New Roman" w:cs="Times New Roman"/>
+          <w:sz w:val="24"/>
+          <w:szCs w:val="24"/>
+        </w:rPr>
+        <w:t>:</w:t>
+      </w:r>
+      <w:r>
+        <w:rPr>
+          <w:rFonts w:ascii="Times New Roman" w:hAnsi="Times New Roman" w:cs="Times New Roman"/>
+          <w:sz w:val="24"/>
+          <w:szCs w:val="24"/>
+        </w:rPr>
+        <w:br/>
+      </w:r>
+      <w:r>
+        <w:rPr>
+          <w:rFonts w:ascii="Times New Roman" w:hAnsi="Times New Roman" w:cs="Times New Roman"/>
+          <w:i/>
+          <w:iCs/>
+          <w:sz w:val="24"/>
+          <w:szCs w:val="24"/>
+        </w:rPr>
+        <w:t>CA2_ML_Code.ipynb</w:t>
+      </w:r>
+      <w:r>
+        <w:rPr>
+          <w:rFonts w:ascii="Times New Roman" w:hAnsi="Times New Roman" w:cs="Times New Roman"/>
+          <w:sz w:val="24"/>
+          <w:szCs w:val="24"/>
+        </w:rPr>
+        <w:t xml:space="preserve">, </w:t>
+      </w:r>
+      <w:r>
+        <w:rPr>
+          <w:rFonts w:ascii="Times New Roman" w:hAnsi="Times New Roman" w:cs="Times New Roman"/>
+          <w:i/>
+          <w:iCs/>
+          <w:sz w:val="24"/>
+          <w:szCs w:val="24"/>
+        </w:rPr>
+        <w:t>CA2_Programming_Code.ipynb</w:t>
+      </w:r>
+      <w:r>
+        <w:rPr>
+          <w:rFonts w:ascii="Times New Roman" w:hAnsi="Times New Roman" w:cs="Times New Roman"/>
+          <w:sz w:val="24"/>
+          <w:szCs w:val="24"/>
+        </w:rPr>
+        <w:t xml:space="preserve">, </w:t>
+      </w:r>
+      <w:r>
+        <w:rPr>
+          <w:rFonts w:ascii="Times New Roman" w:hAnsi="Times New Roman" w:cs="Times New Roman"/>
+          <w:i/>
+          <w:iCs/>
+          <w:sz w:val="24"/>
+          <w:szCs w:val="24"/>
+        </w:rPr>
+        <w:t>CA2_Statistics_Code.ipynb</w:t>
+      </w:r>
+      <w:r>
+        <w:rPr>
+          <w:rFonts w:ascii="Times New Roman" w:hAnsi="Times New Roman" w:cs="Times New Roman"/>
+          <w:sz w:val="24"/>
+          <w:szCs w:val="24"/>
+        </w:rPr>
+        <w:t xml:space="preserve"> and </w:t>
+      </w:r>
+      <w:r>
+        <w:rPr>
+          <w:rFonts w:ascii="Times New Roman" w:hAnsi="Times New Roman" w:cs="Times New Roman"/>
+          <w:i/>
+          <w:iCs/>
+          <w:sz w:val="24"/>
+          <w:szCs w:val="24"/>
+        </w:rPr>
+        <w:t>CA2_Data_Visualisation.ipynb</w:t>
+      </w:r>
+      <w:r>
+        <w:rPr>
+          <w:rFonts w:ascii="Times New Roman" w:hAnsi="Times New Roman" w:cs="Times New Roman"/>
+          <w:sz w:val="24"/>
+          <w:szCs w:val="24"/>
+        </w:rPr>
+        <w:t>. The project is programmatically explored using Python, emphasizing modularity and narrative-style programming.</w:t>
+      </w:r>
+    </w:p>
+    <w:p>
+      <w:pPr>
         <w:pStyle w:val="Heading1"/>
         <w:numPr>
           <w:ilvl w:val="1"/>
@@ -13527,6 +13651,7 @@
       <w:r>
         <w:rPr>
           <w:rFonts w:ascii="Times New Roman" w:hAnsi="Times New Roman" w:cs="Times New Roman"/>
+          <w:noProof/>
           <w:sz w:val="24"/>
           <w:szCs w:val="24"/>
         </w:rPr>
@@ -13591,6 +13716,7 @@
       <w:r>
         <w:rPr>
           <w:rFonts w:ascii="Times New Roman" w:hAnsi="Times New Roman" w:cs="Times New Roman"/>
+          <w:noProof/>
           <w:sz w:val="24"/>
           <w:szCs w:val="24"/>
         </w:rPr>
@@ -14167,6 +14293,9 @@
         <w:jc w:val="center"/>
       </w:pPr>
       <w:r>
+        <w:rPr>
+          <w:noProof/>
+        </w:rPr>
         <w:drawing>
           <wp:inline distT="0" distB="0" distL="0" distR="0" wp14:anchorId="05D028E9" wp14:editId="772569DD">
             <wp:extent cx="2392887" cy="769687"/>
@@ -14210,6 +14339,9 @@
         <w:jc w:val="center"/>
       </w:pPr>
       <w:r>
+        <w:rPr>
+          <w:noProof/>
+        </w:rPr>
         <w:drawing>
           <wp:inline distT="0" distB="0" distL="0" distR="0" wp14:anchorId="75F1FA72" wp14:editId="5F21DE19">
             <wp:extent cx="1409822" cy="838273"/>
@@ -14270,6 +14402,9 @@
         <w:jc w:val="center"/>
       </w:pPr>
       <w:r>
+        <w:rPr>
+          <w:noProof/>
+        </w:rPr>
         <w:drawing>
           <wp:inline distT="0" distB="0" distL="0" distR="0" wp14:anchorId="4603B358" wp14:editId="170407D2">
             <wp:extent cx="2804403" cy="777307"/>
@@ -14312,6 +14447,9 @@
         <w:jc w:val="center"/>
       </w:pPr>
       <w:r>
+        <w:rPr>
+          <w:noProof/>
+        </w:rPr>
         <w:drawing>
           <wp:inline distT="0" distB="0" distL="0" distR="0" wp14:anchorId="057F36EA" wp14:editId="7C6A507F">
             <wp:extent cx="1417443" cy="784928"/>
@@ -14474,6 +14612,9 @@
         <w:jc w:val="center"/>
       </w:pPr>
       <w:r>
+        <w:rPr>
+          <w:noProof/>
+        </w:rPr>
         <w:lastRenderedPageBreak/>
         <w:drawing>
           <wp:inline distT="0" distB="0" distL="0" distR="0" wp14:anchorId="0A1CAB82" wp14:editId="2EA54169">
@@ -14572,6 +14713,9 @@
         <w:jc w:val="center"/>
       </w:pPr>
       <w:r>
+        <w:rPr>
+          <w:noProof/>
+        </w:rPr>
         <w:drawing>
           <wp:inline distT="0" distB="0" distL="0" distR="0" wp14:anchorId="0139DE44" wp14:editId="24107F51">
             <wp:extent cx="3124471" cy="1188823"/>
@@ -14627,6 +14771,9 @@
         <w:jc w:val="center"/>
       </w:pPr>
       <w:r>
+        <w:rPr>
+          <w:noProof/>
+        </w:rPr>
         <w:drawing>
           <wp:inline distT="0" distB="0" distL="0" distR="0" wp14:anchorId="3328FD48" wp14:editId="46897B9D">
             <wp:extent cx="3101609" cy="1112616"/>
@@ -14763,6 +14910,9 @@
         <w:jc w:val="center"/>
       </w:pPr>
       <w:r>
+        <w:rPr>
+          <w:noProof/>
+        </w:rPr>
         <w:drawing>
           <wp:inline distT="0" distB="0" distL="0" distR="0" wp14:anchorId="20BDA101" wp14:editId="2B675C2E">
             <wp:extent cx="5731510" cy="1898650"/>
@@ -14865,6 +15015,9 @@
         <w:ind w:left="360"/>
       </w:pPr>
       <w:r>
+        <w:rPr>
+          <w:noProof/>
+        </w:rPr>
         <w:lastRenderedPageBreak/>
         <w:drawing>
           <wp:inline distT="0" distB="0" distL="0" distR="0" wp14:anchorId="699CBA67" wp14:editId="3CA7E6A6">
@@ -14926,6 +15079,9 @@
         <w:ind w:left="360"/>
       </w:pPr>
       <w:r>
+        <w:rPr>
+          <w:noProof/>
+        </w:rPr>
         <w:drawing>
           <wp:inline distT="0" distB="0" distL="0" distR="0" wp14:anchorId="253524E8" wp14:editId="72866202">
             <wp:extent cx="5731510" cy="2791460"/>
@@ -15265,6 +15421,7 @@
       <w:r>
         <w:rPr>
           <w:rFonts w:ascii="Times New Roman" w:hAnsi="Times New Roman" w:cs="Times New Roman"/>
+          <w:noProof/>
           <w:sz w:val="24"/>
           <w:szCs w:val="24"/>
         </w:rPr>
@@ -15345,6 +15502,7 @@
       <w:r>
         <w:rPr>
           <w:rFonts w:ascii="Times New Roman" w:hAnsi="Times New Roman" w:cs="Times New Roman"/>
+          <w:noProof/>
           <w:sz w:val="24"/>
           <w:szCs w:val="24"/>
         </w:rPr>
@@ -15449,6 +15607,9 @@
     </w:p>
     <w:p>
       <w:r>
+        <w:rPr>
+          <w:noProof/>
+        </w:rPr>
         <w:lastRenderedPageBreak/>
         <w:drawing>
           <wp:inline distT="0" distB="0" distL="0" distR="0" wp14:anchorId="4F67CD3F" wp14:editId="30ECBA1D">
@@ -15520,6 +15681,9 @@
     </w:p>
     <w:p>
       <w:r>
+        <w:rPr>
+          <w:noProof/>
+        </w:rPr>
         <w:drawing>
           <wp:inline distT="0" distB="0" distL="0" distR="0" wp14:anchorId="6B5F420A" wp14:editId="48544DFC">
             <wp:extent cx="5731510" cy="2875915"/>
@@ -15600,6 +15764,9 @@
         </w:rPr>
       </w:pPr>
       <w:r>
+        <w:rPr>
+          <w:noProof/>
+        </w:rPr>
         <w:lastRenderedPageBreak/>
         <w:drawing>
           <wp:inline distT="0" distB="0" distL="0" distR="0" wp14:anchorId="5053246D" wp14:editId="7463A3AE">
@@ -15668,6 +15835,7 @@
       <w:r>
         <w:rPr>
           <w:rFonts w:ascii="Times New Roman" w:hAnsi="Times New Roman" w:cs="Times New Roman"/>
+          <w:noProof/>
           <w:sz w:val="24"/>
           <w:szCs w:val="24"/>
         </w:rPr>
@@ -15821,6 +15989,9 @@
     </w:p>
     <w:p>
       <w:r>
+        <w:rPr>
+          <w:noProof/>
+        </w:rPr>
         <w:lastRenderedPageBreak/>
         <w:drawing>
           <wp:inline distT="0" distB="0" distL="0" distR="0" wp14:anchorId="1AA376F3" wp14:editId="039E1F9D">
@@ -15887,6 +16058,9 @@
         <w:jc w:val="center"/>
       </w:pPr>
       <w:r>
+        <w:rPr>
+          <w:noProof/>
+        </w:rPr>
         <w:lastRenderedPageBreak/>
         <w:drawing>
           <wp:inline distT="0" distB="0" distL="0" distR="0" wp14:anchorId="5F6F82E9" wp14:editId="53FDFFFB">
@@ -16026,6 +16200,9 @@
         </w:rPr>
       </w:pPr>
       <w:r>
+        <w:rPr>
+          <w:noProof/>
+        </w:rPr>
         <w:drawing>
           <wp:inline distT="0" distB="0" distL="0" distR="0" wp14:anchorId="35AD2951" wp14:editId="271EE338">
             <wp:extent cx="5075907" cy="6106160"/>
@@ -16099,6 +16276,9 @@
         </w:rPr>
       </w:pPr>
       <w:r>
+        <w:rPr>
+          <w:noProof/>
+        </w:rPr>
         <w:lastRenderedPageBreak/>
         <w:drawing>
           <wp:inline distT="0" distB="0" distL="0" distR="0" wp14:anchorId="66D8C9E3" wp14:editId="723749F7">
@@ -16228,6 +16408,7 @@
       <w:r>
         <w:rPr>
           <w:rFonts w:ascii="Times New Roman" w:hAnsi="Times New Roman" w:cs="Times New Roman"/>
+          <w:noProof/>
           <w:sz w:val="24"/>
           <w:szCs w:val="24"/>
         </w:rPr>
@@ -16386,6 +16567,9 @@
         </w:rPr>
       </w:pPr>
       <w:r>
+        <w:rPr>
+          <w:noProof/>
+        </w:rPr>
         <w:drawing>
           <wp:inline distT="0" distB="0" distL="0" distR="0" wp14:anchorId="570F732A" wp14:editId="6E1D9259">
             <wp:extent cx="5939790" cy="5996384"/>
@@ -16585,6 +16769,9 @@
         <w:jc w:val="center"/>
       </w:pPr>
       <w:r>
+        <w:rPr>
+          <w:noProof/>
+        </w:rPr>
         <w:drawing>
           <wp:inline distT="0" distB="0" distL="0" distR="0" wp14:anchorId="04313430" wp14:editId="6EABD499">
             <wp:extent cx="4892464" cy="1044030"/>
@@ -16627,6 +16814,9 @@
         <w:jc w:val="center"/>
       </w:pPr>
       <w:r>
+        <w:rPr>
+          <w:noProof/>
+        </w:rPr>
         <w:drawing>
           <wp:inline distT="0" distB="0" distL="0" distR="0" wp14:anchorId="12F282F4" wp14:editId="7C967712">
             <wp:extent cx="3337849" cy="1044030"/>

</xml_diff>

<commit_message>
5.Data manipulation part, finishing table report.
</commit_message>
<xml_diff>
--- a/CA2_sba23021_Report.docx
+++ b/CA2_sba23021_Report.docx
@@ -6340,23 +6340,7 @@
           <w:sz w:val="24"/>
           <w:szCs w:val="24"/>
         </w:rPr>
-        <w:t xml:space="preserve">In terms of documentation, I </w:t>
-      </w:r>
-      <w:r>
-        <w:rPr>
-          <w:rFonts w:ascii="Times New Roman" w:hAnsi="Times New Roman" w:cs="Times New Roman"/>
-          <w:sz w:val="24"/>
-          <w:szCs w:val="24"/>
-        </w:rPr>
-        <w:t>endeavoured</w:t>
-      </w:r>
-      <w:r>
-        <w:rPr>
-          <w:rFonts w:ascii="Times New Roman" w:hAnsi="Times New Roman" w:cs="Times New Roman"/>
-          <w:sz w:val="24"/>
-          <w:szCs w:val="24"/>
-        </w:rPr>
-        <w:t xml:space="preserve"> to provide comments explaining the rationale behind each line of code. This includes details about the purpose of each line and the workflow for data manipulation and visualization.</w:t>
+        <w:t>In terms of documentation, I endeavoured to provide comments explaining the rationale behind each line of code. This includes details about the purpose of each line and the workflow for data manipulation and visualization.</w:t>
       </w:r>
     </w:p>
     <w:p>
@@ -6522,7 +6506,6 @@
     </w:p>
     <w:p>
       <w:pPr>
-        <w:pStyle w:val="ListParagraph"/>
         <w:ind w:left="360"/>
         <w:rPr>
           <w:rFonts w:ascii="Times New Roman" w:hAnsi="Times New Roman" w:cs="Times New Roman"/>
@@ -6536,23 +6519,41 @@
           <w:sz w:val="24"/>
           <w:szCs w:val="24"/>
         </w:rPr>
-        <w:t xml:space="preserve">In this section, we will explore the libraries and techniques employed for the three data sources </w:t>
-      </w:r>
-      <w:r>
-        <w:rPr>
-          <w:rFonts w:ascii="Times New Roman" w:hAnsi="Times New Roman" w:cs="Times New Roman"/>
-          <w:sz w:val="24"/>
-          <w:szCs w:val="24"/>
-        </w:rPr>
-        <w:t>used in</w:t>
-      </w:r>
-      <w:r>
-        <w:rPr>
-          <w:rFonts w:ascii="Times New Roman" w:hAnsi="Times New Roman" w:cs="Times New Roman"/>
-          <w:sz w:val="24"/>
-          <w:szCs w:val="24"/>
-        </w:rPr>
-        <w:t xml:space="preserve"> this project: </w:t>
+        <w:t xml:space="preserve">In </w:t>
+      </w:r>
+      <w:proofErr w:type="spellStart"/>
+      <w:r>
+        <w:rPr>
+          <w:rFonts w:ascii="Times New Roman" w:hAnsi="Times New Roman" w:cs="Times New Roman"/>
+          <w:sz w:val="24"/>
+          <w:szCs w:val="24"/>
+        </w:rPr>
+        <w:t>analyzing</w:t>
+      </w:r>
+      <w:proofErr w:type="spellEnd"/>
+      <w:r>
+        <w:rPr>
+          <w:rFonts w:ascii="Times New Roman" w:hAnsi="Times New Roman" w:cs="Times New Roman"/>
+          <w:sz w:val="24"/>
+          <w:szCs w:val="24"/>
+        </w:rPr>
+        <w:t xml:space="preserve"> different data sources, I've utilized various libraries and techniques for both processing and aggregating data. The comparisons and contrasts for each data source are summarized in Figure </w:t>
+      </w:r>
+      <w:r>
+        <w:rPr>
+          <w:rFonts w:ascii="Times New Roman" w:hAnsi="Times New Roman" w:cs="Times New Roman"/>
+          <w:sz w:val="24"/>
+          <w:szCs w:val="24"/>
+        </w:rPr>
+        <w:t>X</w:t>
+      </w:r>
+      <w:r>
+        <w:rPr>
+          <w:rFonts w:ascii="Times New Roman" w:hAnsi="Times New Roman" w:cs="Times New Roman"/>
+          <w:sz w:val="24"/>
+          <w:szCs w:val="24"/>
+        </w:rPr>
+        <w:t xml:space="preserve">, and the detailed implementation and explanation of the code can be found in </w:t>
       </w:r>
       <w:r>
         <w:rPr>
@@ -6562,15 +6563,7 @@
           <w:sz w:val="24"/>
           <w:szCs w:val="24"/>
         </w:rPr>
-        <w:t>CSV</w:t>
-      </w:r>
-      <w:r>
-        <w:rPr>
-          <w:rFonts w:ascii="Times New Roman" w:hAnsi="Times New Roman" w:cs="Times New Roman"/>
-          <w:sz w:val="24"/>
-          <w:szCs w:val="24"/>
-        </w:rPr>
-        <w:t xml:space="preserve"> files, web </w:t>
+        <w:t>“</w:t>
       </w:r>
       <w:r>
         <w:rPr>
@@ -6580,15 +6573,7 @@
           <w:sz w:val="24"/>
           <w:szCs w:val="24"/>
         </w:rPr>
-        <w:t>API CSV</w:t>
-      </w:r>
-      <w:r>
-        <w:rPr>
-          <w:rFonts w:ascii="Times New Roman" w:hAnsi="Times New Roman" w:cs="Times New Roman"/>
-          <w:sz w:val="24"/>
-          <w:szCs w:val="24"/>
-        </w:rPr>
-        <w:t xml:space="preserve">, and the </w:t>
+        <w:t>CA2_Programming_Code_sba23021.ipynb</w:t>
       </w:r>
       <w:r>
         <w:rPr>
@@ -6598,149 +6583,30 @@
           <w:sz w:val="24"/>
           <w:szCs w:val="24"/>
         </w:rPr>
-        <w:t xml:space="preserve">Eurostat </w:t>
-      </w:r>
-      <w:r>
-        <w:rPr>
-          <w:rFonts w:ascii="Times New Roman" w:hAnsi="Times New Roman" w:cs="Times New Roman"/>
-          <w:sz w:val="24"/>
-          <w:szCs w:val="24"/>
-        </w:rPr>
-        <w:t>module.</w:t>
-      </w:r>
-    </w:p>
-    <w:p>
-      <w:pPr>
-        <w:pStyle w:val="Heading1"/>
-        <w:numPr>
-          <w:ilvl w:val="2"/>
-          <w:numId w:val="1"/>
-        </w:numPr>
-        <w:spacing w:after="120"/>
-        <w:rPr>
-          <w:rFonts w:ascii="Arial" w:hAnsi="Arial" w:cs="Arial"/>
+        <w:t>”</w:t>
+      </w:r>
+      <w:r>
+        <w:rPr>
+          <w:rFonts w:ascii="Times New Roman" w:hAnsi="Times New Roman" w:cs="Times New Roman"/>
           <w:i/>
           <w:iCs/>
-          <w:color w:val="auto"/>
-          <w:sz w:val="24"/>
-          <w:szCs w:val="24"/>
-        </w:rPr>
-      </w:pPr>
-      <w:bookmarkStart w:id="9" w:name="_Toc154779043"/>
-      <w:r>
-        <w:rPr>
-          <w:rFonts w:ascii="Arial" w:hAnsi="Arial" w:cs="Arial"/>
-          <w:i/>
-          <w:iCs/>
-          <w:color w:val="auto"/>
-          <w:sz w:val="24"/>
-          <w:szCs w:val="24"/>
-        </w:rPr>
-        <w:t xml:space="preserve">Data </w:t>
-      </w:r>
-      <w:r>
-        <w:rPr>
-          <w:rFonts w:ascii="Arial" w:hAnsi="Arial" w:cs="Arial"/>
-          <w:i/>
-          <w:iCs/>
-          <w:color w:val="auto"/>
-          <w:sz w:val="24"/>
-          <w:szCs w:val="24"/>
-        </w:rPr>
-        <w:t>Processing</w:t>
-      </w:r>
-      <w:bookmarkEnd w:id="9"/>
-    </w:p>
-    <w:p>
-      <w:pPr>
-        <w:ind w:left="720"/>
-        <w:rPr>
-          <w:rFonts w:ascii="Times New Roman" w:hAnsi="Times New Roman" w:cs="Times New Roman"/>
-          <w:sz w:val="24"/>
-          <w:szCs w:val="24"/>
-        </w:rPr>
-      </w:pPr>
-      <w:r>
-        <w:rPr>
-          <w:rFonts w:ascii="Times New Roman" w:hAnsi="Times New Roman" w:cs="Times New Roman"/>
-          <w:i/>
-          <w:iCs/>
-          <w:sz w:val="24"/>
-          <w:szCs w:val="24"/>
-        </w:rPr>
-        <w:t>Pandas</w:t>
-      </w:r>
-      <w:r>
-        <w:rPr>
-          <w:rFonts w:ascii="Times New Roman" w:hAnsi="Times New Roman" w:cs="Times New Roman"/>
-          <w:i/>
-          <w:iCs/>
-          <w:sz w:val="24"/>
-          <w:szCs w:val="24"/>
-        </w:rPr>
-        <w:t xml:space="preserve"> </w:t>
-      </w:r>
-      <w:r>
-        <w:rPr>
-          <w:rFonts w:ascii="Times New Roman" w:hAnsi="Times New Roman" w:cs="Times New Roman"/>
-          <w:sz w:val="24"/>
-          <w:szCs w:val="24"/>
-        </w:rPr>
-        <w:t>library</w:t>
-      </w:r>
-      <w:r>
-        <w:rPr>
-          <w:rFonts w:ascii="Times New Roman" w:hAnsi="Times New Roman" w:cs="Times New Roman"/>
-          <w:sz w:val="24"/>
-          <w:szCs w:val="24"/>
-        </w:rPr>
-        <w:t xml:space="preserve">, function </w:t>
-      </w:r>
-      <w:proofErr w:type="spellStart"/>
-      <w:proofErr w:type="gramStart"/>
-      <w:r>
-        <w:rPr>
-          <w:rFonts w:ascii="Times New Roman" w:hAnsi="Times New Roman" w:cs="Times New Roman"/>
-          <w:i/>
-          <w:iCs/>
-          <w:sz w:val="24"/>
-          <w:szCs w:val="24"/>
-        </w:rPr>
-        <w:t>pd.read</w:t>
-      </w:r>
-      <w:proofErr w:type="gramEnd"/>
-      <w:r>
-        <w:rPr>
-          <w:rFonts w:ascii="Times New Roman" w:hAnsi="Times New Roman" w:cs="Times New Roman"/>
-          <w:i/>
-          <w:iCs/>
-          <w:sz w:val="24"/>
-          <w:szCs w:val="24"/>
-        </w:rPr>
-        <w:t>_csv</w:t>
-      </w:r>
-      <w:proofErr w:type="spellEnd"/>
-      <w:r>
-        <w:rPr>
-          <w:rFonts w:ascii="Times New Roman" w:hAnsi="Times New Roman" w:cs="Times New Roman"/>
-          <w:sz w:val="24"/>
-          <w:szCs w:val="24"/>
-        </w:rPr>
-        <w:t>:</w:t>
-      </w:r>
-    </w:p>
-    <w:p>
-      <w:pPr>
-        <w:ind w:left="720"/>
-        <w:jc w:val="center"/>
+          <w:sz w:val="24"/>
+          <w:szCs w:val="24"/>
+        </w:rPr>
+        <w:t>.</w:t>
+      </w:r>
+    </w:p>
+    <w:p>
+      <w:pPr>
+        <w:ind w:left="360"/>
       </w:pPr>
       <w:r>
         <w:lastRenderedPageBreak/>
         <w:drawing>
-          <wp:inline distT="0" distB="0" distL="0" distR="0" wp14:anchorId="31909588" wp14:editId="63BE2A61">
-            <wp:extent cx="5351838" cy="2425700"/>
-            <wp:effectExtent l="0" t="0" r="1270" b="0"/>
-            <wp:docPr id="445737168" name="Picture 1" descr="A screenshot of a computer&#10;&#10;Description automatically generated"/>
+          <wp:inline distT="0" distB="0" distL="0" distR="0" wp14:anchorId="12CEC918" wp14:editId="0082335E">
+            <wp:extent cx="5731510" cy="6657340"/>
+            <wp:effectExtent l="0" t="0" r="2540" b="0"/>
+            <wp:docPr id="1606272401" name="Picture 1"/>
             <wp:cNvGraphicFramePr>
               <a:graphicFrameLocks xmlns:a="http://schemas.openxmlformats.org/drawingml/2006/main" noChangeAspect="1"/>
             </wp:cNvGraphicFramePr>
@@ -6748,7 +6614,7 @@
               <a:graphicData uri="http://schemas.openxmlformats.org/drawingml/2006/picture">
                 <pic:pic xmlns:pic="http://schemas.openxmlformats.org/drawingml/2006/picture">
                   <pic:nvPicPr>
-                    <pic:cNvPr id="445737168" name="Picture 1" descr="A screenshot of a computer&#10;&#10;Description automatically generated"/>
+                    <pic:cNvPr id="1606272401" name=""/>
                     <pic:cNvPicPr/>
                   </pic:nvPicPr>
                   <pic:blipFill>
@@ -6760,7 +6626,7 @@
                   <pic:spPr>
                     <a:xfrm>
                       <a:off x="0" y="0"/>
-                      <a:ext cx="5354731" cy="2427011"/>
+                      <a:ext cx="5731510" cy="6657340"/>
                     </a:xfrm>
                     <a:prstGeom prst="rect">
                       <a:avLst/>
@@ -6773,453 +6639,10 @@
         </w:drawing>
       </w:r>
     </w:p>
-    <w:p>
-      <w:pPr>
-        <w:ind w:left="720"/>
-        <w:jc w:val="center"/>
-      </w:pPr>
-      <w:r>
-        <w:t xml:space="preserve">Figure X </w:t>
-      </w:r>
-      <w:r>
-        <w:t>used for Web API CSV</w:t>
-      </w:r>
-    </w:p>
-    <w:p>
-      <w:pPr>
-        <w:ind w:left="720"/>
-        <w:jc w:val="center"/>
-      </w:pPr>
-      <w:r>
-        <w:drawing>
-          <wp:inline distT="0" distB="0" distL="0" distR="0" wp14:anchorId="41DF32DF" wp14:editId="6878DB0E">
-            <wp:extent cx="5382260" cy="2338713"/>
-            <wp:effectExtent l="0" t="0" r="8890" b="4445"/>
-            <wp:docPr id="362836099" name="Picture 1" descr="A screenshot of a computer&#10;&#10;Description automatically generated"/>
-            <wp:cNvGraphicFramePr>
-              <a:graphicFrameLocks xmlns:a="http://schemas.openxmlformats.org/drawingml/2006/main" noChangeAspect="1"/>
-            </wp:cNvGraphicFramePr>
-            <a:graphic xmlns:a="http://schemas.openxmlformats.org/drawingml/2006/main">
-              <a:graphicData uri="http://schemas.openxmlformats.org/drawingml/2006/picture">
-                <pic:pic xmlns:pic="http://schemas.openxmlformats.org/drawingml/2006/picture">
-                  <pic:nvPicPr>
-                    <pic:cNvPr id="362836099" name="Picture 1" descr="A screenshot of a computer&#10;&#10;Description automatically generated"/>
-                    <pic:cNvPicPr/>
-                  </pic:nvPicPr>
-                  <pic:blipFill>
-                    <a:blip r:embed="rId17"/>
-                    <a:stretch>
-                      <a:fillRect/>
-                    </a:stretch>
-                  </pic:blipFill>
-                  <pic:spPr>
-                    <a:xfrm>
-                      <a:off x="0" y="0"/>
-                      <a:ext cx="5389231" cy="2341742"/>
-                    </a:xfrm>
-                    <a:prstGeom prst="rect">
-                      <a:avLst/>
-                    </a:prstGeom>
-                  </pic:spPr>
-                </pic:pic>
-              </a:graphicData>
-            </a:graphic>
-          </wp:inline>
-        </w:drawing>
-      </w:r>
-    </w:p>
-    <w:p>
-      <w:pPr>
-        <w:ind w:left="720"/>
-        <w:rPr>
-          <w:rFonts w:ascii="Times New Roman" w:hAnsi="Times New Roman" w:cs="Times New Roman"/>
-          <w:sz w:val="24"/>
-          <w:szCs w:val="24"/>
-        </w:rPr>
-      </w:pPr>
-      <w:r>
-        <w:rPr>
-          <w:rFonts w:ascii="Times New Roman" w:hAnsi="Times New Roman" w:cs="Times New Roman"/>
-          <w:i/>
-          <w:iCs/>
-          <w:sz w:val="24"/>
-          <w:szCs w:val="24"/>
-        </w:rPr>
-        <w:t>Eurostat</w:t>
-      </w:r>
-      <w:r>
-        <w:rPr>
-          <w:rFonts w:ascii="Times New Roman" w:hAnsi="Times New Roman" w:cs="Times New Roman"/>
-          <w:i/>
-          <w:iCs/>
-          <w:sz w:val="24"/>
-          <w:szCs w:val="24"/>
-        </w:rPr>
-        <w:t xml:space="preserve"> </w:t>
-      </w:r>
-      <w:r>
-        <w:rPr>
-          <w:rFonts w:ascii="Times New Roman" w:hAnsi="Times New Roman" w:cs="Times New Roman"/>
-          <w:sz w:val="24"/>
-          <w:szCs w:val="24"/>
-        </w:rPr>
-        <w:t xml:space="preserve">library, function </w:t>
-      </w:r>
-      <w:proofErr w:type="spellStart"/>
-      <w:r>
-        <w:rPr>
-          <w:rFonts w:ascii="Times New Roman" w:hAnsi="Times New Roman" w:cs="Times New Roman"/>
-          <w:i/>
-          <w:iCs/>
-          <w:sz w:val="24"/>
-          <w:szCs w:val="24"/>
-        </w:rPr>
-        <w:t>eurostat.get_data_df</w:t>
-      </w:r>
-      <w:proofErr w:type="spellEnd"/>
-      <w:r>
-        <w:rPr>
-          <w:rFonts w:ascii="Times New Roman" w:hAnsi="Times New Roman" w:cs="Times New Roman"/>
-          <w:sz w:val="24"/>
-          <w:szCs w:val="24"/>
-        </w:rPr>
-        <w:t>:</w:t>
-      </w:r>
-    </w:p>
-    <w:p>
-      <w:pPr>
-        <w:ind w:left="720"/>
-      </w:pPr>
-    </w:p>
-    <w:p>
-      <w:pPr>
-        <w:ind w:left="720"/>
-        <w:jc w:val="center"/>
-      </w:pPr>
-      <w:r>
-        <w:drawing>
-          <wp:inline distT="0" distB="0" distL="0" distR="0" wp14:anchorId="3604AAD1" wp14:editId="15B34B87">
-            <wp:extent cx="5731510" cy="2074545"/>
-            <wp:effectExtent l="0" t="0" r="2540" b="1905"/>
-            <wp:docPr id="2097504294" name="Picture 1" descr="A screenshot of a computer screen&#10;&#10;Description automatically generated"/>
-            <wp:cNvGraphicFramePr>
-              <a:graphicFrameLocks xmlns:a="http://schemas.openxmlformats.org/drawingml/2006/main" noChangeAspect="1"/>
-            </wp:cNvGraphicFramePr>
-            <a:graphic xmlns:a="http://schemas.openxmlformats.org/drawingml/2006/main">
-              <a:graphicData uri="http://schemas.openxmlformats.org/drawingml/2006/picture">
-                <pic:pic xmlns:pic="http://schemas.openxmlformats.org/drawingml/2006/picture">
-                  <pic:nvPicPr>
-                    <pic:cNvPr id="2097504294" name="Picture 1" descr="A screenshot of a computer screen&#10;&#10;Description automatically generated"/>
-                    <pic:cNvPicPr/>
-                  </pic:nvPicPr>
-                  <pic:blipFill>
-                    <a:blip r:embed="rId18"/>
-                    <a:stretch>
-                      <a:fillRect/>
-                    </a:stretch>
-                  </pic:blipFill>
-                  <pic:spPr>
-                    <a:xfrm>
-                      <a:off x="0" y="0"/>
-                      <a:ext cx="5731510" cy="2074545"/>
-                    </a:xfrm>
-                    <a:prstGeom prst="rect">
-                      <a:avLst/>
-                    </a:prstGeom>
-                  </pic:spPr>
-                </pic:pic>
-              </a:graphicData>
-            </a:graphic>
-          </wp:inline>
-        </w:drawing>
-      </w:r>
-    </w:p>
-    <w:p>
-      <w:pPr>
-        <w:ind w:left="720"/>
-        <w:jc w:val="center"/>
-      </w:pPr>
-    </w:p>
-    <w:p>
-      <w:pPr>
-        <w:ind w:left="720"/>
-        <w:jc w:val="center"/>
-      </w:pPr>
-    </w:p>
-    <w:p>
-      <w:pPr>
-        <w:ind w:left="720"/>
-      </w:pPr>
-    </w:p>
-    <w:p>
-      <w:pPr>
-        <w:ind w:left="720"/>
-        <w:rPr>
-          <w:rFonts w:ascii="Times New Roman" w:hAnsi="Times New Roman" w:cs="Times New Roman"/>
-          <w:sz w:val="24"/>
-          <w:szCs w:val="24"/>
-        </w:rPr>
-      </w:pPr>
-      <w:proofErr w:type="spellStart"/>
-      <w:r>
-        <w:rPr>
-          <w:rFonts w:ascii="Times New Roman" w:hAnsi="Times New Roman" w:cs="Times New Roman"/>
-          <w:i/>
-          <w:iCs/>
-          <w:sz w:val="24"/>
-          <w:szCs w:val="24"/>
-        </w:rPr>
-        <w:lastRenderedPageBreak/>
-        <w:t>Scipy</w:t>
-      </w:r>
-      <w:proofErr w:type="spellEnd"/>
-      <w:r>
-        <w:rPr>
-          <w:rFonts w:ascii="Times New Roman" w:hAnsi="Times New Roman" w:cs="Times New Roman"/>
-          <w:i/>
-          <w:iCs/>
-          <w:sz w:val="24"/>
-          <w:szCs w:val="24"/>
-        </w:rPr>
-        <w:t xml:space="preserve"> stats</w:t>
-      </w:r>
-      <w:r>
-        <w:rPr>
-          <w:rFonts w:ascii="Times New Roman" w:hAnsi="Times New Roman" w:cs="Times New Roman"/>
-          <w:i/>
-          <w:iCs/>
-          <w:sz w:val="24"/>
-          <w:szCs w:val="24"/>
-        </w:rPr>
-        <w:t xml:space="preserve"> </w:t>
-      </w:r>
-      <w:r>
-        <w:rPr>
-          <w:rFonts w:ascii="Times New Roman" w:hAnsi="Times New Roman" w:cs="Times New Roman"/>
-          <w:sz w:val="24"/>
-          <w:szCs w:val="24"/>
-        </w:rPr>
-        <w:t xml:space="preserve">library, </w:t>
-      </w:r>
-      <w:r>
-        <w:rPr>
-          <w:rFonts w:ascii="Times New Roman" w:hAnsi="Times New Roman" w:cs="Times New Roman"/>
-          <w:sz w:val="24"/>
-          <w:szCs w:val="24"/>
-        </w:rPr>
-        <w:t>method</w:t>
-      </w:r>
-      <w:r>
-        <w:rPr>
-          <w:rFonts w:ascii="Times New Roman" w:hAnsi="Times New Roman" w:cs="Times New Roman"/>
-          <w:sz w:val="24"/>
-          <w:szCs w:val="24"/>
-        </w:rPr>
-        <w:t xml:space="preserve"> </w:t>
-      </w:r>
-      <w:proofErr w:type="spellStart"/>
-      <w:r>
-        <w:rPr>
-          <w:rFonts w:ascii="Times New Roman" w:hAnsi="Times New Roman" w:cs="Times New Roman"/>
-          <w:i/>
-          <w:iCs/>
-          <w:sz w:val="24"/>
-          <w:szCs w:val="24"/>
-        </w:rPr>
-        <w:t>st.</w:t>
-      </w:r>
-      <w:proofErr w:type="gramStart"/>
-      <w:r>
-        <w:rPr>
-          <w:rFonts w:ascii="Times New Roman" w:hAnsi="Times New Roman" w:cs="Times New Roman"/>
-          <w:i/>
-          <w:iCs/>
-          <w:sz w:val="24"/>
-          <w:szCs w:val="24"/>
-        </w:rPr>
-        <w:t>t.interval</w:t>
-      </w:r>
-      <w:proofErr w:type="spellEnd"/>
-      <w:proofErr w:type="gramEnd"/>
-      <w:r>
-        <w:rPr>
-          <w:rFonts w:ascii="Times New Roman" w:hAnsi="Times New Roman" w:cs="Times New Roman"/>
-          <w:sz w:val="24"/>
-          <w:szCs w:val="24"/>
-        </w:rPr>
-        <w:t xml:space="preserve"> and </w:t>
-      </w:r>
-      <w:proofErr w:type="spellStart"/>
-      <w:r>
-        <w:rPr>
-          <w:rFonts w:ascii="Times New Roman" w:hAnsi="Times New Roman" w:cs="Times New Roman"/>
-          <w:i/>
-          <w:iCs/>
-          <w:sz w:val="24"/>
-          <w:szCs w:val="24"/>
-        </w:rPr>
-        <w:t>Numpy</w:t>
-      </w:r>
-      <w:proofErr w:type="spellEnd"/>
-      <w:r>
-        <w:rPr>
-          <w:rFonts w:ascii="Times New Roman" w:hAnsi="Times New Roman" w:cs="Times New Roman"/>
-          <w:i/>
-          <w:iCs/>
-          <w:sz w:val="24"/>
-          <w:szCs w:val="24"/>
-        </w:rPr>
-        <w:t xml:space="preserve"> </w:t>
-      </w:r>
-      <w:r>
-        <w:rPr>
-          <w:rFonts w:ascii="Times New Roman" w:hAnsi="Times New Roman" w:cs="Times New Roman"/>
-          <w:sz w:val="24"/>
-          <w:szCs w:val="24"/>
-        </w:rPr>
-        <w:t xml:space="preserve">and </w:t>
-      </w:r>
-      <w:proofErr w:type="spellStart"/>
-      <w:r>
-        <w:rPr>
-          <w:rFonts w:ascii="Times New Roman" w:hAnsi="Times New Roman" w:cs="Times New Roman"/>
-          <w:i/>
-          <w:iCs/>
-          <w:sz w:val="24"/>
-          <w:szCs w:val="24"/>
-        </w:rPr>
-        <w:t>np.mean</w:t>
-      </w:r>
-      <w:proofErr w:type="spellEnd"/>
-      <w:r>
-        <w:rPr>
-          <w:rFonts w:ascii="Times New Roman" w:hAnsi="Times New Roman" w:cs="Times New Roman"/>
-          <w:i/>
-          <w:iCs/>
-          <w:sz w:val="24"/>
-          <w:szCs w:val="24"/>
-        </w:rPr>
-        <w:t>()</w:t>
-      </w:r>
-      <w:r>
-        <w:rPr>
-          <w:rFonts w:ascii="Times New Roman" w:hAnsi="Times New Roman" w:cs="Times New Roman"/>
-          <w:sz w:val="24"/>
-          <w:szCs w:val="24"/>
-        </w:rPr>
-        <w:t>:</w:t>
-      </w:r>
-    </w:p>
-    <w:p>
-      <w:pPr>
-        <w:ind w:left="720"/>
-        <w:jc w:val="center"/>
-        <w:rPr>
-          <w:rFonts w:ascii="Times New Roman" w:hAnsi="Times New Roman" w:cs="Times New Roman"/>
-          <w:sz w:val="24"/>
-          <w:szCs w:val="24"/>
-        </w:rPr>
-      </w:pPr>
-      <w:r>
-        <w:rPr>
-          <w:rFonts w:ascii="Times New Roman" w:hAnsi="Times New Roman" w:cs="Times New Roman"/>
-          <w:sz w:val="24"/>
-          <w:szCs w:val="24"/>
-        </w:rPr>
-        <w:drawing>
-          <wp:inline distT="0" distB="0" distL="0" distR="0" wp14:anchorId="05554071" wp14:editId="587CC794">
-            <wp:extent cx="4728210" cy="845483"/>
-            <wp:effectExtent l="0" t="0" r="0" b="0"/>
-            <wp:docPr id="2101166377" name="Picture 1" descr="A screenshot of a computer&#10;&#10;Description automatically generated"/>
-            <wp:cNvGraphicFramePr>
-              <a:graphicFrameLocks xmlns:a="http://schemas.openxmlformats.org/drawingml/2006/main" noChangeAspect="1"/>
-            </wp:cNvGraphicFramePr>
-            <a:graphic xmlns:a="http://schemas.openxmlformats.org/drawingml/2006/main">
-              <a:graphicData uri="http://schemas.openxmlformats.org/drawingml/2006/picture">
-                <pic:pic xmlns:pic="http://schemas.openxmlformats.org/drawingml/2006/picture">
-                  <pic:nvPicPr>
-                    <pic:cNvPr id="2101166377" name="Picture 1" descr="A screenshot of a computer&#10;&#10;Description automatically generated"/>
-                    <pic:cNvPicPr/>
-                  </pic:nvPicPr>
-                  <pic:blipFill>
-                    <a:blip r:embed="rId19"/>
-                    <a:stretch>
-                      <a:fillRect/>
-                    </a:stretch>
-                  </pic:blipFill>
-                  <pic:spPr>
-                    <a:xfrm>
-                      <a:off x="0" y="0"/>
-                      <a:ext cx="4742559" cy="848049"/>
-                    </a:xfrm>
-                    <a:prstGeom prst="rect">
-                      <a:avLst/>
-                    </a:prstGeom>
-                  </pic:spPr>
-                </pic:pic>
-              </a:graphicData>
-            </a:graphic>
-          </wp:inline>
-        </w:drawing>
-      </w:r>
-    </w:p>
     <w:p/>
     <w:p/>
     <w:p/>
     <w:p/>
-    <w:p>
-      <w:pPr>
-        <w:pStyle w:val="Heading1"/>
-        <w:numPr>
-          <w:ilvl w:val="2"/>
-          <w:numId w:val="1"/>
-        </w:numPr>
-        <w:spacing w:after="120"/>
-        <w:rPr>
-          <w:rFonts w:ascii="Arial" w:hAnsi="Arial" w:cs="Arial"/>
-          <w:i/>
-          <w:iCs/>
-          <w:color w:val="auto"/>
-          <w:sz w:val="24"/>
-          <w:szCs w:val="24"/>
-        </w:rPr>
-      </w:pPr>
-      <w:bookmarkStart w:id="10" w:name="_Toc154779044"/>
-      <w:r>
-        <w:rPr>
-          <w:rFonts w:ascii="Arial" w:hAnsi="Arial" w:cs="Arial"/>
-          <w:i/>
-          <w:iCs/>
-          <w:color w:val="auto"/>
-          <w:sz w:val="24"/>
-          <w:szCs w:val="24"/>
-        </w:rPr>
-        <w:t xml:space="preserve">Data </w:t>
-      </w:r>
-      <w:r>
-        <w:rPr>
-          <w:rFonts w:ascii="Arial" w:hAnsi="Arial" w:cs="Arial"/>
-          <w:i/>
-          <w:iCs/>
-          <w:color w:val="auto"/>
-          <w:sz w:val="24"/>
-          <w:szCs w:val="24"/>
-        </w:rPr>
-        <w:t>Agg</w:t>
-      </w:r>
-      <w:r>
-        <w:rPr>
-          <w:rFonts w:ascii="Arial" w:hAnsi="Arial" w:cs="Arial"/>
-          <w:i/>
-          <w:iCs/>
-          <w:color w:val="auto"/>
-          <w:sz w:val="24"/>
-          <w:szCs w:val="24"/>
-        </w:rPr>
-        <w:t>regation</w:t>
-      </w:r>
-      <w:bookmarkEnd w:id="10"/>
-    </w:p>
     <w:p/>
     <w:p/>
     <w:p>
@@ -7247,7 +6670,7 @@
           <w:szCs w:val="24"/>
         </w:rPr>
       </w:pPr>
-      <w:bookmarkStart w:id="11" w:name="_Toc154779045"/>
+      <w:bookmarkStart w:id="9" w:name="_Toc154779045"/>
       <w:r>
         <w:rPr>
           <w:rFonts w:ascii="Arial" w:hAnsi="Arial" w:cs="Arial"/>
@@ -7259,7 +6682,7 @@
         </w:rPr>
         <w:t>Statistical Analysis</w:t>
       </w:r>
-      <w:bookmarkEnd w:id="11"/>
+      <w:bookmarkEnd w:id="9"/>
     </w:p>
     <w:p>
       <w:pPr>
@@ -7276,7 +6699,7 @@
           <w:szCs w:val="24"/>
         </w:rPr>
       </w:pPr>
-      <w:bookmarkStart w:id="12" w:name="_Toc154779046"/>
+      <w:bookmarkStart w:id="10" w:name="_Toc154779046"/>
       <w:r>
         <w:rPr>
           <w:rFonts w:ascii="Arial" w:hAnsi="Arial" w:cs="Arial"/>
@@ -7304,7 +6727,7 @@
         </w:rPr>
         <w:t>tatistics</w:t>
       </w:r>
-      <w:bookmarkEnd w:id="12"/>
+      <w:bookmarkEnd w:id="10"/>
     </w:p>
     <w:p>
       <w:pPr>
@@ -7323,7 +6746,7 @@
           <w:szCs w:val="24"/>
         </w:rPr>
       </w:pPr>
-      <w:bookmarkStart w:id="13" w:name="_Toc154779047"/>
+      <w:bookmarkStart w:id="11" w:name="_Toc154779047"/>
       <w:r>
         <w:rPr>
           <w:rFonts w:ascii="Arial" w:hAnsi="Arial" w:cs="Arial"/>
@@ -7379,7 +6802,7 @@
         </w:rPr>
         <w:t>nterval</w:t>
       </w:r>
-      <w:bookmarkEnd w:id="13"/>
+      <w:bookmarkEnd w:id="11"/>
     </w:p>
     <w:p>
       <w:pPr>
@@ -7615,7 +7038,7 @@
                     <pic:cNvPicPr/>
                   </pic:nvPicPr>
                   <pic:blipFill>
-                    <a:blip r:embed="rId20"/>
+                    <a:blip r:embed="rId17"/>
                     <a:stretch>
                       <a:fillRect/>
                     </a:stretch>
@@ -7704,7 +7127,7 @@
                     <pic:cNvPicPr/>
                   </pic:nvPicPr>
                   <pic:blipFill>
-                    <a:blip r:embed="rId21"/>
+                    <a:blip r:embed="rId18"/>
                     <a:stretch>
                       <a:fillRect/>
                     </a:stretch>
@@ -7760,7 +7183,7 @@
           <w:szCs w:val="24"/>
         </w:rPr>
       </w:pPr>
-      <w:bookmarkStart w:id="14" w:name="_Toc154779048"/>
+      <w:bookmarkStart w:id="12" w:name="_Toc154779048"/>
       <w:r>
         <w:rPr>
           <w:rFonts w:ascii="Arial" w:hAnsi="Arial" w:cs="Arial"/>
@@ -7783,7 +7206,7 @@
         </w:rPr>
         <w:t>for Hypothesis Test Two Populations</w:t>
       </w:r>
-      <w:bookmarkEnd w:id="14"/>
+      <w:bookmarkEnd w:id="12"/>
     </w:p>
     <w:p>
       <w:pPr>
@@ -8037,7 +7460,7 @@
                     <pic:cNvPicPr/>
                   </pic:nvPicPr>
                   <pic:blipFill>
-                    <a:blip r:embed="rId22"/>
+                    <a:blip r:embed="rId19"/>
                     <a:stretch>
                       <a:fillRect/>
                     </a:stretch>
@@ -8210,7 +7633,7 @@
           <w:szCs w:val="24"/>
         </w:rPr>
       </w:pPr>
-      <w:bookmarkStart w:id="15" w:name="_Toc154779049"/>
+      <w:bookmarkStart w:id="13" w:name="_Toc154779049"/>
       <w:r>
         <w:rPr>
           <w:rFonts w:ascii="Arial" w:hAnsi="Arial" w:cs="Arial"/>
@@ -8300,7 +7723,7 @@
         </w:rPr>
         <w:t>ay</w:t>
       </w:r>
-      <w:bookmarkEnd w:id="15"/>
+      <w:bookmarkEnd w:id="13"/>
     </w:p>
     <w:p>
       <w:pPr>
@@ -8676,7 +8099,7 @@
                     <pic:cNvPicPr/>
                   </pic:nvPicPr>
                   <pic:blipFill>
-                    <a:blip r:embed="rId23"/>
+                    <a:blip r:embed="rId20"/>
                     <a:stretch>
                       <a:fillRect/>
                     </a:stretch>
@@ -8892,7 +8315,7 @@
                     <pic:cNvPicPr/>
                   </pic:nvPicPr>
                   <pic:blipFill>
-                    <a:blip r:embed="rId24"/>
+                    <a:blip r:embed="rId21"/>
                     <a:stretch>
                       <a:fillRect/>
                     </a:stretch>
@@ -8950,7 +8373,7 @@
           <w:szCs w:val="24"/>
         </w:rPr>
       </w:pPr>
-      <w:bookmarkStart w:id="16" w:name="_Toc154779050"/>
+      <w:bookmarkStart w:id="14" w:name="_Toc154779050"/>
       <w:r>
         <w:rPr>
           <w:rFonts w:ascii="Arial" w:hAnsi="Arial" w:cs="Arial"/>
@@ -9017,7 +8440,7 @@
         </w:rPr>
         <w:t>est</w:t>
       </w:r>
-      <w:bookmarkEnd w:id="16"/>
+      <w:bookmarkEnd w:id="14"/>
     </w:p>
     <w:p>
       <w:pPr>
@@ -9168,7 +8591,7 @@
                     <pic:cNvPicPr/>
                   </pic:nvPicPr>
                   <pic:blipFill>
-                    <a:blip r:embed="rId25"/>
+                    <a:blip r:embed="rId22"/>
                     <a:stretch>
                       <a:fillRect/>
                     </a:stretch>
@@ -9240,7 +8663,7 @@
                     <pic:cNvPicPr/>
                   </pic:nvPicPr>
                   <pic:blipFill>
-                    <a:blip r:embed="rId26"/>
+                    <a:blip r:embed="rId23"/>
                     <a:stretch>
                       <a:fillRect/>
                     </a:stretch>
@@ -9278,7 +8701,7 @@
           <w:szCs w:val="24"/>
         </w:rPr>
       </w:pPr>
-      <w:bookmarkStart w:id="17" w:name="_Toc154779051"/>
+      <w:bookmarkStart w:id="15" w:name="_Toc154779051"/>
       <w:r>
         <w:rPr>
           <w:rFonts w:ascii="Arial" w:hAnsi="Arial" w:cs="Arial"/>
@@ -9301,7 +8724,7 @@
         </w:rPr>
         <w:t>for Kruskal-Wallis</w:t>
       </w:r>
-      <w:bookmarkEnd w:id="17"/>
+      <w:bookmarkEnd w:id="15"/>
     </w:p>
     <w:p>
       <w:pPr>
@@ -9463,7 +8886,7 @@
                     <pic:cNvPicPr/>
                   </pic:nvPicPr>
                   <pic:blipFill>
-                    <a:blip r:embed="rId27"/>
+                    <a:blip r:embed="rId24"/>
                     <a:stretch>
                       <a:fillRect/>
                     </a:stretch>
@@ -9604,7 +9027,7 @@
                     <pic:cNvPicPr/>
                   </pic:nvPicPr>
                   <pic:blipFill>
-                    <a:blip r:embed="rId28"/>
+                    <a:blip r:embed="rId25"/>
                     <a:stretch>
                       <a:fillRect/>
                     </a:stretch>
@@ -9652,7 +9075,7 @@
           <w:szCs w:val="24"/>
         </w:rPr>
       </w:pPr>
-      <w:bookmarkStart w:id="18" w:name="_Toc154779052"/>
+      <w:bookmarkStart w:id="16" w:name="_Toc154779052"/>
       <w:r>
         <w:rPr>
           <w:rFonts w:ascii="Arial" w:hAnsi="Arial" w:cs="Arial"/>
@@ -9686,7 +9109,7 @@
         </w:rPr>
         <w:t>U-Mann Whitney</w:t>
       </w:r>
-      <w:bookmarkEnd w:id="18"/>
+      <w:bookmarkEnd w:id="16"/>
     </w:p>
     <w:p>
       <w:pPr>
@@ -9854,7 +9277,7 @@
                     <pic:cNvPicPr/>
                   </pic:nvPicPr>
                   <pic:blipFill>
-                    <a:blip r:embed="rId29"/>
+                    <a:blip r:embed="rId26"/>
                     <a:stretch>
                       <a:fillRect/>
                     </a:stretch>
@@ -9976,7 +9399,7 @@
                     <pic:cNvPicPr/>
                   </pic:nvPicPr>
                   <pic:blipFill>
-                    <a:blip r:embed="rId30"/>
+                    <a:blip r:embed="rId27"/>
                     <a:stretch>
                       <a:fillRect/>
                     </a:stretch>
@@ -10023,7 +9446,7 @@
           <w:szCs w:val="24"/>
         </w:rPr>
       </w:pPr>
-      <w:bookmarkStart w:id="19" w:name="_Toc154779053"/>
+      <w:bookmarkStart w:id="17" w:name="_Toc154779053"/>
       <w:r>
         <w:rPr>
           <w:rFonts w:ascii="Arial" w:hAnsi="Arial" w:cs="Arial"/>
@@ -10051,7 +9474,7 @@
         </w:rPr>
         <w:t>nterval</w:t>
       </w:r>
-      <w:bookmarkEnd w:id="19"/>
+      <w:bookmarkEnd w:id="17"/>
     </w:p>
     <w:p>
       <w:pPr>
@@ -10120,7 +9543,7 @@
                     <pic:cNvPicPr/>
                   </pic:nvPicPr>
                   <pic:blipFill>
-                    <a:blip r:embed="rId31"/>
+                    <a:blip r:embed="rId28"/>
                     <a:stretch>
                       <a:fillRect/>
                     </a:stretch>
@@ -10338,7 +9761,7 @@
                     <pic:cNvPicPr/>
                   </pic:nvPicPr>
                   <pic:blipFill>
-                    <a:blip r:embed="rId32"/>
+                    <a:blip r:embed="rId29"/>
                     <a:stretch>
                       <a:fillRect/>
                     </a:stretch>
@@ -10411,7 +9834,7 @@
                     <pic:cNvPicPr/>
                   </pic:nvPicPr>
                   <pic:blipFill>
-                    <a:blip r:embed="rId33"/>
+                    <a:blip r:embed="rId30"/>
                     <a:stretch>
                       <a:fillRect/>
                     </a:stretch>
@@ -10705,7 +10128,7 @@
                     <pic:cNvPicPr/>
                   </pic:nvPicPr>
                   <pic:blipFill>
-                    <a:blip r:embed="rId34"/>
+                    <a:blip r:embed="rId31"/>
                     <a:stretch>
                       <a:fillRect/>
                     </a:stretch>
@@ -10759,7 +10182,7 @@
                     <pic:cNvPicPr/>
                   </pic:nvPicPr>
                   <pic:blipFill>
-                    <a:blip r:embed="rId35"/>
+                    <a:blip r:embed="rId32"/>
                     <a:stretch>
                       <a:fillRect/>
                     </a:stretch>
@@ -10823,7 +10246,7 @@
           <w:szCs w:val="24"/>
         </w:rPr>
       </w:pPr>
-      <w:bookmarkStart w:id="20" w:name="_Toc154779054"/>
+      <w:bookmarkStart w:id="18" w:name="_Toc154779054"/>
       <w:r>
         <w:rPr>
           <w:rFonts w:ascii="Arial" w:hAnsi="Arial" w:cs="Arial"/>
@@ -10852,7 +10275,7 @@
         </w:rPr>
         <w:t>tatistics</w:t>
       </w:r>
-      <w:bookmarkEnd w:id="20"/>
+      <w:bookmarkEnd w:id="18"/>
     </w:p>
     <w:p>
       <w:pPr>
@@ -10871,7 +10294,7 @@
           <w:szCs w:val="24"/>
         </w:rPr>
       </w:pPr>
-      <w:bookmarkStart w:id="21" w:name="_Toc154779055"/>
+      <w:bookmarkStart w:id="19" w:name="_Toc154779055"/>
       <w:r>
         <w:rPr>
           <w:rFonts w:ascii="Arial" w:hAnsi="Arial" w:cs="Arial"/>
@@ -10883,7 +10306,7 @@
         </w:rPr>
         <w:t>Parametric</w:t>
       </w:r>
-      <w:bookmarkEnd w:id="21"/>
+      <w:bookmarkEnd w:id="19"/>
     </w:p>
     <w:p>
       <w:pPr>
@@ -10902,7 +10325,7 @@
           <w:szCs w:val="24"/>
         </w:rPr>
       </w:pPr>
-      <w:bookmarkStart w:id="22" w:name="_Toc154779056"/>
+      <w:bookmarkStart w:id="20" w:name="_Toc154779056"/>
       <w:r>
         <w:rPr>
           <w:rFonts w:ascii="Arial" w:hAnsi="Arial" w:cs="Arial"/>
@@ -10925,7 +10348,7 @@
         </w:rPr>
         <w:t xml:space="preserve"> Two Populations</w:t>
       </w:r>
-      <w:bookmarkEnd w:id="22"/>
+      <w:bookmarkEnd w:id="20"/>
     </w:p>
     <w:p>
       <w:pPr>
@@ -11159,7 +10582,7 @@
                     <pic:cNvPicPr/>
                   </pic:nvPicPr>
                   <pic:blipFill>
-                    <a:blip r:embed="rId36"/>
+                    <a:blip r:embed="rId33"/>
                     <a:stretch>
                       <a:fillRect/>
                     </a:stretch>
@@ -11243,7 +10666,7 @@
                     <pic:cNvPicPr/>
                   </pic:nvPicPr>
                   <pic:blipFill>
-                    <a:blip r:embed="rId37"/>
+                    <a:blip r:embed="rId34"/>
                     <a:stretch>
                       <a:fillRect/>
                     </a:stretch>
@@ -11323,7 +10746,7 @@
                     <pic:cNvPicPr/>
                   </pic:nvPicPr>
                   <pic:blipFill>
-                    <a:blip r:embed="rId38"/>
+                    <a:blip r:embed="rId35"/>
                     <a:stretch>
                       <a:fillRect/>
                     </a:stretch>
@@ -11403,7 +10826,7 @@
                     <pic:cNvPicPr/>
                   </pic:nvPicPr>
                   <pic:blipFill>
-                    <a:blip r:embed="rId39"/>
+                    <a:blip r:embed="rId36"/>
                     <a:stretch>
                       <a:fillRect/>
                     </a:stretch>
@@ -11447,7 +10870,7 @@
           <w:szCs w:val="24"/>
         </w:rPr>
       </w:pPr>
-      <w:bookmarkStart w:id="23" w:name="_Toc154779057"/>
+      <w:bookmarkStart w:id="21" w:name="_Toc154779057"/>
       <w:r>
         <w:rPr>
           <w:rFonts w:ascii="Arial" w:hAnsi="Arial" w:cs="Arial"/>
@@ -11482,7 +10905,7 @@
         </w:rPr>
         <w:t xml:space="preserve"> One-Way</w:t>
       </w:r>
-      <w:bookmarkEnd w:id="23"/>
+      <w:bookmarkEnd w:id="21"/>
     </w:p>
     <w:p>
       <w:pPr>
@@ -11561,7 +10984,7 @@
                     <pic:cNvPicPr/>
                   </pic:nvPicPr>
                   <pic:blipFill>
-                    <a:blip r:embed="rId40"/>
+                    <a:blip r:embed="rId37"/>
                     <a:stretch>
                       <a:fillRect/>
                     </a:stretch>
@@ -11791,7 +11214,7 @@
                     <pic:cNvPicPr/>
                   </pic:nvPicPr>
                   <pic:blipFill>
-                    <a:blip r:embed="rId41"/>
+                    <a:blip r:embed="rId38"/>
                     <a:stretch>
                       <a:fillRect/>
                     </a:stretch>
@@ -12010,7 +11433,7 @@
                     <pic:cNvPicPr/>
                   </pic:nvPicPr>
                   <pic:blipFill>
-                    <a:blip r:embed="rId42"/>
+                    <a:blip r:embed="rId39"/>
                     <a:stretch>
                       <a:fillRect/>
                     </a:stretch>
@@ -12256,7 +11679,7 @@
                     <pic:cNvPicPr/>
                   </pic:nvPicPr>
                   <pic:blipFill>
-                    <a:blip r:embed="rId43"/>
+                    <a:blip r:embed="rId40"/>
                     <a:stretch>
                       <a:fillRect/>
                     </a:stretch>
@@ -12406,7 +11829,7 @@
           <w:szCs w:val="24"/>
         </w:rPr>
       </w:pPr>
-      <w:bookmarkStart w:id="24" w:name="_Toc154779058"/>
+      <w:bookmarkStart w:id="22" w:name="_Toc154779058"/>
       <w:r>
         <w:rPr>
           <w:rFonts w:ascii="Arial" w:hAnsi="Arial" w:cs="Arial"/>
@@ -12419,7 +11842,7 @@
         <w:lastRenderedPageBreak/>
         <w:t>Chi-squared test</w:t>
       </w:r>
-      <w:bookmarkEnd w:id="24"/>
+      <w:bookmarkEnd w:id="22"/>
       <w:r>
         <w:rPr>
           <w:rFonts w:ascii="Arial" w:hAnsi="Arial" w:cs="Arial"/>
@@ -12543,7 +11966,7 @@
                     <pic:cNvPicPr/>
                   </pic:nvPicPr>
                   <pic:blipFill>
-                    <a:blip r:embed="rId44"/>
+                    <a:blip r:embed="rId41"/>
                     <a:stretch>
                       <a:fillRect/>
                     </a:stretch>
@@ -12673,7 +12096,7 @@
                     <pic:cNvPicPr/>
                   </pic:nvPicPr>
                   <pic:blipFill>
-                    <a:blip r:embed="rId45"/>
+                    <a:blip r:embed="rId42"/>
                     <a:stretch>
                       <a:fillRect/>
                     </a:stretch>
@@ -12745,7 +12168,7 @@
                     <pic:cNvPicPr/>
                   </pic:nvPicPr>
                   <pic:blipFill>
-                    <a:blip r:embed="rId46"/>
+                    <a:blip r:embed="rId43"/>
                     <a:stretch>
                       <a:fillRect/>
                     </a:stretch>
@@ -12826,7 +12249,7 @@
                     <pic:cNvPicPr/>
                   </pic:nvPicPr>
                   <pic:blipFill>
-                    <a:blip r:embed="rId47"/>
+                    <a:blip r:embed="rId44"/>
                     <a:stretch>
                       <a:fillRect/>
                     </a:stretch>
@@ -12893,7 +12316,7 @@
           <w:szCs w:val="24"/>
         </w:rPr>
       </w:pPr>
-      <w:bookmarkStart w:id="25" w:name="_Toc154779059"/>
+      <w:bookmarkStart w:id="23" w:name="_Toc154779059"/>
       <w:r>
         <w:rPr>
           <w:rFonts w:ascii="Arial" w:hAnsi="Arial" w:cs="Arial"/>
@@ -12905,7 +12328,7 @@
         </w:rPr>
         <w:t>Non-parametric</w:t>
       </w:r>
-      <w:bookmarkEnd w:id="25"/>
+      <w:bookmarkEnd w:id="23"/>
     </w:p>
     <w:p>
       <w:pPr>
@@ -12924,7 +12347,7 @@
           <w:szCs w:val="24"/>
         </w:rPr>
       </w:pPr>
-      <w:bookmarkStart w:id="26" w:name="_Toc154779060"/>
+      <w:bookmarkStart w:id="24" w:name="_Toc154779060"/>
       <w:r>
         <w:rPr>
           <w:rFonts w:ascii="Arial" w:hAnsi="Arial" w:cs="Arial"/>
@@ -12936,7 +12359,7 @@
         </w:rPr>
         <w:t>Kruskal-Wallis</w:t>
       </w:r>
-      <w:bookmarkEnd w:id="26"/>
+      <w:bookmarkEnd w:id="24"/>
     </w:p>
     <w:p>
       <w:pPr>
@@ -13031,7 +12454,7 @@
                     <pic:cNvPicPr/>
                   </pic:nvPicPr>
                   <pic:blipFill>
-                    <a:blip r:embed="rId48"/>
+                    <a:blip r:embed="rId45"/>
                     <a:stretch>
                       <a:fillRect/>
                     </a:stretch>
@@ -13304,7 +12727,7 @@
                     <pic:cNvPicPr/>
                   </pic:nvPicPr>
                   <pic:blipFill>
-                    <a:blip r:embed="rId49"/>
+                    <a:blip r:embed="rId46"/>
                     <a:stretch>
                       <a:fillRect/>
                     </a:stretch>
@@ -13462,7 +12885,7 @@
                     <pic:cNvPicPr/>
                   </pic:nvPicPr>
                   <pic:blipFill>
-                    <a:blip r:embed="rId50"/>
+                    <a:blip r:embed="rId47"/>
                     <a:stretch>
                       <a:fillRect/>
                     </a:stretch>
@@ -13724,7 +13147,7 @@
                     <pic:cNvPicPr/>
                   </pic:nvPicPr>
                   <pic:blipFill>
-                    <a:blip r:embed="rId51"/>
+                    <a:blip r:embed="rId48"/>
                     <a:stretch>
                       <a:fillRect/>
                     </a:stretch>
@@ -13809,7 +13232,7 @@
           <w:szCs w:val="24"/>
         </w:rPr>
       </w:pPr>
-      <w:bookmarkStart w:id="27" w:name="_Toc154779061"/>
+      <w:bookmarkStart w:id="25" w:name="_Toc154779061"/>
       <w:r>
         <w:rPr>
           <w:rFonts w:ascii="Arial" w:hAnsi="Arial" w:cs="Arial"/>
@@ -13821,7 +13244,7 @@
         </w:rPr>
         <w:t>U-Mann Whitman</w:t>
       </w:r>
-      <w:bookmarkEnd w:id="27"/>
+      <w:bookmarkEnd w:id="25"/>
     </w:p>
     <w:p>
       <w:pPr>
@@ -13896,7 +13319,7 @@
                     <pic:cNvPicPr/>
                   </pic:nvPicPr>
                   <pic:blipFill>
-                    <a:blip r:embed="rId52"/>
+                    <a:blip r:embed="rId49"/>
                     <a:stretch>
                       <a:fillRect/>
                     </a:stretch>
@@ -14084,7 +13507,7 @@
                     <pic:cNvPicPr/>
                   </pic:nvPicPr>
                   <pic:blipFill>
-                    <a:blip r:embed="rId53"/>
+                    <a:blip r:embed="rId50"/>
                     <a:stretch>
                       <a:fillRect/>
                     </a:stretch>
@@ -14202,7 +13625,7 @@
                     <pic:cNvPicPr/>
                   </pic:nvPicPr>
                   <pic:blipFill>
-                    <a:blip r:embed="rId54"/>
+                    <a:blip r:embed="rId51"/>
                     <a:stretch>
                       <a:fillRect/>
                     </a:stretch>
@@ -14398,7 +13821,7 @@
                     <pic:cNvPicPr/>
                   </pic:nvPicPr>
                   <pic:blipFill>
-                    <a:blip r:embed="rId55"/>
+                    <a:blip r:embed="rId52"/>
                     <a:stretch>
                       <a:fillRect/>
                     </a:stretch>
@@ -14505,7 +13928,7 @@
           <w:szCs w:val="24"/>
         </w:rPr>
       </w:pPr>
-      <w:bookmarkStart w:id="28" w:name="_Toc154779062"/>
+      <w:bookmarkStart w:id="26" w:name="_Toc154779062"/>
       <w:r>
         <w:rPr>
           <w:rFonts w:ascii="Arial" w:hAnsi="Arial" w:cs="Arial"/>
@@ -14578,7 +14001,7 @@
         </w:rPr>
         <w:t>aced</w:t>
       </w:r>
-      <w:bookmarkEnd w:id="28"/>
+      <w:bookmarkEnd w:id="26"/>
     </w:p>
     <w:p>
       <w:pPr>
@@ -14693,7 +14116,7 @@
                     <pic:cNvPicPr/>
                   </pic:nvPicPr>
                   <pic:blipFill>
-                    <a:blip r:embed="rId56"/>
+                    <a:blip r:embed="rId53"/>
                     <a:stretch>
                       <a:fillRect/>
                     </a:stretch>
@@ -14867,7 +14290,7 @@
                     <pic:cNvPicPr/>
                   </pic:nvPicPr>
                   <pic:blipFill>
-                    <a:blip r:embed="rId57"/>
+                    <a:blip r:embed="rId54"/>
                     <a:stretch>
                       <a:fillRect/>
                     </a:stretch>
@@ -15021,7 +14444,7 @@
           <w:szCs w:val="24"/>
         </w:rPr>
       </w:pPr>
-      <w:bookmarkStart w:id="29" w:name="_Toc154779063"/>
+      <w:bookmarkStart w:id="27" w:name="_Toc154779063"/>
       <w:r>
         <w:rPr>
           <w:rFonts w:ascii="Arial" w:hAnsi="Arial" w:cs="Arial"/>
@@ -15033,7 +14456,7 @@
         </w:rPr>
         <w:t>ML</w:t>
       </w:r>
-      <w:bookmarkEnd w:id="29"/>
+      <w:bookmarkEnd w:id="27"/>
     </w:p>
     <w:p>
       <w:pPr>
@@ -15112,7 +14535,7 @@
                     <pic:cNvPicPr/>
                   </pic:nvPicPr>
                   <pic:blipFill>
-                    <a:blip r:embed="rId58"/>
+                    <a:blip r:embed="rId55"/>
                     <a:stretch>
                       <a:fillRect/>
                     </a:stretch>
@@ -15148,7 +14571,7 @@
           <w:szCs w:val="24"/>
         </w:rPr>
       </w:pPr>
-      <w:bookmarkStart w:id="30" w:name="_Toc154779064"/>
+      <w:bookmarkStart w:id="28" w:name="_Toc154779064"/>
       <w:r>
         <w:rPr>
           <w:rFonts w:ascii="Arial" w:hAnsi="Arial" w:cs="Arial"/>
@@ -15260,7 +14683,7 @@
         </w:rPr>
         <w:t>.</w:t>
       </w:r>
-      <w:bookmarkEnd w:id="30"/>
+      <w:bookmarkEnd w:id="28"/>
     </w:p>
     <w:p>
       <w:pPr>
@@ -15385,7 +14808,7 @@
                     <pic:cNvPicPr/>
                   </pic:nvPicPr>
                   <pic:blipFill>
-                    <a:blip r:embed="rId59"/>
+                    <a:blip r:embed="rId56"/>
                     <a:stretch>
                       <a:fillRect/>
                     </a:stretch>
@@ -15489,7 +14912,7 @@
                     <pic:cNvPicPr/>
                   </pic:nvPicPr>
                   <pic:blipFill>
-                    <a:blip r:embed="rId60"/>
+                    <a:blip r:embed="rId57"/>
                     <a:stretch>
                       <a:fillRect/>
                     </a:stretch>
@@ -15592,7 +15015,7 @@
                     <pic:cNvPicPr/>
                   </pic:nvPicPr>
                   <pic:blipFill>
-                    <a:blip r:embed="rId61"/>
+                    <a:blip r:embed="rId58"/>
                     <a:stretch>
                       <a:fillRect/>
                     </a:stretch>
@@ -15711,7 +15134,7 @@
                     <pic:cNvPicPr/>
                   </pic:nvPicPr>
                   <pic:blipFill>
-                    <a:blip r:embed="rId62"/>
+                    <a:blip r:embed="rId59"/>
                     <a:stretch>
                       <a:fillRect/>
                     </a:stretch>
@@ -15776,7 +15199,7 @@
                     <pic:cNvPicPr/>
                   </pic:nvPicPr>
                   <pic:blipFill>
-                    <a:blip r:embed="rId63"/>
+                    <a:blip r:embed="rId60"/>
                     <a:stretch>
                       <a:fillRect/>
                     </a:stretch>
@@ -15856,7 +15279,7 @@
                     <pic:cNvPicPr/>
                   </pic:nvPicPr>
                   <pic:blipFill>
-                    <a:blip r:embed="rId64"/>
+                    <a:blip r:embed="rId61"/>
                     <a:stretch>
                       <a:fillRect/>
                     </a:stretch>
@@ -15909,7 +15332,7 @@
                     <pic:cNvPicPr/>
                   </pic:nvPicPr>
                   <pic:blipFill>
-                    <a:blip r:embed="rId65"/>
+                    <a:blip r:embed="rId62"/>
                     <a:stretch>
                       <a:fillRect/>
                     </a:stretch>
@@ -15963,7 +15386,7 @@
           <w:szCs w:val="24"/>
         </w:rPr>
       </w:pPr>
-      <w:bookmarkStart w:id="31" w:name="_Toc154779065"/>
+      <w:bookmarkStart w:id="29" w:name="_Toc154779065"/>
       <w:r>
         <w:rPr>
           <w:rFonts w:ascii="Arial" w:hAnsi="Arial" w:cs="Arial"/>
@@ -16036,7 +15459,7 @@
         </w:rPr>
         <w:t>eduction.</w:t>
       </w:r>
-      <w:bookmarkEnd w:id="31"/>
+      <w:bookmarkEnd w:id="29"/>
     </w:p>
     <w:p>
       <w:pPr>
@@ -16097,7 +15520,7 @@
                     <pic:cNvPicPr/>
                   </pic:nvPicPr>
                   <pic:blipFill>
-                    <a:blip r:embed="rId66"/>
+                    <a:blip r:embed="rId63"/>
                     <a:stretch>
                       <a:fillRect/>
                     </a:stretch>
@@ -16162,7 +15585,7 @@
                     <pic:cNvPicPr/>
                   </pic:nvPicPr>
                   <pic:blipFill>
-                    <a:blip r:embed="rId67"/>
+                    <a:blip r:embed="rId64"/>
                     <a:stretch>
                       <a:fillRect/>
                     </a:stretch>
@@ -16244,7 +15667,7 @@
           <w:szCs w:val="24"/>
         </w:rPr>
       </w:pPr>
-      <w:bookmarkStart w:id="32" w:name="_Toc154779066"/>
+      <w:bookmarkStart w:id="30" w:name="_Toc154779066"/>
       <w:r>
         <w:rPr>
           <w:rFonts w:ascii="Arial" w:hAnsi="Arial" w:cs="Arial"/>
@@ -16281,7 +15704,7 @@
         </w:rPr>
         <w:t>.</w:t>
       </w:r>
-      <w:bookmarkEnd w:id="32"/>
+      <w:bookmarkEnd w:id="30"/>
     </w:p>
     <w:p>
       <w:pPr>
@@ -16352,7 +15775,7 @@
                     <pic:cNvPicPr/>
                   </pic:nvPicPr>
                   <pic:blipFill>
-                    <a:blip r:embed="rId68"/>
+                    <a:blip r:embed="rId65"/>
                     <a:stretch>
                       <a:fillRect/>
                     </a:stretch>
@@ -16398,7 +15821,7 @@
                     <pic:cNvPicPr/>
                   </pic:nvPicPr>
                   <pic:blipFill>
-                    <a:blip r:embed="rId69"/>
+                    <a:blip r:embed="rId66"/>
                     <a:stretch>
                       <a:fillRect/>
                     </a:stretch>
@@ -16461,7 +15884,7 @@
                     <pic:cNvPicPr/>
                   </pic:nvPicPr>
                   <pic:blipFill>
-                    <a:blip r:embed="rId70"/>
+                    <a:blip r:embed="rId67"/>
                     <a:stretch>
                       <a:fillRect/>
                     </a:stretch>
@@ -16506,7 +15929,7 @@
                     <pic:cNvPicPr/>
                   </pic:nvPicPr>
                   <pic:blipFill>
-                    <a:blip r:embed="rId71"/>
+                    <a:blip r:embed="rId68"/>
                     <a:stretch>
                       <a:fillRect/>
                     </a:stretch>
@@ -16600,7 +16023,7 @@
           <w:szCs w:val="24"/>
         </w:rPr>
       </w:pPr>
-      <w:bookmarkStart w:id="33" w:name="_Toc154779067"/>
+      <w:bookmarkStart w:id="31" w:name="_Toc154779067"/>
       <w:r>
         <w:rPr>
           <w:rFonts w:ascii="Arial" w:hAnsi="Arial" w:cs="Arial"/>
@@ -16610,7 +16033,7 @@
         </w:rPr>
         <w:t>Sentiment Analysis.</w:t>
       </w:r>
-      <w:bookmarkEnd w:id="33"/>
+      <w:bookmarkEnd w:id="31"/>
     </w:p>
     <w:p>
       <w:pPr>
@@ -16672,7 +16095,7 @@
                     <pic:cNvPicPr/>
                   </pic:nvPicPr>
                   <pic:blipFill>
-                    <a:blip r:embed="rId72"/>
+                    <a:blip r:embed="rId69"/>
                     <a:stretch>
                       <a:fillRect/>
                     </a:stretch>
@@ -16772,7 +16195,7 @@
                     <pic:cNvPicPr/>
                   </pic:nvPicPr>
                   <pic:blipFill>
-                    <a:blip r:embed="rId73"/>
+                    <a:blip r:embed="rId70"/>
                     <a:stretch>
                       <a:fillRect/>
                     </a:stretch>
@@ -16830,7 +16253,7 @@
                     <pic:cNvPicPr/>
                   </pic:nvPicPr>
                   <pic:blipFill>
-                    <a:blip r:embed="rId74"/>
+                    <a:blip r:embed="rId71"/>
                     <a:stretch>
                       <a:fillRect/>
                     </a:stretch>
@@ -16969,7 +16392,7 @@
                     <pic:cNvPicPr/>
                   </pic:nvPicPr>
                   <pic:blipFill>
-                    <a:blip r:embed="rId75"/>
+                    <a:blip r:embed="rId72"/>
                     <a:stretch>
                       <a:fillRect/>
                     </a:stretch>
@@ -17075,7 +16498,7 @@
                     <pic:cNvPicPr/>
                   </pic:nvPicPr>
                   <pic:blipFill>
-                    <a:blip r:embed="rId76"/>
+                    <a:blip r:embed="rId73"/>
                     <a:stretch>
                       <a:fillRect/>
                     </a:stretch>
@@ -17138,7 +16561,7 @@
                     <pic:cNvPicPr/>
                   </pic:nvPicPr>
                   <pic:blipFill>
-                    <a:blip r:embed="rId77"/>
+                    <a:blip r:embed="rId74"/>
                     <a:stretch>
                       <a:fillRect/>
                     </a:stretch>
@@ -17320,7 +16743,7 @@
           <w:szCs w:val="24"/>
         </w:rPr>
       </w:pPr>
-      <w:bookmarkStart w:id="34" w:name="_Toc154779068"/>
+      <w:bookmarkStart w:id="32" w:name="_Toc154779068"/>
       <w:r>
         <w:rPr>
           <w:rFonts w:ascii="Arial" w:hAnsi="Arial" w:cs="Arial"/>
@@ -17348,7 +16771,7 @@
         </w:rPr>
         <w:t>onclusions</w:t>
       </w:r>
-      <w:bookmarkEnd w:id="34"/>
+      <w:bookmarkEnd w:id="32"/>
     </w:p>
     <w:p>
       <w:pPr>
@@ -17367,7 +16790,7 @@
           <w:szCs w:val="24"/>
         </w:rPr>
       </w:pPr>
-      <w:bookmarkStart w:id="35" w:name="_Toc154779069"/>
+      <w:bookmarkStart w:id="33" w:name="_Toc154779069"/>
       <w:r>
         <w:rPr>
           <w:rFonts w:ascii="Arial" w:hAnsi="Arial" w:cs="Arial"/>
@@ -17379,7 +16802,7 @@
         </w:rPr>
         <w:t>Supervised Learning</w:t>
       </w:r>
-      <w:bookmarkEnd w:id="35"/>
+      <w:bookmarkEnd w:id="33"/>
     </w:p>
     <w:p>
       <w:pPr>
@@ -17481,7 +16904,7 @@
                     <pic:cNvPicPr/>
                   </pic:nvPicPr>
                   <pic:blipFill>
-                    <a:blip r:embed="rId78"/>
+                    <a:blip r:embed="rId75"/>
                     <a:stretch>
                       <a:fillRect/>
                     </a:stretch>
@@ -17562,7 +16985,7 @@
                     <pic:cNvPicPr/>
                   </pic:nvPicPr>
                   <pic:blipFill>
-                    <a:blip r:embed="rId79"/>
+                    <a:blip r:embed="rId76"/>
                     <a:stretch>
                       <a:fillRect/>
                     </a:stretch>
@@ -17667,7 +17090,7 @@
                     <pic:cNvPicPr/>
                   </pic:nvPicPr>
                   <pic:blipFill>
-                    <a:blip r:embed="rId80"/>
+                    <a:blip r:embed="rId77"/>
                     <a:stretch>
                       <a:fillRect/>
                     </a:stretch>
@@ -17740,7 +17163,7 @@
                     <pic:cNvPicPr/>
                   </pic:nvPicPr>
                   <pic:blipFill>
-                    <a:blip r:embed="rId81"/>
+                    <a:blip r:embed="rId78"/>
                     <a:stretch>
                       <a:fillRect/>
                     </a:stretch>
@@ -17824,7 +17247,7 @@
                     <pic:cNvPicPr/>
                   </pic:nvPicPr>
                   <pic:blipFill>
-                    <a:blip r:embed="rId82"/>
+                    <a:blip r:embed="rId79"/>
                     <a:stretch>
                       <a:fillRect/>
                     </a:stretch>
@@ -17895,7 +17318,7 @@
                     <pic:cNvPicPr/>
                   </pic:nvPicPr>
                   <pic:blipFill>
-                    <a:blip r:embed="rId83"/>
+                    <a:blip r:embed="rId80"/>
                     <a:stretch>
                       <a:fillRect/>
                     </a:stretch>
@@ -17979,7 +17402,7 @@
           <w:szCs w:val="24"/>
         </w:rPr>
       </w:pPr>
-      <w:bookmarkStart w:id="36" w:name="_Toc154779070"/>
+      <w:bookmarkStart w:id="34" w:name="_Toc154779070"/>
       <w:r>
         <w:rPr>
           <w:rFonts w:ascii="Arial" w:hAnsi="Arial" w:cs="Arial"/>
@@ -17991,7 +17414,7 @@
         </w:rPr>
         <w:t>Cross Validation and Feature Reduction</w:t>
       </w:r>
-      <w:bookmarkEnd w:id="36"/>
+      <w:bookmarkEnd w:id="34"/>
     </w:p>
     <w:p>
       <w:pPr>
@@ -18049,7 +17472,7 @@
                     <pic:cNvPicPr/>
                   </pic:nvPicPr>
                   <pic:blipFill>
-                    <a:blip r:embed="rId84"/>
+                    <a:blip r:embed="rId81"/>
                     <a:stretch>
                       <a:fillRect/>
                     </a:stretch>
@@ -18118,7 +17541,7 @@
                     <pic:cNvPicPr/>
                   </pic:nvPicPr>
                   <pic:blipFill>
-                    <a:blip r:embed="rId85"/>
+                    <a:blip r:embed="rId82"/>
                     <a:stretch>
                       <a:fillRect/>
                     </a:stretch>
@@ -18190,7 +17613,7 @@
           <w:szCs w:val="24"/>
         </w:rPr>
       </w:pPr>
-      <w:bookmarkStart w:id="37" w:name="_Toc154779071"/>
+      <w:bookmarkStart w:id="35" w:name="_Toc154779071"/>
       <w:r>
         <w:rPr>
           <w:rFonts w:ascii="Arial" w:hAnsi="Arial" w:cs="Arial"/>
@@ -18202,7 +17625,7 @@
         </w:rPr>
         <w:t>Unsupervised Learning</w:t>
       </w:r>
-      <w:bookmarkEnd w:id="37"/>
+      <w:bookmarkEnd w:id="35"/>
     </w:p>
     <w:p>
       <w:pPr>
@@ -18259,7 +17682,7 @@
                     <pic:cNvPicPr/>
                   </pic:nvPicPr>
                   <pic:blipFill>
-                    <a:blip r:embed="rId86"/>
+                    <a:blip r:embed="rId83"/>
                     <a:stretch>
                       <a:fillRect/>
                     </a:stretch>
@@ -18336,7 +17759,7 @@
                     <pic:cNvPicPr/>
                   </pic:nvPicPr>
                   <pic:blipFill>
-                    <a:blip r:embed="rId87"/>
+                    <a:blip r:embed="rId84"/>
                     <a:stretch>
                       <a:fillRect/>
                     </a:stretch>
@@ -18469,7 +17892,7 @@
                     <pic:cNvPicPr/>
                   </pic:nvPicPr>
                   <pic:blipFill>
-                    <a:blip r:embed="rId88"/>
+                    <a:blip r:embed="rId85"/>
                     <a:stretch>
                       <a:fillRect/>
                     </a:stretch>
@@ -18626,7 +18049,7 @@
                     <pic:cNvPicPr/>
                   </pic:nvPicPr>
                   <pic:blipFill>
-                    <a:blip r:embed="rId89"/>
+                    <a:blip r:embed="rId86"/>
                     <a:stretch>
                       <a:fillRect/>
                     </a:stretch>
@@ -18748,7 +18171,7 @@
                     <pic:cNvPicPr/>
                   </pic:nvPicPr>
                   <pic:blipFill>
-                    <a:blip r:embed="rId90"/>
+                    <a:blip r:embed="rId87"/>
                     <a:stretch>
                       <a:fillRect/>
                     </a:stretch>
@@ -18828,7 +18251,7 @@
                     <pic:cNvPicPr/>
                   </pic:nvPicPr>
                   <pic:blipFill>
-                    <a:blip r:embed="rId91"/>
+                    <a:blip r:embed="rId88"/>
                     <a:stretch>
                       <a:fillRect/>
                     </a:stretch>
@@ -18873,7 +18296,7 @@
                     <pic:cNvPicPr/>
                   </pic:nvPicPr>
                   <pic:blipFill>
-                    <a:blip r:embed="rId92"/>
+                    <a:blip r:embed="rId89"/>
                     <a:stretch>
                       <a:fillRect/>
                     </a:stretch>
@@ -19018,7 +18441,7 @@
           <w:szCs w:val="24"/>
         </w:rPr>
       </w:pPr>
-      <w:bookmarkStart w:id="38" w:name="_Toc154779072"/>
+      <w:bookmarkStart w:id="36" w:name="_Toc154779072"/>
       <w:r>
         <w:rPr>
           <w:rFonts w:ascii="Arial" w:hAnsi="Arial" w:cs="Arial"/>
@@ -19041,7 +18464,7 @@
         </w:rPr>
         <w:t>tion and Visualisation</w:t>
       </w:r>
-      <w:bookmarkEnd w:id="38"/>
+      <w:bookmarkEnd w:id="36"/>
     </w:p>
     <w:p>
       <w:pPr>
@@ -19058,7 +18481,7 @@
           <w:szCs w:val="24"/>
         </w:rPr>
       </w:pPr>
-      <w:bookmarkStart w:id="39" w:name="_Toc154779073"/>
+      <w:bookmarkStart w:id="37" w:name="_Toc154779073"/>
       <w:r>
         <w:rPr>
           <w:rFonts w:ascii="Arial" w:hAnsi="Arial" w:cs="Arial"/>
@@ -19078,7 +18501,7 @@
         </w:rPr>
         <w:t>acquistion</w:t>
       </w:r>
-      <w:bookmarkEnd w:id="39"/>
+      <w:bookmarkEnd w:id="37"/>
       <w:proofErr w:type="spellEnd"/>
     </w:p>
     <w:p>
@@ -19096,7 +18519,7 @@
           <w:szCs w:val="24"/>
         </w:rPr>
       </w:pPr>
-      <w:bookmarkStart w:id="40" w:name="_Toc154779074"/>
+      <w:bookmarkStart w:id="38" w:name="_Toc154779074"/>
       <w:r>
         <w:rPr>
           <w:rFonts w:ascii="Arial" w:hAnsi="Arial" w:cs="Arial"/>
@@ -19106,7 +18529,7 @@
         </w:rPr>
         <w:t>EDA methodology</w:t>
       </w:r>
-      <w:bookmarkEnd w:id="40"/>
+      <w:bookmarkEnd w:id="38"/>
     </w:p>
     <w:p>
       <w:pPr>
@@ -19123,7 +18546,7 @@
           <w:szCs w:val="24"/>
         </w:rPr>
       </w:pPr>
-      <w:bookmarkStart w:id="41" w:name="_Toc154779075"/>
+      <w:bookmarkStart w:id="39" w:name="_Toc154779075"/>
       <w:r>
         <w:rPr>
           <w:rFonts w:ascii="Arial" w:hAnsi="Arial" w:cs="Arial"/>
@@ -19133,7 +18556,7 @@
         </w:rPr>
         <w:t>Visualisations</w:t>
       </w:r>
-      <w:bookmarkEnd w:id="41"/>
+      <w:bookmarkEnd w:id="39"/>
     </w:p>
     <w:p>
       <w:pPr>
@@ -19150,7 +18573,7 @@
           <w:szCs w:val="24"/>
         </w:rPr>
       </w:pPr>
-      <w:bookmarkStart w:id="42" w:name="_Toc154779076"/>
+      <w:bookmarkStart w:id="40" w:name="_Toc154779076"/>
       <w:r>
         <w:rPr>
           <w:rFonts w:ascii="Arial" w:hAnsi="Arial" w:cs="Arial"/>
@@ -19160,7 +18583,7 @@
         </w:rPr>
         <w:t>Dashboard</w:t>
       </w:r>
-      <w:bookmarkEnd w:id="42"/>
+      <w:bookmarkEnd w:id="40"/>
     </w:p>
     <w:p>
       <w:pPr>
@@ -19180,7 +18603,7 @@
           <w:szCs w:val="24"/>
         </w:rPr>
       </w:pPr>
-      <w:bookmarkStart w:id="43" w:name="_Toc154779077"/>
+      <w:bookmarkStart w:id="41" w:name="_Toc154779077"/>
       <w:r>
         <w:rPr>
           <w:rFonts w:ascii="Arial" w:hAnsi="Arial" w:cs="Arial"/>
@@ -19192,7 +18615,7 @@
         </w:rPr>
         <w:t>Conclusion</w:t>
       </w:r>
-      <w:bookmarkEnd w:id="43"/>
+      <w:bookmarkEnd w:id="41"/>
     </w:p>
     <w:p>
       <w:pPr>
@@ -19212,7 +18635,7 @@
           <w:szCs w:val="24"/>
         </w:rPr>
       </w:pPr>
-      <w:bookmarkStart w:id="44" w:name="_Toc154779078"/>
+      <w:bookmarkStart w:id="42" w:name="_Toc154779078"/>
       <w:r>
         <w:rPr>
           <w:rFonts w:ascii="Arial" w:hAnsi="Arial" w:cs="Arial"/>
@@ -19224,7 +18647,7 @@
         </w:rPr>
         <w:t>References</w:t>
       </w:r>
-      <w:bookmarkEnd w:id="44"/>
+      <w:bookmarkEnd w:id="42"/>
     </w:p>
     <w:p/>
     <w:p>
@@ -19427,7 +18850,7 @@
         </w:rPr>
         <w:t xml:space="preserve">. [online] Available at: </w:t>
       </w:r>
-      <w:hyperlink r:id="rId93" w:history="1">
+      <w:hyperlink r:id="rId90" w:history="1">
         <w:r>
           <w:rPr>
             <w:rStyle w:val="Hyperlink"/>
@@ -19468,7 +18891,7 @@
           <w:szCs w:val="24"/>
         </w:rPr>
       </w:pPr>
-      <w:bookmarkStart w:id="45" w:name="_Toc154779079"/>
+      <w:bookmarkStart w:id="43" w:name="_Toc154779079"/>
       <w:r>
         <w:rPr>
           <w:rFonts w:ascii="Arial" w:hAnsi="Arial" w:cs="Arial"/>
@@ -19480,7 +18903,7 @@
         </w:rPr>
         <w:t>Annex</w:t>
       </w:r>
-      <w:bookmarkEnd w:id="45"/>
+      <w:bookmarkEnd w:id="43"/>
     </w:p>
     <w:p>
       <w:pPr>
@@ -19497,7 +18920,7 @@
           <w:szCs w:val="24"/>
         </w:rPr>
       </w:pPr>
-      <w:bookmarkStart w:id="46" w:name="_Toc154779080"/>
+      <w:bookmarkStart w:id="44" w:name="_Toc154779080"/>
       <w:r>
         <w:rPr>
           <w:rFonts w:ascii="Arial" w:hAnsi="Arial" w:cs="Arial"/>
@@ -19516,7 +18939,7 @@
         </w:rPr>
         <w:t>L Setup</w:t>
       </w:r>
-      <w:bookmarkEnd w:id="46"/>
+      <w:bookmarkEnd w:id="44"/>
     </w:p>
     <w:p>
       <w:pPr>
@@ -19750,7 +19173,7 @@
                     <pic:cNvPicPr/>
                   </pic:nvPicPr>
                   <pic:blipFill>
-                    <a:blip r:embed="rId94"/>
+                    <a:blip r:embed="rId91"/>
                     <a:stretch>
                       <a:fillRect/>
                     </a:stretch>
@@ -19915,7 +19338,7 @@
                     <pic:cNvPicPr/>
                   </pic:nvPicPr>
                   <pic:blipFill>
-                    <a:blip r:embed="rId95"/>
+                    <a:blip r:embed="rId92"/>
                     <a:stretch>
                       <a:fillRect/>
                     </a:stretch>
@@ -20020,7 +19443,7 @@
                     <pic:cNvPicPr/>
                   </pic:nvPicPr>
                   <pic:blipFill>
-                    <a:blip r:embed="rId96"/>
+                    <a:blip r:embed="rId93"/>
                     <a:stretch>
                       <a:fillRect/>
                     </a:stretch>
@@ -20225,7 +19648,7 @@
                     <pic:cNvPicPr/>
                   </pic:nvPicPr>
                   <pic:blipFill>
-                    <a:blip r:embed="rId97"/>
+                    <a:blip r:embed="rId94"/>
                     <a:stretch>
                       <a:fillRect/>
                     </a:stretch>
@@ -20389,7 +19812,7 @@
                     <pic:cNvPicPr/>
                   </pic:nvPicPr>
                   <pic:blipFill>
-                    <a:blip r:embed="rId98"/>
+                    <a:blip r:embed="rId95"/>
                     <a:stretch>
                       <a:fillRect/>
                     </a:stretch>
@@ -20694,7 +20117,7 @@
                     <pic:cNvPicPr/>
                   </pic:nvPicPr>
                   <pic:blipFill>
-                    <a:blip r:embed="rId99"/>
+                    <a:blip r:embed="rId96"/>
                     <a:stretch>
                       <a:fillRect/>
                     </a:stretch>
@@ -20819,7 +20242,7 @@
                     <pic:cNvPicPr/>
                   </pic:nvPicPr>
                   <pic:blipFill>
-                    <a:blip r:embed="rId100"/>
+                    <a:blip r:embed="rId97"/>
                     <a:stretch>
                       <a:fillRect/>
                     </a:stretch>
@@ -20931,7 +20354,7 @@
                     <pic:cNvPicPr/>
                   </pic:nvPicPr>
                   <pic:blipFill>
-                    <a:blip r:embed="rId101"/>
+                    <a:blip r:embed="rId98"/>
                     <a:stretch>
                       <a:fillRect/>
                     </a:stretch>
@@ -21133,7 +20556,7 @@
                     <pic:cNvPicPr/>
                   </pic:nvPicPr>
                   <pic:blipFill>
-                    <a:blip r:embed="rId102"/>
+                    <a:blip r:embed="rId99"/>
                     <a:stretch>
                       <a:fillRect/>
                     </a:stretch>
@@ -21239,7 +20662,7 @@
                     <pic:cNvPicPr/>
                   </pic:nvPicPr>
                   <pic:blipFill>
-                    <a:blip r:embed="rId103"/>
+                    <a:blip r:embed="rId100"/>
                     <a:stretch>
                       <a:fillRect/>
                     </a:stretch>
@@ -21412,7 +20835,7 @@
                     <pic:cNvPicPr/>
                   </pic:nvPicPr>
                   <pic:blipFill>
-                    <a:blip r:embed="rId104"/>
+                    <a:blip r:embed="rId101"/>
                     <a:stretch>
                       <a:fillRect/>
                     </a:stretch>
@@ -21501,7 +20924,7 @@
                     <pic:cNvPicPr/>
                   </pic:nvPicPr>
                   <pic:blipFill>
-                    <a:blip r:embed="rId105"/>
+                    <a:blip r:embed="rId102"/>
                     <a:stretch>
                       <a:fillRect/>
                     </a:stretch>
@@ -21679,7 +21102,7 @@
                     <pic:cNvPicPr/>
                   </pic:nvPicPr>
                   <pic:blipFill>
-                    <a:blip r:embed="rId106"/>
+                    <a:blip r:embed="rId103"/>
                     <a:stretch>
                       <a:fillRect/>
                     </a:stretch>
@@ -21767,7 +21190,7 @@
                     <pic:cNvPicPr/>
                   </pic:nvPicPr>
                   <pic:blipFill>
-                    <a:blip r:embed="rId107"/>
+                    <a:blip r:embed="rId104"/>
                     <a:stretch>
                       <a:fillRect/>
                     </a:stretch>
@@ -21871,7 +21294,7 @@
                     <pic:cNvPicPr/>
                   </pic:nvPicPr>
                   <pic:blipFill>
-                    <a:blip r:embed="rId108"/>
+                    <a:blip r:embed="rId105"/>
                     <a:stretch>
                       <a:fillRect/>
                     </a:stretch>
@@ -21926,7 +21349,7 @@
                     <pic:cNvPicPr/>
                   </pic:nvPicPr>
                   <pic:blipFill>
-                    <a:blip r:embed="rId109"/>
+                    <a:blip r:embed="rId106"/>
                     <a:stretch>
                       <a:fillRect/>
                     </a:stretch>
@@ -22048,7 +21471,7 @@
                     <pic:cNvPicPr/>
                   </pic:nvPicPr>
                   <pic:blipFill>
-                    <a:blip r:embed="rId110"/>
+                    <a:blip r:embed="rId107"/>
                     <a:stretch>
                       <a:fillRect/>
                     </a:stretch>
@@ -22204,8 +21627,8 @@
       </w:pPr>
     </w:p>
     <w:sectPr>
-      <w:footerReference w:type="default" r:id="rId111"/>
-      <w:footerReference w:type="first" r:id="rId112"/>
+      <w:footerReference w:type="default" r:id="rId108"/>
+      <w:footerReference w:type="first" r:id="rId109"/>
       <w:pgSz w:w="11906" w:h="16838"/>
       <w:pgMar w:top="1440" w:right="1440" w:bottom="1440" w:left="1440" w:header="708" w:footer="708" w:gutter="0"/>
       <w:pgNumType w:start="0"/>

</xml_diff>

<commit_message>
4.Testing & Optimisation, finishing this part.
</commit_message>
<xml_diff>
--- a/CA2_sba23021_Report.docx
+++ b/CA2_sba23021_Report.docx
@@ -5090,25 +5090,7 @@
           <w:sz w:val="24"/>
           <w:szCs w:val="24"/>
         </w:rPr>
-        <w:t xml:space="preserve">I organized the project into five </w:t>
-      </w:r>
-      <w:proofErr w:type="spellStart"/>
-      <w:r>
-        <w:rPr>
-          <w:rFonts w:ascii="Times New Roman" w:hAnsi="Times New Roman" w:cs="Times New Roman"/>
-          <w:sz w:val="24"/>
-          <w:szCs w:val="24"/>
-        </w:rPr>
-        <w:t>Jupyter</w:t>
-      </w:r>
-      <w:proofErr w:type="spellEnd"/>
-      <w:r>
-        <w:rPr>
-          <w:rFonts w:ascii="Times New Roman" w:hAnsi="Times New Roman" w:cs="Times New Roman"/>
-          <w:sz w:val="24"/>
-          <w:szCs w:val="24"/>
-        </w:rPr>
-        <w:t xml:space="preserve"> Notebooks</w:t>
+        <w:t>I organized the project into five Jupyter Notebooks</w:t>
       </w:r>
       <w:r>
         <w:rPr>
@@ -6006,9 +5988,24 @@
           <w:sz w:val="24"/>
           <w:szCs w:val="24"/>
         </w:rPr>
-        <w:t>“</w:t>
-      </w:r>
-      <w:proofErr w:type="spellStart"/>
+        <w:t xml:space="preserve">“tran_hv_psmod” </w:t>
+      </w:r>
+      <w:r>
+        <w:rPr>
+          <w:rFonts w:ascii="Times New Roman" w:hAnsi="Times New Roman" w:cs="Times New Roman"/>
+          <w:sz w:val="24"/>
+          <w:szCs w:val="24"/>
+        </w:rPr>
+        <w:t>within a schema called</w:t>
+      </w:r>
+      <w:r>
+        <w:rPr>
+          <w:rFonts w:ascii="Times New Roman" w:hAnsi="Times New Roman" w:cs="Times New Roman"/>
+          <w:sz w:val="24"/>
+          <w:szCs w:val="24"/>
+        </w:rPr>
+        <w:t xml:space="preserve"> </w:t>
+      </w:r>
       <w:r>
         <w:rPr>
           <w:rFonts w:ascii="Times New Roman" w:hAnsi="Times New Roman" w:cs="Times New Roman"/>
@@ -6017,66 +6014,7 @@
           <w:sz w:val="24"/>
           <w:szCs w:val="24"/>
         </w:rPr>
-        <w:t>tran_hv_psmod</w:t>
-      </w:r>
-      <w:proofErr w:type="spellEnd"/>
-      <w:r>
-        <w:rPr>
-          <w:rFonts w:ascii="Times New Roman" w:hAnsi="Times New Roman" w:cs="Times New Roman"/>
-          <w:i/>
-          <w:iCs/>
-          <w:sz w:val="24"/>
-          <w:szCs w:val="24"/>
-        </w:rPr>
-        <w:t xml:space="preserve">” </w:t>
-      </w:r>
-      <w:r>
-        <w:rPr>
-          <w:rFonts w:ascii="Times New Roman" w:hAnsi="Times New Roman" w:cs="Times New Roman"/>
-          <w:sz w:val="24"/>
-          <w:szCs w:val="24"/>
-        </w:rPr>
-        <w:t>within a schema called</w:t>
-      </w:r>
-      <w:r>
-        <w:rPr>
-          <w:rFonts w:ascii="Times New Roman" w:hAnsi="Times New Roman" w:cs="Times New Roman"/>
-          <w:sz w:val="24"/>
-          <w:szCs w:val="24"/>
-        </w:rPr>
-        <w:t xml:space="preserve"> </w:t>
-      </w:r>
-      <w:r>
-        <w:rPr>
-          <w:rFonts w:ascii="Times New Roman" w:hAnsi="Times New Roman" w:cs="Times New Roman"/>
-          <w:i/>
-          <w:iCs/>
-          <w:sz w:val="24"/>
-          <w:szCs w:val="24"/>
-        </w:rPr>
-        <w:t>“</w:t>
-      </w:r>
-      <w:proofErr w:type="spellStart"/>
-      <w:r>
-        <w:rPr>
-          <w:rFonts w:ascii="Times New Roman" w:hAnsi="Times New Roman" w:cs="Times New Roman"/>
-          <w:i/>
-          <w:iCs/>
-          <w:sz w:val="24"/>
-          <w:szCs w:val="24"/>
-        </w:rPr>
-        <w:t>eurostat</w:t>
-      </w:r>
-      <w:proofErr w:type="spellEnd"/>
-      <w:r>
-        <w:rPr>
-          <w:rFonts w:ascii="Times New Roman" w:hAnsi="Times New Roman" w:cs="Times New Roman"/>
-          <w:i/>
-          <w:iCs/>
-          <w:sz w:val="24"/>
-          <w:szCs w:val="24"/>
-        </w:rPr>
-        <w:t>”</w:t>
+        <w:t>“eurostat”</w:t>
       </w:r>
       <w:r>
         <w:rPr>
@@ -6193,29 +6131,7 @@
           <w:sz w:val="24"/>
           <w:szCs w:val="24"/>
         </w:rPr>
-        <w:t>“</w:t>
-      </w:r>
-      <w:proofErr w:type="spellStart"/>
-      <w:r>
-        <w:rPr>
-          <w:rFonts w:ascii="Times New Roman" w:hAnsi="Times New Roman" w:cs="Times New Roman"/>
-          <w:i/>
-          <w:iCs/>
-          <w:sz w:val="24"/>
-          <w:szCs w:val="24"/>
-        </w:rPr>
-        <w:t>sqlalchemy</w:t>
-      </w:r>
-      <w:proofErr w:type="spellEnd"/>
-      <w:r>
-        <w:rPr>
-          <w:rFonts w:ascii="Times New Roman" w:hAnsi="Times New Roman" w:cs="Times New Roman"/>
-          <w:i/>
-          <w:iCs/>
-          <w:sz w:val="24"/>
-          <w:szCs w:val="24"/>
-        </w:rPr>
-        <w:t>”</w:t>
+        <w:t>“sqlalchemy”</w:t>
       </w:r>
       <w:r>
         <w:rPr>
@@ -6521,23 +6437,37 @@
         </w:rPr>
         <w:t xml:space="preserve">In </w:t>
       </w:r>
-      <w:proofErr w:type="spellStart"/>
-      <w:r>
-        <w:rPr>
-          <w:rFonts w:ascii="Times New Roman" w:hAnsi="Times New Roman" w:cs="Times New Roman"/>
-          <w:sz w:val="24"/>
-          <w:szCs w:val="24"/>
-        </w:rPr>
-        <w:t>analyzing</w:t>
-      </w:r>
-      <w:proofErr w:type="spellEnd"/>
-      <w:r>
-        <w:rPr>
-          <w:rFonts w:ascii="Times New Roman" w:hAnsi="Times New Roman" w:cs="Times New Roman"/>
-          <w:sz w:val="24"/>
-          <w:szCs w:val="24"/>
-        </w:rPr>
-        <w:t xml:space="preserve"> different data sources, I've utilized various libraries and techniques for both processing and aggregating data. The comparisons and contrasts for each data source are summarized in Figure </w:t>
+      <w:r>
+        <w:rPr>
+          <w:rFonts w:ascii="Times New Roman" w:hAnsi="Times New Roman" w:cs="Times New Roman"/>
+          <w:sz w:val="24"/>
+          <w:szCs w:val="24"/>
+        </w:rPr>
+        <w:t>analysing</w:t>
+      </w:r>
+      <w:r>
+        <w:rPr>
+          <w:rFonts w:ascii="Times New Roman" w:hAnsi="Times New Roman" w:cs="Times New Roman"/>
+          <w:sz w:val="24"/>
+          <w:szCs w:val="24"/>
+        </w:rPr>
+        <w:t xml:space="preserve"> different data sources, I</w:t>
+      </w:r>
+      <w:r>
+        <w:rPr>
+          <w:rFonts w:ascii="Times New Roman" w:hAnsi="Times New Roman" w:cs="Times New Roman"/>
+          <w:sz w:val="24"/>
+          <w:szCs w:val="24"/>
+        </w:rPr>
+        <w:t xml:space="preserve"> </w:t>
+      </w:r>
+      <w:r>
+        <w:rPr>
+          <w:rFonts w:ascii="Times New Roman" w:hAnsi="Times New Roman" w:cs="Times New Roman"/>
+          <w:sz w:val="24"/>
+          <w:szCs w:val="24"/>
+        </w:rPr>
+        <w:t xml:space="preserve">utilized various libraries and techniques for both processing and aggregating data. The comparisons and contrasts for each data source are summarized in Figure </w:t>
       </w:r>
       <w:r>
         <w:rPr>
@@ -6563,37 +6493,7 @@
           <w:sz w:val="24"/>
           <w:szCs w:val="24"/>
         </w:rPr>
-        <w:t>“</w:t>
-      </w:r>
-      <w:r>
-        <w:rPr>
-          <w:rFonts w:ascii="Times New Roman" w:hAnsi="Times New Roman" w:cs="Times New Roman"/>
-          <w:i/>
-          <w:iCs/>
-          <w:sz w:val="24"/>
-          <w:szCs w:val="24"/>
-        </w:rPr>
-        <w:t>CA2_Programming_Code_sba23021.ipynb</w:t>
-      </w:r>
-      <w:r>
-        <w:rPr>
-          <w:rFonts w:ascii="Times New Roman" w:hAnsi="Times New Roman" w:cs="Times New Roman"/>
-          <w:i/>
-          <w:iCs/>
-          <w:sz w:val="24"/>
-          <w:szCs w:val="24"/>
-        </w:rPr>
-        <w:t>”</w:t>
-      </w:r>
-      <w:r>
-        <w:rPr>
-          <w:rFonts w:ascii="Times New Roman" w:hAnsi="Times New Roman" w:cs="Times New Roman"/>
-          <w:i/>
-          <w:iCs/>
-          <w:sz w:val="24"/>
-          <w:szCs w:val="24"/>
-        </w:rPr>
-        <w:t>.</w:t>
+        <w:t>“CA2_Programming_Code_sba23021.ipynb”.</w:t>
       </w:r>
     </w:p>
     <w:p>
@@ -6603,10 +6503,10 @@
       <w:r>
         <w:lastRenderedPageBreak/>
         <w:drawing>
-          <wp:inline distT="0" distB="0" distL="0" distR="0" wp14:anchorId="12CEC918" wp14:editId="0082335E">
-            <wp:extent cx="5731510" cy="6657340"/>
+          <wp:inline distT="0" distB="0" distL="0" distR="0" wp14:anchorId="7871F9FF" wp14:editId="45C0D6AA">
+            <wp:extent cx="5731510" cy="6806565"/>
             <wp:effectExtent l="0" t="0" r="2540" b="0"/>
-            <wp:docPr id="1606272401" name="Picture 1"/>
+            <wp:docPr id="189640570" name="Picture 1"/>
             <wp:cNvGraphicFramePr>
               <a:graphicFrameLocks xmlns:a="http://schemas.openxmlformats.org/drawingml/2006/main" noChangeAspect="1"/>
             </wp:cNvGraphicFramePr>
@@ -6614,7 +6514,7 @@
               <a:graphicData uri="http://schemas.openxmlformats.org/drawingml/2006/picture">
                 <pic:pic xmlns:pic="http://schemas.openxmlformats.org/drawingml/2006/picture">
                   <pic:nvPicPr>
-                    <pic:cNvPr id="1606272401" name=""/>
+                    <pic:cNvPr id="189640570" name=""/>
                     <pic:cNvPicPr/>
                   </pic:nvPicPr>
                   <pic:blipFill>
@@ -6626,7 +6526,7 @@
                   <pic:spPr>
                     <a:xfrm>
                       <a:off x="0" y="0"/>
-                      <a:ext cx="5731510" cy="6657340"/>
+                      <a:ext cx="5731510" cy="6806565"/>
                     </a:xfrm>
                     <a:prstGeom prst="rect">
                       <a:avLst/>
@@ -8456,7 +8356,6 @@
         </w:rPr>
         <w:t>“</w:t>
       </w:r>
-      <w:proofErr w:type="spellStart"/>
       <w:r>
         <w:rPr>
           <w:i/>
@@ -8464,7 +8363,6 @@
         </w:rPr>
         <w:t>Motor_energy_type</w:t>
       </w:r>
-      <w:proofErr w:type="spellEnd"/>
       <w:r>
         <w:rPr>
           <w:i/>
@@ -8504,23 +8402,7 @@
           <w:i/>
           <w:iCs/>
         </w:rPr>
-        <w:t>“</w:t>
-      </w:r>
-      <w:proofErr w:type="spellStart"/>
-      <w:r>
-        <w:rPr>
-          <w:i/>
-          <w:iCs/>
-        </w:rPr>
-        <w:t>road_eqr_carpda</w:t>
-      </w:r>
-      <w:proofErr w:type="spellEnd"/>
-      <w:r>
-        <w:rPr>
-          <w:i/>
-          <w:iCs/>
-        </w:rPr>
-        <w:t>”.</w:t>
+        <w:t>“road_eqr_carpda”.</w:t>
       </w:r>
     </w:p>
     <w:p>
@@ -8741,25 +8623,7 @@
           <w:sz w:val="24"/>
           <w:szCs w:val="24"/>
         </w:rPr>
-        <w:t>For this test, I utilized the same dataset as for ANOVA. Some of the airports violated the assumptions of normality required for ANOVA. The advantage of using the Kruskal-</w:t>
-      </w:r>
-      <w:proofErr w:type="gramStart"/>
-      <w:r>
-        <w:rPr>
-          <w:rFonts w:ascii="Times New Roman" w:hAnsi="Times New Roman" w:cs="Times New Roman"/>
-          <w:sz w:val="24"/>
-          <w:szCs w:val="24"/>
-        </w:rPr>
-        <w:t>Wallis</w:t>
-      </w:r>
-      <w:proofErr w:type="gramEnd"/>
-      <w:r>
-        <w:rPr>
-          <w:rFonts w:ascii="Times New Roman" w:hAnsi="Times New Roman" w:cs="Times New Roman"/>
-          <w:sz w:val="24"/>
-          <w:szCs w:val="24"/>
-        </w:rPr>
-        <w:t xml:space="preserve"> test is that it does not require normality to perform the test. I will present two scenarios: one to accept H0 and another to reject H0.</w:t>
+        <w:t>For this test, I utilized the same dataset as for ANOVA. Some of the airports violated the assumptions of normality required for ANOVA. The advantage of using the Kruskal-Wallis test is that it does not require normality to perform the test. I will present two scenarios: one to accept H0 and another to reject H0.</w:t>
       </w:r>
     </w:p>
     <w:p>
@@ -9154,20 +9018,8 @@
           <w:sz w:val="24"/>
           <w:szCs w:val="24"/>
         </w:rPr>
-        <w:t>“</w:t>
-      </w:r>
-      <w:proofErr w:type="spellStart"/>
-      <w:r>
-        <w:rPr>
-          <w:rFonts w:ascii="Times New Roman" w:hAnsi="Times New Roman" w:cs="Times New Roman"/>
-          <w:i/>
-          <w:iCs/>
-          <w:sz w:val="24"/>
-          <w:szCs w:val="24"/>
-        </w:rPr>
-        <w:t>rail_pa_total</w:t>
-      </w:r>
-      <w:proofErr w:type="spellEnd"/>
+        <w:t>“rail_pa_total</w:t>
+      </w:r>
       <w:r>
         <w:rPr>
           <w:rFonts w:ascii="Times New Roman" w:hAnsi="Times New Roman" w:cs="Times New Roman"/>
@@ -10000,16 +9852,7 @@
           <w:sz w:val="24"/>
           <w:szCs w:val="24"/>
         </w:rPr>
-        <w:t xml:space="preserve">green </w:t>
-      </w:r>
-      <w:proofErr w:type="gramStart"/>
-      <w:r>
-        <w:rPr>
-          <w:rFonts w:ascii="Times New Roman" w:hAnsi="Times New Roman" w:cs="Times New Roman"/>
-          <w:sz w:val="24"/>
-          <w:szCs w:val="24"/>
-        </w:rPr>
-        <w:t>line</w:t>
+        <w:t>green line</w:t>
       </w:r>
       <w:r>
         <w:rPr>
@@ -10025,16 +9868,7 @@
           <w:sz w:val="24"/>
           <w:szCs w:val="24"/>
         </w:rPr>
-        <w:t>!</w:t>
-      </w:r>
-      <w:proofErr w:type="gramEnd"/>
-      <w:r>
-        <w:rPr>
-          <w:rFonts w:ascii="Times New Roman" w:hAnsi="Times New Roman" w:cs="Times New Roman"/>
-          <w:sz w:val="24"/>
-          <w:szCs w:val="24"/>
-        </w:rPr>
-        <w:t>=</w:t>
+        <w:t>!=</w:t>
       </w:r>
       <w:r>
         <w:rPr>
@@ -10469,7 +10303,6 @@
         </w:rPr>
         <w:t xml:space="preserve">H1: μ </w:t>
       </w:r>
-      <w:proofErr w:type="gramStart"/>
       <w:r>
         <w:rPr>
           <w:rFonts w:ascii="Times New Roman" w:hAnsi="Times New Roman" w:cs="Times New Roman"/>
@@ -10484,16 +10317,7 @@
           <w:sz w:val="24"/>
           <w:szCs w:val="24"/>
         </w:rPr>
-        <w:t xml:space="preserve"> !</w:t>
-      </w:r>
-      <w:proofErr w:type="gramEnd"/>
-      <w:r>
-        <w:rPr>
-          <w:rFonts w:ascii="Times New Roman" w:hAnsi="Times New Roman" w:cs="Times New Roman"/>
-          <w:sz w:val="24"/>
-          <w:szCs w:val="24"/>
-        </w:rPr>
-        <w:t xml:space="preserve">= μ </w:t>
+        <w:t xml:space="preserve"> != μ </w:t>
       </w:r>
       <w:r>
         <w:rPr>
@@ -13194,25 +13018,7 @@
           <w:sz w:val="24"/>
           <w:szCs w:val="24"/>
         </w:rPr>
-        <w:t>fail to accept H0; the means of annual passengers carried (2003-2022) for Kerry, Karlsruhe/Baden, and Rzeszow-</w:t>
-      </w:r>
-      <w:proofErr w:type="spellStart"/>
-      <w:r>
-        <w:rPr>
-          <w:rFonts w:ascii="Times New Roman" w:hAnsi="Times New Roman" w:cs="Times New Roman"/>
-          <w:sz w:val="24"/>
-          <w:szCs w:val="24"/>
-        </w:rPr>
-        <w:t>Jasionka</w:t>
-      </w:r>
-      <w:proofErr w:type="spellEnd"/>
-      <w:r>
-        <w:rPr>
-          <w:rFonts w:ascii="Times New Roman" w:hAnsi="Times New Roman" w:cs="Times New Roman"/>
-          <w:sz w:val="24"/>
-          <w:szCs w:val="24"/>
-        </w:rPr>
-        <w:t xml:space="preserve"> airports are different.</w:t>
+        <w:t>fail to accept H0; the means of annual passengers carried (2003-2022) for Kerry, Karlsruhe/Baden, and Rzeszow-Jasionka airports are different.</w:t>
       </w:r>
     </w:p>
     <w:p>
@@ -13419,25 +13225,7 @@
           <w:sz w:val="24"/>
           <w:szCs w:val="24"/>
         </w:rPr>
-        <w:t xml:space="preserve">H1: μ </w:t>
-      </w:r>
-      <w:proofErr w:type="gramStart"/>
-      <w:r>
-        <w:rPr>
-          <w:rFonts w:ascii="Times New Roman" w:hAnsi="Times New Roman" w:cs="Times New Roman"/>
-          <w:sz w:val="24"/>
-          <w:szCs w:val="24"/>
-        </w:rPr>
-        <w:t>Ireland !</w:t>
-      </w:r>
-      <w:proofErr w:type="gramEnd"/>
-      <w:r>
-        <w:rPr>
-          <w:rFonts w:ascii="Times New Roman" w:hAnsi="Times New Roman" w:cs="Times New Roman"/>
-          <w:sz w:val="24"/>
-          <w:szCs w:val="24"/>
-        </w:rPr>
-        <w:t xml:space="preserve">= μ </w:t>
+        <w:t xml:space="preserve">H1: μ Ireland != μ </w:t>
       </w:r>
       <w:r>
         <w:rPr>
@@ -13724,25 +13512,7 @@
           <w:sz w:val="24"/>
           <w:szCs w:val="24"/>
         </w:rPr>
-        <w:t xml:space="preserve">H1: μ </w:t>
-      </w:r>
-      <w:proofErr w:type="gramStart"/>
-      <w:r>
-        <w:rPr>
-          <w:rFonts w:ascii="Times New Roman" w:hAnsi="Times New Roman" w:cs="Times New Roman"/>
-          <w:sz w:val="24"/>
-          <w:szCs w:val="24"/>
-        </w:rPr>
-        <w:t>Ireland !</w:t>
-      </w:r>
-      <w:proofErr w:type="gramEnd"/>
-      <w:r>
-        <w:rPr>
-          <w:rFonts w:ascii="Times New Roman" w:hAnsi="Times New Roman" w:cs="Times New Roman"/>
-          <w:sz w:val="24"/>
-          <w:szCs w:val="24"/>
-        </w:rPr>
-        <w:t xml:space="preserve">= μ </w:t>
+        <w:t xml:space="preserve">H1: μ Ireland != μ </w:t>
       </w:r>
       <w:r>
         <w:rPr>
@@ -14228,25 +13998,7 @@
           <w:sz w:val="24"/>
           <w:szCs w:val="24"/>
         </w:rPr>
-        <w:t>(</w:t>
-      </w:r>
-      <w:proofErr w:type="spellStart"/>
-      <w:r>
-        <w:rPr>
-          <w:rFonts w:ascii="Times New Roman" w:hAnsi="Times New Roman" w:cs="Times New Roman"/>
-          <w:sz w:val="24"/>
-          <w:szCs w:val="24"/>
-        </w:rPr>
-        <w:t>DublinAirport</w:t>
-      </w:r>
-      <w:proofErr w:type="spellEnd"/>
-      <w:r>
-        <w:rPr>
-          <w:rFonts w:ascii="Times New Roman" w:hAnsi="Times New Roman" w:cs="Times New Roman"/>
-          <w:sz w:val="24"/>
-          <w:szCs w:val="24"/>
-        </w:rPr>
-        <w:t>, n.d.)</w:t>
+        <w:t>(DublinAirport, n.d.)</w:t>
       </w:r>
       <w:r>
         <w:rPr>
@@ -14332,23 +14084,13 @@
           <w:szCs w:val="24"/>
         </w:rPr>
       </w:pPr>
-      <w:proofErr w:type="spellStart"/>
-      <w:r>
-        <w:rPr>
-          <w:rFonts w:ascii="Times New Roman" w:hAnsi="Times New Roman" w:cs="Times New Roman"/>
-          <w:sz w:val="24"/>
-          <w:szCs w:val="24"/>
-        </w:rPr>
-        <w:t>Analising</w:t>
-      </w:r>
-      <w:proofErr w:type="spellEnd"/>
-      <w:r>
-        <w:rPr>
-          <w:rFonts w:ascii="Times New Roman" w:hAnsi="Times New Roman" w:cs="Times New Roman"/>
-          <w:sz w:val="24"/>
-          <w:szCs w:val="24"/>
-        </w:rPr>
-        <w:t xml:space="preserve"> means in the ANOVA section we can see that </w:t>
+      <w:r>
+        <w:rPr>
+          <w:rFonts w:ascii="Times New Roman" w:hAnsi="Times New Roman" w:cs="Times New Roman"/>
+          <w:sz w:val="24"/>
+          <w:szCs w:val="24"/>
+        </w:rPr>
+        <w:t xml:space="preserve">Analising means in the ANOVA section we can see that </w:t>
       </w:r>
       <w:r>
         <w:rPr>
@@ -14616,27 +14358,7 @@
           <w:sz w:val="24"/>
           <w:szCs w:val="24"/>
         </w:rPr>
-        <w:t xml:space="preserve">, </w:t>
-      </w:r>
-      <w:proofErr w:type="spellStart"/>
-      <w:r>
-        <w:rPr>
-          <w:rFonts w:ascii="Arial" w:hAnsi="Arial" w:cs="Arial"/>
-          <w:color w:val="auto"/>
-          <w:sz w:val="24"/>
-          <w:szCs w:val="24"/>
-        </w:rPr>
-        <w:t>GridSearchCV</w:t>
-      </w:r>
-      <w:proofErr w:type="spellEnd"/>
-      <w:r>
-        <w:rPr>
-          <w:rFonts w:ascii="Arial" w:hAnsi="Arial" w:cs="Arial"/>
-          <w:color w:val="auto"/>
-          <w:sz w:val="24"/>
-          <w:szCs w:val="24"/>
-        </w:rPr>
-        <w:t xml:space="preserve"> </w:t>
+        <w:t xml:space="preserve">, GridSearchCV </w:t>
       </w:r>
       <w:r>
         <w:rPr>
@@ -15959,7 +15681,6 @@
           <w:szCs w:val="24"/>
         </w:rPr>
       </w:pPr>
-      <w:proofErr w:type="spellStart"/>
       <w:r>
         <w:rPr>
           <w:rFonts w:ascii="Times New Roman" w:hAnsi="Times New Roman" w:cs="Times New Roman"/>
@@ -15968,18 +15689,7 @@
           <w:sz w:val="24"/>
           <w:szCs w:val="24"/>
         </w:rPr>
-        <w:t>KMeans</w:t>
-      </w:r>
-      <w:proofErr w:type="spellEnd"/>
-      <w:r>
-        <w:rPr>
-          <w:rFonts w:ascii="Times New Roman" w:hAnsi="Times New Roman" w:cs="Times New Roman"/>
-          <w:i/>
-          <w:iCs/>
-          <w:sz w:val="24"/>
-          <w:szCs w:val="24"/>
-        </w:rPr>
-        <w:t xml:space="preserve"> </w:t>
+        <w:t xml:space="preserve">KMeans </w:t>
       </w:r>
       <w:r>
         <w:rPr>
@@ -16627,7 +16337,6 @@
         </w:rPr>
         <w:t xml:space="preserve">This difference could be attributed to the collection of reviews from </w:t>
       </w:r>
-      <w:proofErr w:type="spellStart"/>
       <w:r>
         <w:rPr>
           <w:rFonts w:ascii="Times New Roman" w:hAnsi="Times New Roman" w:cs="Times New Roman"/>
@@ -16636,18 +16345,7 @@
           <w:sz w:val="24"/>
           <w:szCs w:val="24"/>
         </w:rPr>
-        <w:t>Tripadvisor</w:t>
-      </w:r>
-      <w:proofErr w:type="spellEnd"/>
-      <w:r>
-        <w:rPr>
-          <w:rFonts w:ascii="Times New Roman" w:hAnsi="Times New Roman" w:cs="Times New Roman"/>
-          <w:i/>
-          <w:iCs/>
-          <w:sz w:val="24"/>
-          <w:szCs w:val="24"/>
-        </w:rPr>
-        <w:t>,</w:t>
+        <w:t>Tripadvisor,</w:t>
       </w:r>
       <w:r>
         <w:rPr>
@@ -17115,23 +16813,13 @@
       <w:pPr>
         <w:ind w:firstLine="720"/>
       </w:pPr>
-      <w:proofErr w:type="spellStart"/>
-      <w:r>
-        <w:rPr>
-          <w:rFonts w:ascii="Times New Roman" w:hAnsi="Times New Roman" w:cs="Times New Roman"/>
-          <w:sz w:val="24"/>
-          <w:szCs w:val="24"/>
-        </w:rPr>
-        <w:t>GridSearchCV</w:t>
-      </w:r>
-      <w:proofErr w:type="spellEnd"/>
-      <w:r>
-        <w:rPr>
-          <w:rFonts w:ascii="Times New Roman" w:hAnsi="Times New Roman" w:cs="Times New Roman"/>
-          <w:sz w:val="24"/>
-          <w:szCs w:val="24"/>
-        </w:rPr>
-        <w:t xml:space="preserve"> CM</w:t>
+      <w:r>
+        <w:rPr>
+          <w:rFonts w:ascii="Times New Roman" w:hAnsi="Times New Roman" w:cs="Times New Roman"/>
+          <w:sz w:val="24"/>
+          <w:szCs w:val="24"/>
+        </w:rPr>
+        <w:t>GridSearchCV CM</w:t>
       </w:r>
       <w:r>
         <w:rPr>
@@ -17354,25 +17042,7 @@
           <w:sz w:val="24"/>
           <w:szCs w:val="24"/>
         </w:rPr>
-        <w:t xml:space="preserve">By adding more values, models have performed better, </w:t>
-      </w:r>
-      <w:proofErr w:type="gramStart"/>
-      <w:r>
-        <w:rPr>
-          <w:rFonts w:ascii="Times New Roman" w:hAnsi="Times New Roman" w:cs="Times New Roman"/>
-          <w:sz w:val="24"/>
-          <w:szCs w:val="24"/>
-        </w:rPr>
-        <w:t>with the exception of</w:t>
-      </w:r>
-      <w:proofErr w:type="gramEnd"/>
-      <w:r>
-        <w:rPr>
-          <w:rFonts w:ascii="Times New Roman" w:hAnsi="Times New Roman" w:cs="Times New Roman"/>
-          <w:sz w:val="24"/>
-          <w:szCs w:val="24"/>
-        </w:rPr>
-        <w:t xml:space="preserve"> RF. However, we solved overfitting in the hyperparameter tuning phase, achieving higher accuracy at a lower level of gamma.</w:t>
+        <w:t>By adding more values, models have performed better, with the exception of RF. However, we solved overfitting in the hyperparameter tuning phase, achieving higher accuracy at a lower level of gamma.</w:t>
       </w:r>
     </w:p>
     <w:p>
@@ -18489,20 +18159,9 @@
           <w:sz w:val="24"/>
           <w:szCs w:val="24"/>
         </w:rPr>
-        <w:t xml:space="preserve">Data </w:t>
-      </w:r>
-      <w:proofErr w:type="spellStart"/>
-      <w:r>
-        <w:rPr>
-          <w:rFonts w:ascii="Arial" w:hAnsi="Arial" w:cs="Arial"/>
-          <w:color w:val="auto"/>
-          <w:sz w:val="24"/>
-          <w:szCs w:val="24"/>
-        </w:rPr>
-        <w:t>acquistion</w:t>
+        <w:t>Data acquistion</w:t>
       </w:r>
       <w:bookmarkEnd w:id="37"/>
-      <w:proofErr w:type="spellEnd"/>
     </w:p>
     <w:p>
       <w:pPr>
@@ -18758,23 +18417,13 @@
           <w:szCs w:val="24"/>
         </w:rPr>
       </w:pPr>
-      <w:proofErr w:type="spellStart"/>
-      <w:r>
-        <w:rPr>
-          <w:rFonts w:ascii="Times New Roman" w:hAnsi="Times New Roman" w:cs="Times New Roman"/>
-          <w:sz w:val="24"/>
-          <w:szCs w:val="24"/>
-        </w:rPr>
-        <w:t>DublinAirport</w:t>
-      </w:r>
-      <w:proofErr w:type="spellEnd"/>
-      <w:r>
-        <w:rPr>
-          <w:rFonts w:ascii="Times New Roman" w:hAnsi="Times New Roman" w:cs="Times New Roman"/>
-          <w:sz w:val="24"/>
-          <w:szCs w:val="24"/>
-        </w:rPr>
-        <w:t xml:space="preserve">. (n.d.). </w:t>
+      <w:r>
+        <w:rPr>
+          <w:rFonts w:ascii="Times New Roman" w:hAnsi="Times New Roman" w:cs="Times New Roman"/>
+          <w:sz w:val="24"/>
+          <w:szCs w:val="24"/>
+        </w:rPr>
+        <w:t xml:space="preserve">DublinAirport. (n.d.). </w:t>
       </w:r>
       <w:r>
         <w:rPr>
@@ -18806,7 +18455,6 @@
           <w:shd w:val="clear" w:color="auto" w:fill="FEF1C4"/>
         </w:rPr>
       </w:pPr>
-      <w:proofErr w:type="spellStart"/>
       <w:r>
         <w:rPr>
           <w:rFonts w:ascii="Calibri" w:hAnsi="Calibri" w:cs="Calibri"/>
@@ -18815,18 +18463,7 @@
           <w:szCs w:val="27"/>
           <w:shd w:val="clear" w:color="auto" w:fill="FEF1C4"/>
         </w:rPr>
-        <w:t>DublinAirport</w:t>
-      </w:r>
-      <w:proofErr w:type="spellEnd"/>
-      <w:r>
-        <w:rPr>
-          <w:rFonts w:ascii="Calibri" w:hAnsi="Calibri" w:cs="Calibri"/>
-          <w:color w:val="2C3E50"/>
-          <w:sz w:val="27"/>
-          <w:szCs w:val="27"/>
-          <w:shd w:val="clear" w:color="auto" w:fill="FEF1C4"/>
-        </w:rPr>
-        <w:t>. (n.d.). </w:t>
+        <w:t>DublinAirport. (n.d.). </w:t>
       </w:r>
       <w:r>
         <w:rPr>
@@ -19074,7 +18711,6 @@
         </w:rPr>
         <w:t xml:space="preserve">For schema creation, click on the database icon, name it </w:t>
       </w:r>
-      <w:proofErr w:type="spellStart"/>
       <w:r>
         <w:rPr>
           <w:rFonts w:ascii="Times New Roman" w:hAnsi="Times New Roman" w:cs="Times New Roman"/>
@@ -19095,7 +18731,6 @@
         </w:rPr>
         <w:t>urostat</w:t>
       </w:r>
-      <w:proofErr w:type="spellEnd"/>
       <w:r>
         <w:rPr>
           <w:rFonts w:ascii="Times New Roman" w:hAnsi="Times New Roman" w:cs="Times New Roman"/>
@@ -19726,29 +19361,7 @@
           <w:sz w:val="24"/>
           <w:szCs w:val="24"/>
         </w:rPr>
-        <w:t>“</w:t>
-      </w:r>
-      <w:proofErr w:type="spellStart"/>
-      <w:r>
-        <w:rPr>
-          <w:rFonts w:ascii="Times New Roman" w:hAnsi="Times New Roman" w:cs="Times New Roman"/>
-          <w:i/>
-          <w:iCs/>
-          <w:sz w:val="24"/>
-          <w:szCs w:val="24"/>
-        </w:rPr>
-        <w:t>TRAN_HV_PSMOD_table_creation.sql</w:t>
-      </w:r>
-      <w:proofErr w:type="spellEnd"/>
-      <w:r>
-        <w:rPr>
-          <w:rFonts w:ascii="Times New Roman" w:hAnsi="Times New Roman" w:cs="Times New Roman"/>
-          <w:i/>
-          <w:iCs/>
-          <w:sz w:val="24"/>
-          <w:szCs w:val="24"/>
-        </w:rPr>
-        <w:t xml:space="preserve">” </w:t>
+        <w:t xml:space="preserve">“TRAN_HV_PSMOD_table_creation.sql” </w:t>
       </w:r>
       <w:r>
         <w:rPr>
@@ -20039,29 +19652,7 @@
           <w:sz w:val="24"/>
           <w:szCs w:val="24"/>
         </w:rPr>
-        <w:t>“</w:t>
-      </w:r>
-      <w:proofErr w:type="spellStart"/>
-      <w:r>
-        <w:rPr>
-          <w:rFonts w:ascii="Times New Roman" w:hAnsi="Times New Roman" w:cs="Times New Roman"/>
-          <w:i/>
-          <w:iCs/>
-          <w:sz w:val="24"/>
-          <w:szCs w:val="24"/>
-        </w:rPr>
-        <w:t>TRAN_HV_PSMOD_table_creation.sql</w:t>
-      </w:r>
-      <w:proofErr w:type="spellEnd"/>
-      <w:r>
-        <w:rPr>
-          <w:rFonts w:ascii="Times New Roman" w:hAnsi="Times New Roman" w:cs="Times New Roman"/>
-          <w:i/>
-          <w:iCs/>
-          <w:sz w:val="24"/>
-          <w:szCs w:val="24"/>
-        </w:rPr>
-        <w:t>”</w:t>
+        <w:t>“TRAN_HV_PSMOD_table_creation.sql”</w:t>
       </w:r>
       <w:r>
         <w:rPr>
@@ -20176,29 +19767,7 @@
           <w:sz w:val="24"/>
           <w:szCs w:val="24"/>
         </w:rPr>
-        <w:t>“</w:t>
-      </w:r>
-      <w:proofErr w:type="spellStart"/>
-      <w:r>
-        <w:rPr>
-          <w:rFonts w:ascii="Times New Roman" w:hAnsi="Times New Roman" w:cs="Times New Roman"/>
-          <w:i/>
-          <w:iCs/>
-          <w:sz w:val="24"/>
-          <w:szCs w:val="24"/>
-        </w:rPr>
-        <w:t>eurostat</w:t>
-      </w:r>
-      <w:proofErr w:type="spellEnd"/>
-      <w:r>
-        <w:rPr>
-          <w:rFonts w:ascii="Times New Roman" w:hAnsi="Times New Roman" w:cs="Times New Roman"/>
-          <w:i/>
-          <w:iCs/>
-          <w:sz w:val="24"/>
-          <w:szCs w:val="24"/>
-        </w:rPr>
-        <w:t xml:space="preserve">” </w:t>
+        <w:t xml:space="preserve">“eurostat” </w:t>
       </w:r>
       <w:r>
         <w:rPr>
@@ -21418,7 +20987,6 @@
         </w:rPr>
         <w:t xml:space="preserve"> table </w:t>
       </w:r>
-      <w:proofErr w:type="spellStart"/>
       <w:r>
         <w:rPr>
           <w:rFonts w:ascii="Times New Roman" w:hAnsi="Times New Roman" w:cs="Times New Roman"/>
@@ -21429,7 +20997,6 @@
         </w:rPr>
         <w:t>tran_hv_psmod</w:t>
       </w:r>
-      <w:proofErr w:type="spellEnd"/>
       <w:r>
         <w:rPr>
           <w:rFonts w:ascii="Times New Roman" w:hAnsi="Times New Roman" w:cs="Times New Roman"/>

</xml_diff>